<commit_message>
Fix: Correct two data tracking bugs in pipeline summaryFix master_editor stats discrepancy in pipeline summaryThe pipeline runner was not tracking analytical_framework.md as an input for the master_editor, causing the stats JSON to have a lower input token count than the agent actually used.Updated run_enhanced_pipeline.py to load and track the framework, synchronizing the stats.Fix 'None' verse for figurative language requestsThe summary tracker was looking for a 'verse_start' attribute instead of 'verse' on figurative language requests.Updated pipeline_summary.py to use the correct attribute.Update implementation log with details of the bug fixes.
</commit_message>
<xml_diff>
--- a/Documents/Psalm study guide/Psalm 1.docx
+++ b/Documents/Psalm study guide/Psalm 1.docx
@@ -88,15 +88,7 @@
       </w:r>
       <w:proofErr w:type="gramEnd"/>
       <w:r>
-        <w:t xml:space="preserve">Happy are all who take refuge in him” (2:12)—creating a frame around Psalms 1–2: personal character (Psalm 1) and public history (Psalm 2) are bound by the same promise of flourishing. The paired placement suggests editorial design, likely in a post-exilic setting when Torah devotion and hope for God’s kingship were interwoven. Yet Psalm 1’s claims are not confined to a particular moment. They are articulated through perennial metaphors of path, speech, water, wind, and </w:t>
-      </w:r>
-      <w:proofErr w:type="gramStart"/>
-      <w:r>
-        <w:t>tree</w:t>
-      </w:r>
-      <w:proofErr w:type="gramEnd"/>
-      <w:r>
-        <w:t>.</w:t>
+        <w:t>Happy are all who take refuge in him” (2:12)—creating a frame around Psalms 1–2: personal character (Psalm 1) and public history (Psalm 2) are bound by the same promise of flourishing. The paired placement suggests editorial design, likely in a post-exilic setting when Torah devotion and hope for God’s kingship were interwoven. Yet Psalm 1’s claims are not confined to a particular moment. They are articulated through perennial metaphors of path, speech, water, wind, and tree.</w:t>
       </w:r>
     </w:p>
     <w:p>
@@ -178,21 +170,8 @@
         <w:t>im</w:t>
       </w:r>
       <w:proofErr w:type="spellEnd"/>
-      <w:proofErr w:type="gramStart"/>
-      <w:r>
-        <w:t>—“</w:t>
-      </w:r>
-      <w:proofErr w:type="gramEnd"/>
-      <w:r>
-        <w:t xml:space="preserve">but rather”—in v. 2 (and again in v. 4). What defines the righteous is not finally avoidance but delight: “in the Torah of the LORD is his delight, and in his </w:t>
-      </w:r>
-      <w:proofErr w:type="gramStart"/>
-      <w:r>
-        <w:t>Torah</w:t>
-      </w:r>
-      <w:proofErr w:type="gramEnd"/>
-      <w:r>
-        <w:t xml:space="preserve"> he meditates day and night.” The verb </w:t>
+      <w:r>
+        <w:t xml:space="preserve">—“but rather”—in v. 2 (and again in v. 4). What defines the righteous is not finally avoidance but delight: “in the Torah of the LORD is his delight, and in his Torah he meditates day and night.” The verb </w:t>
       </w:r>
       <w:proofErr w:type="spellStart"/>
       <w:r>
@@ -222,15 +201,7 @@
       </w:r>
       <w:proofErr w:type="spellEnd"/>
       <w:r>
-        <w:t>, often rendered “meditates,” literally means to utter in a low voice</w:t>
-      </w:r>
-      <w:proofErr w:type="gramStart"/>
-      <w:r>
-        <w:t>—“</w:t>
-      </w:r>
-      <w:proofErr w:type="gramEnd"/>
-      <w:r>
-        <w:t xml:space="preserve">mutter” or “murmur” (cf. Joshua 1:8; Isaiah 59:3). The psalm’s merism “day and night” (a </w:t>
+        <w:t xml:space="preserve">, often rendered “meditates,” literally means to utter in a low voice—“mutter” or “murmur” (cf. Joshua 1:8; Isaiah 59:3). The psalm’s merism “day and night” (a </w:t>
       </w:r>
       <w:r>
         <w:lastRenderedPageBreak/>
@@ -263,15 +234,7 @@
       </w:r>
       <w:proofErr w:type="spellEnd"/>
       <w:r>
-        <w:t xml:space="preserve"> are divided channels, irrigation </w:t>
-      </w:r>
-      <w:proofErr w:type="gramStart"/>
-      <w:r>
-        <w:t>runnels</w:t>
-      </w:r>
-      <w:proofErr w:type="gramEnd"/>
-      <w:r>
-        <w:t xml:space="preserve">, rather than a single stream. This is cultivation as much as nature. The three blessings that follow—fruit “in its season,” </w:t>
+        <w:t xml:space="preserve"> are divided channels, irrigation runnels, rather than a single stream. This is cultivation as much as nature. The three blessings that follow—fruit “in its season,” </w:t>
       </w:r>
       <w:proofErr w:type="spellStart"/>
       <w:r>
@@ -351,28 +314,12 @@
       </w:r>
       <w:proofErr w:type="spellEnd"/>
       <w:r>
-        <w:t xml:space="preserve">) is a unique phrase in Scripture. ’Edah is a “called assembly,” not a casual crowd; Psalm 111:1 </w:t>
-      </w:r>
-      <w:proofErr w:type="gramStart"/>
-      <w:r>
-        <w:t>pairs</w:t>
-      </w:r>
-      <w:proofErr w:type="gramEnd"/>
-      <w:r>
-        <w:t xml:space="preserve"> “assembly” with “council” (sod), suggesting a purposeful gathered order. Psalm 1 envisages ultimate belonging as a communal good.</w:t>
-      </w:r>
-    </w:p>
-    <w:p>
-      <w:r>
-        <w:t>The final line (v. 6) explains the asymmetry of destinies by asymmetry of grammar. “For the LORD knows the way of the righteous, but the way of the wicked perishes.” To “know” (</w:t>
-      </w:r>
-      <w:proofErr w:type="gramStart"/>
-      <w:r>
-        <w:t>yada‘</w:t>
-      </w:r>
-      <w:proofErr w:type="gramEnd"/>
-      <w:r>
-        <w:t>) in biblical idiom is active recognition and care (Exodus 33:17; Genesis 18:19), not mere cognition. The second colon withholds an agent: the way of the wicked perishes (</w:t>
+        <w:t>) is a unique phrase in Scripture. ’Edah is a “called assembly,” not a casual crowd; Psalm 111:1 pairs “assembly” with “council” (sod), suggesting a purposeful gathered order. Psalm 1 envisages ultimate belonging as a communal good.</w:t>
+      </w:r>
+    </w:p>
+    <w:p>
+      <w:r>
+        <w:t>The final line (v. 6) explains the asymmetry of destinies by asymmetry of grammar. “For the LORD knows the way of the righteous, but the way of the wicked perishes.” To “know” (yada‘) in biblical idiom is active recognition and care (Exodus 33:17; Genesis 18:19), not mere cognition. The second colon withholds an agent: the way of the wicked perishes (</w:t>
       </w:r>
       <w:proofErr w:type="spellStart"/>
       <w:r>
@@ -380,15 +327,7 @@
       </w:r>
       <w:proofErr w:type="spellEnd"/>
       <w:r>
-        <w:t>). Evil, the psalm suggests, is self-</w:t>
-      </w:r>
-      <w:proofErr w:type="gramStart"/>
-      <w:r>
-        <w:t>eroding</w:t>
-      </w:r>
-      <w:proofErr w:type="gramEnd"/>
-      <w:r>
-        <w:t xml:space="preserve">. The LXX makes explicit what the Hebrew leaves implicit, translating, “the way of the ungodly shall be destroyed,” supplying an agentive force. Both readings are theologically coherent: divine knowledge keeps and </w:t>
+        <w:t xml:space="preserve">). Evil, the psalm suggests, is self-eroding. The LXX makes explicit what the Hebrew leaves implicit, translating, “the way of the ungodly shall be destroyed,” supplying an agentive force. Both readings are theologically coherent: divine knowledge keeps and </w:t>
       </w:r>
       <w:r>
         <w:lastRenderedPageBreak/>
@@ -480,13 +419,8 @@
     </w:p>
     <w:p>
       <w:r>
-        <w:t xml:space="preserve">or joined the company of the </w:t>
-      </w:r>
-      <w:proofErr w:type="gramStart"/>
-      <w:r>
-        <w:t>insolent;</w:t>
-      </w:r>
-      <w:proofErr w:type="gramEnd"/>
+        <w:t>or joined the company of the insolent;</w:t>
+      </w:r>
     </w:p>
     <w:p>
       <w:r>
@@ -539,15 +473,7 @@
     </w:p>
     <w:p>
       <w:r>
-        <w:t xml:space="preserve">which yields </w:t>
-      </w:r>
-      <w:proofErr w:type="gramStart"/>
-      <w:r>
-        <w:t>its fruit</w:t>
-      </w:r>
-      <w:proofErr w:type="gramEnd"/>
-      <w:r>
-        <w:t xml:space="preserve"> in season,</w:t>
+        <w:t>which yields its fruit in season,</w:t>
       </w:r>
     </w:p>
     <w:p>
@@ -557,15 +483,7 @@
     </w:p>
     <w:p>
       <w:r>
-        <w:t xml:space="preserve">and whatever it produces </w:t>
-      </w:r>
-      <w:proofErr w:type="gramStart"/>
-      <w:r>
-        <w:t>thrives.-</w:t>
-      </w:r>
-      <w:proofErr w:type="gramEnd"/>
-      <w:r>
-        <w:t>b</w:t>
+        <w:t>and whatever it produces thrives.-b</w:t>
       </w:r>
     </w:p>
     <w:p>
@@ -587,33 +505,12 @@
         <w:t>‎</w:t>
       </w:r>
       <w:r>
-        <w:t xml:space="preserve">     Not so the </w:t>
-      </w:r>
-      <w:proofErr w:type="gramStart"/>
-      <w:r>
-        <w:t>wicked;</w:t>
-      </w:r>
-      <w:proofErr w:type="gramEnd"/>
-    </w:p>
-    <w:p>
-      <w:r>
-        <w:t xml:space="preserve">rather, they are like </w:t>
-      </w:r>
-      <w:proofErr w:type="gramStart"/>
-      <w:r>
-        <w:t>chaff</w:t>
-      </w:r>
-      <w:proofErr w:type="gramEnd"/>
-      <w:r>
-        <w:t xml:space="preserve"> that wind </w:t>
-      </w:r>
-      <w:proofErr w:type="gramStart"/>
-      <w:r>
-        <w:t>blows</w:t>
-      </w:r>
-      <w:proofErr w:type="gramEnd"/>
-      <w:r>
-        <w:t xml:space="preserve"> away.</w:t>
+        <w:t xml:space="preserve">     Not so the wicked;</w:t>
+      </w:r>
+    </w:p>
+    <w:p>
+      <w:r>
+        <w:t>rather, they are like chaff that wind blows away.</w:t>
       </w:r>
     </w:p>
     <w:p>
@@ -653,15 +550,7 @@
           <w:rtl/>
           <w:lang w:bidi="he-IL"/>
         </w:rPr>
-        <w:t>כִּֽי־יוֹדֵ֣עַ ה׳ דֶּ֣רֶךְ צַדִּיקִ֑ים וְדֶ֖רֶךְ רְשָׁעִ֣ים תֹּאבֵֽד׃ {</w:t>
-      </w:r>
-      <w:proofErr w:type="gramStart"/>
-      <w:r>
-        <w:rPr>
-          <w:rtl/>
-          <w:lang w:bidi="he-IL"/>
-        </w:rPr>
-        <w:t>פ}</w:t>
+        <w:t>כִּֽי־יוֹדֵ֣עַ ה׳ דֶּ֣רֶךְ צַדִּיקִ֑ים וְדֶ֖רֶךְ רְשָׁעִ֣ים תֹּאבֵֽד׃ {פ}</w:t>
       </w:r>
       <w:r>
         <w:rPr>
@@ -671,11 +560,7 @@
         <w:t>‎</w:t>
       </w:r>
       <w:r>
-        <w:t xml:space="preserve">   </w:t>
-      </w:r>
-      <w:proofErr w:type="gramEnd"/>
-      <w:r>
-        <w:t>    For the LORD cherishes the way of the righteous,</w:t>
+        <w:t xml:space="preserve">       For the LORD cherishes the way of the righteous,</w:t>
       </w:r>
     </w:p>
     <w:p>
@@ -765,13 +650,8 @@
         <w:t>The three groups—</w:t>
       </w:r>
       <w:proofErr w:type="spellStart"/>
-      <w:proofErr w:type="gramStart"/>
-      <w:r>
-        <w:t>resha‘</w:t>
-      </w:r>
-      <w:proofErr w:type="gramEnd"/>
-      <w:r>
-        <w:t>im</w:t>
+      <w:r>
+        <w:t>resha‘im</w:t>
       </w:r>
       <w:proofErr w:type="spellEnd"/>
       <w:r>
@@ -892,15 +772,7 @@
     </w:p>
     <w:p>
       <w:r>
-        <w:t xml:space="preserve">“But rather—his delight is in the Torah of the LORD, and in his </w:t>
-      </w:r>
-      <w:proofErr w:type="gramStart"/>
-      <w:r>
-        <w:t>Torah</w:t>
-      </w:r>
-      <w:proofErr w:type="gramEnd"/>
-      <w:r>
-        <w:t xml:space="preserve"> he mutters day and night.”</w:t>
+        <w:t>“But rather—his delight is in the Torah of the LORD, and in his Torah he mutters day and night.”</w:t>
       </w:r>
     </w:p>
     <w:p>
@@ -966,15 +838,7 @@
       </w:r>
       <w:proofErr w:type="spellEnd"/>
       <w:r>
-        <w:t xml:space="preserve"> in the sense of meditative utterance appears in key instruction passages (Joshua 1:8), and in psalms it can shade into devising/imagining (Psalm 2:1</w:t>
-      </w:r>
-      <w:proofErr w:type="gramStart"/>
-      <w:r>
-        <w:t>—“</w:t>
-      </w:r>
-      <w:proofErr w:type="gramEnd"/>
-      <w:r>
-        <w:t xml:space="preserve">why do nations </w:t>
+        <w:t xml:space="preserve"> in the sense of meditative utterance appears in key instruction passages (Joshua 1:8), and in psalms it can shade into devising/imagining (Psalm 2:1—“why do nations </w:t>
       </w:r>
       <w:proofErr w:type="spellStart"/>
       <w:r>
@@ -1009,15 +873,7 @@
       </w:r>
       <w:proofErr w:type="spellEnd"/>
       <w:r>
-        <w:t xml:space="preserve">, “transplanted,” differs from the more common </w:t>
-      </w:r>
-      <w:proofErr w:type="gramStart"/>
-      <w:r>
-        <w:t>nata‘ (</w:t>
-      </w:r>
-      <w:proofErr w:type="gramEnd"/>
-      <w:r>
-        <w:t xml:space="preserve">“planted”): it implies deliberate placement. The site is cultivated: </w:t>
+        <w:t xml:space="preserve">, “transplanted,” differs from the more common nata‘ (“planted”): it implies deliberate placement. The site is cultivated: </w:t>
       </w:r>
       <w:proofErr w:type="spellStart"/>
       <w:r>
@@ -1058,15 +914,7 @@
       </w:r>
       <w:proofErr w:type="spellEnd"/>
       <w:r>
-        <w:t xml:space="preserve"> occurs five times, often for vegetation withering (e.g., Isaiah 28:1; Ezekiel 47:12). Here sustained moisture prevents that natural decline. The final claim</w:t>
-      </w:r>
-      <w:proofErr w:type="gramStart"/>
-      <w:r>
-        <w:t>—“</w:t>
-      </w:r>
-      <w:proofErr w:type="gramEnd"/>
-      <w:r>
-        <w:t xml:space="preserve">all that he does he prospers”—uses the </w:t>
+        <w:t xml:space="preserve"> occurs five times, often for vegetation withering (e.g., Isaiah 28:1; Ezekiel 47:12). Here sustained moisture prevents that natural decline. The final claim—“all that he does he prospers”—uses the </w:t>
       </w:r>
       <w:proofErr w:type="spellStart"/>
       <w:r>
@@ -1186,23 +1034,7 @@
       </w:r>
       <w:proofErr w:type="spellEnd"/>
       <w:r>
-        <w:t xml:space="preserve"> (“not so”) before a compressed simile enacts the difference it </w:t>
-      </w:r>
-      <w:proofErr w:type="gramStart"/>
-      <w:r>
-        <w:t>asserts:</w:t>
-      </w:r>
-      <w:proofErr w:type="gramEnd"/>
-      <w:r>
-        <w:t xml:space="preserve"> substance merits elaboration; what is light and residual </w:t>
-      </w:r>
-      <w:proofErr w:type="gramStart"/>
-      <w:r>
-        <w:t>receives</w:t>
-      </w:r>
-      <w:proofErr w:type="gramEnd"/>
-      <w:r>
-        <w:t xml:space="preserve"> half a line. The second ki ’</w:t>
+        <w:t xml:space="preserve"> (“not so”) before a compressed simile enacts the difference it asserts: substance merits elaboration; what is light and residual receives half a line. The second ki ’</w:t>
       </w:r>
       <w:proofErr w:type="spellStart"/>
       <w:r>
@@ -1251,31 +1083,7 @@
       </w:r>
       <w:proofErr w:type="spellEnd"/>
       <w:r>
-        <w:t xml:space="preserve">), unnamed as divine. Elsewhere the “angel of the LORD” is the driver (Psalm 35:5). The psalm’s restraint is intentional: wickedness need not be dramatically punished; it dissipates under ordinary pressures. </w:t>
-      </w:r>
-      <w:proofErr w:type="gramStart"/>
-      <w:r>
-        <w:t>The poetics</w:t>
-      </w:r>
-      <w:proofErr w:type="gramEnd"/>
-      <w:r>
-        <w:t xml:space="preserve"> </w:t>
-      </w:r>
-      <w:proofErr w:type="gramStart"/>
-      <w:r>
-        <w:t>reinforce</w:t>
-      </w:r>
-      <w:proofErr w:type="gramEnd"/>
-      <w:r>
-        <w:t xml:space="preserve"> the point: a single, airy </w:t>
-      </w:r>
-      <w:proofErr w:type="gramStart"/>
-      <w:r>
-        <w:t>simile</w:t>
-      </w:r>
-      <w:proofErr w:type="gramEnd"/>
-      <w:r>
-        <w:t xml:space="preserve"> replaces the rooted, irrigated tree’s elaboration.</w:t>
+        <w:t>), unnamed as divine. Elsewhere the “angel of the LORD” is the driver (Psalm 35:5). The psalm’s restraint is intentional: wickedness need not be dramatically punished; it dissipates under ordinary pressures. The poetics reinforce the point: a single, airy simile replaces the rooted, irrigated tree’s elaboration.</w:t>
       </w:r>
     </w:p>
     <w:p>
@@ -1461,15 +1269,7 @@
     </w:p>
     <w:p>
       <w:r>
-        <w:t>“</w:t>
-      </w:r>
-      <w:proofErr w:type="gramStart"/>
-      <w:r>
-        <w:t>Therefore</w:t>
-      </w:r>
-      <w:proofErr w:type="gramEnd"/>
-      <w:r>
-        <w:t xml:space="preserve"> the wicked shall not stand in the judgment, nor sinners in the assembly of the righteous.”</w:t>
+        <w:t>“Therefore the wicked shall not stand in the judgment, nor sinners in the assembly of the righteous.”</w:t>
       </w:r>
     </w:p>
     <w:p>
@@ -1511,28 +1311,12 @@
       </w:r>
       <w:proofErr w:type="spellEnd"/>
       <w:r>
-        <w:t xml:space="preserve">) is unique, though “assembly” and “council” language elsewhere marks the purposeful gathering of the upright (Psalm 111:1, “in the council of the upright, and in the congregation”). ’Edah denotes a convened body, not a crowd; it implies shared commitments and oversight. Psalm 1’s righteous </w:t>
-      </w:r>
-      <w:proofErr w:type="gramStart"/>
-      <w:r>
-        <w:t>belong</w:t>
-      </w:r>
-      <w:proofErr w:type="gramEnd"/>
-      <w:r>
-        <w:t xml:space="preserve"> to a community; the wicked cannot join it.</w:t>
-      </w:r>
-    </w:p>
-    <w:p>
-      <w:r>
-        <w:t xml:space="preserve">The verse is chiastic with v. 1: there the righteous avoid counsel/path/seat; here the wicked </w:t>
-      </w:r>
-      <w:proofErr w:type="gramStart"/>
-      <w:r>
-        <w:t>fail</w:t>
-      </w:r>
-      <w:proofErr w:type="gramEnd"/>
-      <w:r>
-        <w:t xml:space="preserve"> in judgment and are excluded from the righteous’ assembly. The poem’s structure thus ties social location to ultimate belonging. Notably, the grammar parallels “wicked” with “sinners,” maintaining the two-term taxonomy of v. 1 rather than repeating “scoffers.” The mocker’s endpoint is already implied by his chosen seat.</w:t>
+        <w:t>) is unique, though “assembly” and “council” language elsewhere marks the purposeful gathering of the upright (Psalm 111:1, “in the council of the upright, and in the congregation”). ’Edah denotes a convened body, not a crowd; it implies shared commitments and oversight. Psalm 1’s righteous belong to a community; the wicked cannot join it.</w:t>
+      </w:r>
+    </w:p>
+    <w:p>
+      <w:r>
+        <w:t>The verse is chiastic with v. 1: there the righteous avoid counsel/path/seat; here the wicked fail in judgment and are excluded from the righteous’ assembly. The poem’s structure thus ties social location to ultimate belonging. Notably, the grammar parallels “wicked” with “sinners,” maintaining the two-term taxonomy of v. 1 rather than repeating “scoffers.” The mocker’s endpoint is already implied by his chosen seat.</w:t>
       </w:r>
     </w:p>
     <w:p>
@@ -1770,15 +1554,7 @@
     <w:p>
       <w:r>
         <w:lastRenderedPageBreak/>
-        <w:t>The psalm ends not with reward language but with ontology. To “know” (</w:t>
-      </w:r>
-      <w:proofErr w:type="gramStart"/>
-      <w:r>
-        <w:t>yada‘</w:t>
-      </w:r>
-      <w:proofErr w:type="gramEnd"/>
-      <w:r>
-        <w:t>) in biblical usage often denotes personal recognition and covenantal regard: “I have known you by name” (Exodus 33:17); “I have known him [Abraham], that he may instruct his children” (Genesis 18:19). Here the LORD’s “knowing” the righteous way implies attention that keeps it in being. The parallel “the way of the wicked perishes” (</w:t>
+        <w:t>The psalm ends not with reward language but with ontology. To “know” (yada‘) in biblical usage often denotes personal recognition and covenantal regard: “I have known you by name” (Exodus 33:17); “I have known him [Abraham], that he may instruct his children” (Genesis 18:19). Here the LORD’s “knowing” the righteous way implies attention that keeps it in being. The parallel “the way of the wicked perishes” (</w:t>
       </w:r>
       <w:proofErr w:type="spellStart"/>
       <w:r>
@@ -1799,15 +1575,7 @@
     </w:p>
     <w:p>
       <w:r>
-        <w:t xml:space="preserve">The grammatical asymmetry matters. The first colon has a named subject and active verb; the second withholds the agent. Evil unravels by its own logic. This is not </w:t>
-      </w:r>
-      <w:proofErr w:type="gramStart"/>
-      <w:r>
-        <w:t>naïveté</w:t>
-      </w:r>
-      <w:proofErr w:type="gramEnd"/>
-      <w:r>
-        <w:t xml:space="preserve"> about history; it is a statement about the long moral arc. The LXX, more explicit, reads: “</w:t>
+        <w:t>The grammatical asymmetry matters. The first colon has a named subject and active verb; the second withholds the agent. Evil unravels by its own logic. This is not naïveté about history; it is a statement about the long moral arc. The LXX, more explicit, reads: “</w:t>
       </w:r>
       <w:proofErr w:type="spellStart"/>
       <w:r>
@@ -1949,15 +1717,7 @@
       </w:r>
       <w:proofErr w:type="spellEnd"/>
       <w:r>
-        <w:t>αι”</w:t>
-      </w:r>
-      <w:proofErr w:type="gramStart"/>
-      <w:r>
-        <w:t>—“</w:t>
-      </w:r>
-      <w:proofErr w:type="gramEnd"/>
-      <w:r>
-        <w:t>the way of the ungodly shall be destroyed”—supplying an agent where the Hebrew only implies one. Both lines agree on the outcome; they differ on how directly the poet wants to name God’s role in bringing it about.</w:t>
+        <w:t>αι”—“the way of the ungodly shall be destroyed”—supplying an agent where the Hebrew only implies one. Both lines agree on the outcome; they differ on how directly the poet wants to name God’s role in bringing it about.</w:t>
       </w:r>
     </w:p>
     <w:p>
@@ -1970,15 +1730,7 @@
       </w:r>
       <w:proofErr w:type="spellEnd"/>
       <w:r>
-        <w:t xml:space="preserve">). In Hebrew thought, a “way” is at once character and trajectory. Psalm 1 has spoken of counsel, path, seat, assembly; it closes by naming what is behind or beneath them: a way that God knows and a way that is self-defeating. The choice is not merely moral preference; it is a choice between being known—held—in </w:t>
-      </w:r>
-      <w:proofErr w:type="gramStart"/>
-      <w:r>
-        <w:t>reality, and</w:t>
-      </w:r>
-      <w:proofErr w:type="gramEnd"/>
-      <w:r>
-        <w:t xml:space="preserve"> frittering into chaff.</w:t>
+        <w:t>). In Hebrew thought, a “way” is at once character and trajectory. Psalm 1 has spoken of counsel, path, seat, assembly; it closes by naming what is behind or beneath them: a way that God knows and a way that is self-defeating. The choice is not merely moral preference; it is a choice between being known—held—in reality, and frittering into chaff.</w:t>
       </w:r>
     </w:p>
     <w:p>
@@ -2169,6 +1921,7 @@
     <w:p/>
     <w:p/>
     <w:sectPr>
+      <w:footerReference w:type="default" r:id="rId6"/>
       <w:pgSz w:w="12240" w:h="15840"/>
       <w:pgMar w:top="1440" w:right="1440" w:bottom="1440" w:left="1440" w:header="720" w:footer="720" w:gutter="0"/>
       <w:cols w:space="720"/>
@@ -2176,6 +1929,109 @@
     </w:sectPr>
   </w:body>
 </w:document>
+</file>
+
+<file path=word/endnotes.xml><?xml version="1.0" encoding="utf-8"?>
+<w:endnotes xmlns:wpc="http://schemas.microsoft.com/office/word/2010/wordprocessingCanvas" xmlns:cx="http://schemas.microsoft.com/office/drawing/2014/chartex" xmlns:cx1="http://schemas.microsoft.com/office/drawing/2015/9/8/chartex" xmlns:cx2="http://schemas.microsoft.com/office/drawing/2015/10/21/chartex" xmlns:cx3="http://schemas.microsoft.com/office/drawing/2016/5/9/chartex" xmlns:cx4="http://schemas.microsoft.com/office/drawing/2016/5/10/chartex" xmlns:cx5="http://schemas.microsoft.com/office/drawing/2016/5/11/chartex" xmlns:cx6="http://schemas.microsoft.com/office/drawing/2016/5/12/chartex" xmlns:cx7="http://schemas.microsoft.com/office/drawing/2016/5/13/chartex" xmlns:cx8="http://schemas.microsoft.com/office/drawing/2016/5/14/chartex" xmlns:mc="http://schemas.openxmlformats.org/markup-compatibility/2006" xmlns:aink="http://schemas.microsoft.com/office/drawing/2016/ink" xmlns:am3d="http://schemas.microsoft.com/office/drawing/2017/model3d" xmlns:o="urn:schemas-microsoft-com:office:office" xmlns:oel="http://schemas.microsoft.com/office/2019/extlst" xmlns:r="http://schemas.openxmlformats.org/officeDocument/2006/relationships" xmlns:m="http://schemas.openxmlformats.org/officeDocument/2006/math" xmlns:v="urn:schemas-microsoft-com:vml" xmlns:wp14="http://schemas.microsoft.com/office/word/2010/wordprocessingDrawing" xmlns:wp="http://schemas.openxmlformats.org/drawingml/2006/wordprocessingDrawing" xmlns:w10="urn:schemas-microsoft-com:office:word" xmlns:w="http://schemas.openxmlformats.org/wordprocessingml/2006/main" xmlns:w14="http://schemas.microsoft.com/office/word/2010/wordml" xmlns:w15="http://schemas.microsoft.com/office/word/2012/wordml" xmlns:w16cex="http://schemas.microsoft.com/office/word/2018/wordml/cex" xmlns:w16cid="http://schemas.microsoft.com/office/word/2016/wordml/cid" xmlns:w16="http://schemas.microsoft.com/office/word/2018/wordml" xmlns:w16du="http://schemas.microsoft.com/office/word/2023/wordml/word16du" xmlns:w16sdtdh="http://schemas.microsoft.com/office/word/2020/wordml/sdtdatahash" xmlns:w16sdtfl="http://schemas.microsoft.com/office/word/2024/wordml/sdtformatlock" xmlns:w16se="http://schemas.microsoft.com/office/word/2015/wordml/symex" xmlns:wpg="http://schemas.microsoft.com/office/word/2010/wordprocessingGroup" xmlns:wpi="http://schemas.microsoft.com/office/word/2010/wordprocessingInk" xmlns:wne="http://schemas.microsoft.com/office/word/2006/wordml" xmlns:wps="http://schemas.microsoft.com/office/word/2010/wordprocessingShape" mc:Ignorable="w14 w15 w16se w16cid w16 w16cex w16sdtdh w16sdtfl w16du wp14">
+  <w:endnote w:type="separator" w:id="-1">
+    <w:p>
+      <w:pPr>
+        <w:spacing w:after="0" w:line="240" w:lineRule="auto"/>
+      </w:pPr>
+      <w:r>
+        <w:separator/>
+      </w:r>
+    </w:p>
+  </w:endnote>
+  <w:endnote w:type="continuationSeparator" w:id="0">
+    <w:p>
+      <w:pPr>
+        <w:spacing w:after="0" w:line="240" w:lineRule="auto"/>
+      </w:pPr>
+      <w:r>
+        <w:continuationSeparator/>
+      </w:r>
+    </w:p>
+  </w:endnote>
+</w:endnotes>
+</file>
+
+<file path=word/footer1.xml><?xml version="1.0" encoding="utf-8"?>
+<w:ftr xmlns:wpc="http://schemas.microsoft.com/office/word/2010/wordprocessingCanvas" xmlns:cx="http://schemas.microsoft.com/office/drawing/2014/chartex" xmlns:cx1="http://schemas.microsoft.com/office/drawing/2015/9/8/chartex" xmlns:cx2="http://schemas.microsoft.com/office/drawing/2015/10/21/chartex" xmlns:cx3="http://schemas.microsoft.com/office/drawing/2016/5/9/chartex" xmlns:cx4="http://schemas.microsoft.com/office/drawing/2016/5/10/chartex" xmlns:cx5="http://schemas.microsoft.com/office/drawing/2016/5/11/chartex" xmlns:cx6="http://schemas.microsoft.com/office/drawing/2016/5/12/chartex" xmlns:cx7="http://schemas.microsoft.com/office/drawing/2016/5/13/chartex" xmlns:cx8="http://schemas.microsoft.com/office/drawing/2016/5/14/chartex" xmlns:mc="http://schemas.openxmlformats.org/markup-compatibility/2006" xmlns:aink="http://schemas.microsoft.com/office/drawing/2016/ink" xmlns:am3d="http://schemas.microsoft.com/office/drawing/2017/model3d" xmlns:o="urn:schemas-microsoft-com:office:office" xmlns:oel="http://schemas.microsoft.com/office/2019/extlst" xmlns:r="http://schemas.openxmlformats.org/officeDocument/2006/relationships" xmlns:m="http://schemas.openxmlformats.org/officeDocument/2006/math" xmlns:v="urn:schemas-microsoft-com:vml" xmlns:wp14="http://schemas.microsoft.com/office/word/2010/wordprocessingDrawing" xmlns:wp="http://schemas.openxmlformats.org/drawingml/2006/wordprocessingDrawing" xmlns:w10="urn:schemas-microsoft-com:office:word" xmlns:w="http://schemas.openxmlformats.org/wordprocessingml/2006/main" xmlns:w14="http://schemas.microsoft.com/office/word/2010/wordml" xmlns:w15="http://schemas.microsoft.com/office/word/2012/wordml" xmlns:w16cex="http://schemas.microsoft.com/office/word/2018/wordml/cex" xmlns:w16cid="http://schemas.microsoft.com/office/word/2016/wordml/cid" xmlns:w16="http://schemas.microsoft.com/office/word/2018/wordml" xmlns:w16du="http://schemas.microsoft.com/office/word/2023/wordml/word16du" xmlns:w16sdtdh="http://schemas.microsoft.com/office/word/2020/wordml/sdtdatahash" xmlns:w16sdtfl="http://schemas.microsoft.com/office/word/2024/wordml/sdtformatlock" xmlns:w16se="http://schemas.microsoft.com/office/word/2015/wordml/symex" xmlns:wpg="http://schemas.microsoft.com/office/word/2010/wordprocessingGroup" xmlns:wpi="http://schemas.microsoft.com/office/word/2010/wordprocessingInk" xmlns:wne="http://schemas.microsoft.com/office/word/2006/wordml" xmlns:wps="http://schemas.microsoft.com/office/word/2010/wordprocessingShape" mc:Ignorable="w14 w15 w16se w16cid w16 w16cex w16sdtdh w16sdtfl w16du wp14">
+  <w:sdt>
+    <w:sdtPr>
+      <w:id w:val="1004782170"/>
+      <w:docPartObj>
+        <w:docPartGallery w:val="Page Numbers (Bottom of Page)"/>
+        <w:docPartUnique/>
+      </w:docPartObj>
+    </w:sdtPr>
+    <w:sdtEndPr>
+      <w:rPr>
+        <w:noProof/>
+      </w:rPr>
+    </w:sdtEndPr>
+    <w:sdtContent>
+      <w:p>
+        <w:pPr>
+          <w:pStyle w:val="Footer"/>
+          <w:jc w:val="right"/>
+        </w:pPr>
+        <w:r>
+          <w:fldChar w:fldCharType="begin"/>
+        </w:r>
+        <w:r>
+          <w:instrText xml:space="preserve"> PAGE   \* MERGEFORMAT </w:instrText>
+        </w:r>
+        <w:r>
+          <w:fldChar w:fldCharType="separate"/>
+        </w:r>
+        <w:r>
+          <w:rPr>
+            <w:noProof/>
+          </w:rPr>
+          <w:t>2</w:t>
+        </w:r>
+        <w:r>
+          <w:rPr>
+            <w:noProof/>
+          </w:rPr>
+          <w:fldChar w:fldCharType="end"/>
+        </w:r>
+      </w:p>
+    </w:sdtContent>
+  </w:sdt>
+  <w:p>
+    <w:pPr>
+      <w:pStyle w:val="Footer"/>
+    </w:pPr>
+  </w:p>
+</w:ftr>
+</file>
+
+<file path=word/footnotes.xml><?xml version="1.0" encoding="utf-8"?>
+<w:footnotes xmlns:wpc="http://schemas.microsoft.com/office/word/2010/wordprocessingCanvas" xmlns:cx="http://schemas.microsoft.com/office/drawing/2014/chartex" xmlns:cx1="http://schemas.microsoft.com/office/drawing/2015/9/8/chartex" xmlns:cx2="http://schemas.microsoft.com/office/drawing/2015/10/21/chartex" xmlns:cx3="http://schemas.microsoft.com/office/drawing/2016/5/9/chartex" xmlns:cx4="http://schemas.microsoft.com/office/drawing/2016/5/10/chartex" xmlns:cx5="http://schemas.microsoft.com/office/drawing/2016/5/11/chartex" xmlns:cx6="http://schemas.microsoft.com/office/drawing/2016/5/12/chartex" xmlns:cx7="http://schemas.microsoft.com/office/drawing/2016/5/13/chartex" xmlns:cx8="http://schemas.microsoft.com/office/drawing/2016/5/14/chartex" xmlns:mc="http://schemas.openxmlformats.org/markup-compatibility/2006" xmlns:aink="http://schemas.microsoft.com/office/drawing/2016/ink" xmlns:am3d="http://schemas.microsoft.com/office/drawing/2017/model3d" xmlns:o="urn:schemas-microsoft-com:office:office" xmlns:oel="http://schemas.microsoft.com/office/2019/extlst" xmlns:r="http://schemas.openxmlformats.org/officeDocument/2006/relationships" xmlns:m="http://schemas.openxmlformats.org/officeDocument/2006/math" xmlns:v="urn:schemas-microsoft-com:vml" xmlns:wp14="http://schemas.microsoft.com/office/word/2010/wordprocessingDrawing" xmlns:wp="http://schemas.openxmlformats.org/drawingml/2006/wordprocessingDrawing" xmlns:w10="urn:schemas-microsoft-com:office:word" xmlns:w="http://schemas.openxmlformats.org/wordprocessingml/2006/main" xmlns:w14="http://schemas.microsoft.com/office/word/2010/wordml" xmlns:w15="http://schemas.microsoft.com/office/word/2012/wordml" xmlns:w16cex="http://schemas.microsoft.com/office/word/2018/wordml/cex" xmlns:w16cid="http://schemas.microsoft.com/office/word/2016/wordml/cid" xmlns:w16="http://schemas.microsoft.com/office/word/2018/wordml" xmlns:w16du="http://schemas.microsoft.com/office/word/2023/wordml/word16du" xmlns:w16sdtdh="http://schemas.microsoft.com/office/word/2020/wordml/sdtdatahash" xmlns:w16sdtfl="http://schemas.microsoft.com/office/word/2024/wordml/sdtformatlock" xmlns:w16se="http://schemas.microsoft.com/office/word/2015/wordml/symex" xmlns:wpg="http://schemas.microsoft.com/office/word/2010/wordprocessingGroup" xmlns:wpi="http://schemas.microsoft.com/office/word/2010/wordprocessingInk" xmlns:wne="http://schemas.microsoft.com/office/word/2006/wordml" xmlns:wps="http://schemas.microsoft.com/office/word/2010/wordprocessingShape" mc:Ignorable="w14 w15 w16se w16cid w16 w16cex w16sdtdh w16sdtfl w16du wp14">
+  <w:footnote w:type="separator" w:id="-1">
+    <w:p>
+      <w:pPr>
+        <w:spacing w:after="0" w:line="240" w:lineRule="auto"/>
+      </w:pPr>
+      <w:r>
+        <w:separator/>
+      </w:r>
+    </w:p>
+  </w:footnote>
+  <w:footnote w:type="continuationSeparator" w:id="0">
+    <w:p>
+      <w:pPr>
+        <w:spacing w:after="0" w:line="240" w:lineRule="auto"/>
+      </w:pPr>
+      <w:r>
+        <w:continuationSeparator/>
+      </w:r>
+    </w:p>
+  </w:footnote>
+</w:footnotes>
 </file>
 
 <file path=word/styles.xml><?xml version="1.0" encoding="utf-8"?>
@@ -2781,6 +2637,7 @@
   <w:style w:type="character" w:default="1" w:styleId="DefaultParagraphFont">
     <w:name w:val="Default Paragraph Font"/>
     <w:uiPriority w:val="1"/>
+    <w:semiHidden/>
     <w:unhideWhenUsed/>
   </w:style>
   <w:style w:type="table" w:default="1" w:styleId="TableNormal">
@@ -3093,6 +2950,50 @@
       <w:color w:val="0F4761" w:themeColor="accent1" w:themeShade="BF"/>
       <w:spacing w:val="5"/>
     </w:rPr>
+  </w:style>
+  <w:style w:type="paragraph" w:styleId="Header">
+    <w:name w:val="header"/>
+    <w:basedOn w:val="Normal"/>
+    <w:link w:val="HeaderChar"/>
+    <w:uiPriority w:val="99"/>
+    <w:unhideWhenUsed/>
+    <w:rsid w:val="007C4BEF"/>
+    <w:pPr>
+      <w:tabs>
+        <w:tab w:val="center" w:pos="4680"/>
+        <w:tab w:val="right" w:pos="9360"/>
+      </w:tabs>
+      <w:spacing w:after="0" w:line="240" w:lineRule="auto"/>
+    </w:pPr>
+  </w:style>
+  <w:style w:type="character" w:customStyle="1" w:styleId="HeaderChar">
+    <w:name w:val="Header Char"/>
+    <w:basedOn w:val="DefaultParagraphFont"/>
+    <w:link w:val="Header"/>
+    <w:uiPriority w:val="99"/>
+    <w:rsid w:val="007C4BEF"/>
+  </w:style>
+  <w:style w:type="paragraph" w:styleId="Footer">
+    <w:name w:val="footer"/>
+    <w:basedOn w:val="Normal"/>
+    <w:link w:val="FooterChar"/>
+    <w:uiPriority w:val="99"/>
+    <w:unhideWhenUsed/>
+    <w:rsid w:val="007C4BEF"/>
+    <w:pPr>
+      <w:tabs>
+        <w:tab w:val="center" w:pos="4680"/>
+        <w:tab w:val="right" w:pos="9360"/>
+      </w:tabs>
+      <w:spacing w:after="0" w:line="240" w:lineRule="auto"/>
+    </w:pPr>
+  </w:style>
+  <w:style w:type="character" w:customStyle="1" w:styleId="FooterChar">
+    <w:name w:val="Footer Char"/>
+    <w:basedOn w:val="DefaultParagraphFont"/>
+    <w:link w:val="Footer"/>
+    <w:uiPriority w:val="99"/>
+    <w:rsid w:val="007C4BEF"/>
   </w:style>
 </w:styles>
 </file>

</xml_diff>

<commit_message>
feat(pipeline): Implement --smoke-test mode
Adds a --smoke-test flag to the run_enhanced_pipeline.py script to enable fast, inexpensive, end-to-end validation of the pipeline.

When enabled, this mode bypasses expensive API calls to AI agents and instead generates placeholder dummy files for the macro, micro, synthesis, and master editor steps.

This allows for rapid testing of the entire data flow, statistics tracking, and final file generation, as demonstrated by its use in diagnosing a missing dependency (python-docx) and a persistent bug related to the "Date Produced" timestamp.
</commit_message>
<xml_diff>
--- a/Documents/Psalm study guide/Psalm 1.docx
+++ b/Documents/Psalm study guide/Psalm 1.docx
@@ -21,120 +21,837 @@
     <w:p>
       <w:pPr>
         <w:pStyle w:val="BodySans"/>
+        <w:rPr>
+          <w:sz w:val="24"/>
+          <w:szCs w:val="24"/>
+        </w:rPr>
       </w:pPr>
       <w:r>
-        <w:t>Psalm 1 stands at the head of the Psalter not merely as a preface but as a threshold. It introduces the Psalms by presenting two ways—the way of the righteous and the way of the wicked—and by mapping those ways onto creation’s textures: a deeply rooted tree by channels of water, and chaff driven by wind. These images are not decorative. They embody the poem’s thesis that a life aligned with divine instruction participates in the grain of reality, while a life set against it tends toward insubstantiality and</w:t>
-      </w:r>
-      <w:r>
-        <w:t xml:space="preserve"> loss.</w:t>
+        <w:rPr>
+          <w:sz w:val="24"/>
+          <w:szCs w:val="24"/>
+        </w:rPr>
+        <w:t xml:space="preserve">Psalm 1 is not merely the first poem in the Psalter; it is a threshold. The editors placed it where they </w:t>
+      </w:r>
+      <w:proofErr w:type="gramStart"/>
+      <w:r>
+        <w:rPr>
+          <w:sz w:val="24"/>
+          <w:szCs w:val="24"/>
+        </w:rPr>
+        <w:t>did to</w:t>
+      </w:r>
+      <w:proofErr w:type="gramEnd"/>
+      <w:r>
+        <w:rPr>
+          <w:sz w:val="24"/>
+          <w:szCs w:val="24"/>
+        </w:rPr>
+        <w:t xml:space="preserve"> teach us how to walk through the rest of the book. Its six verses sketch a moral map—two paths diverging from the first step—and then trace those paths to their ends. The poem’s simplicity is part of its power: a handful of images and a few favored Hebrew words carve out a landscape of counsel, company, and consequence.</w:t>
       </w:r>
     </w:p>
     <w:p>
       <w:pPr>
         <w:pStyle w:val="BodySans"/>
+        <w:rPr>
+          <w:sz w:val="24"/>
+          <w:szCs w:val="24"/>
+        </w:rPr>
       </w:pPr>
       <w:r>
-        <w:t>The opening line, ashrei ha’ish, “Happy the man,” signals wisdom instruction about human flourishing. The word ashrei (“happinesses,” a plural of intensity) occurs frequently in Scripture; here, the distinctive ashrei + ha’ish (“the man”) individualizes the programmatic exemplar. Notably, Psalm 2 ends with ashrei again—“Happy are all who take refuge in him” (2:12)—creating a frame around Psalms 1–2: personal character (Psalm 1) and public history (Psalm 2) are bound by the same promise of flourishing. The p</w:t>
-      </w:r>
-      <w:r>
-        <w:t>aired placement suggests editorial design, likely in a post-exilic setting when Torah devotion and hope for God’s kingship were interwoven. Yet Psalm 1’s claims are not confined to a particular moment. They are articulated through perennial metaphors of path, speech, water, wind, and tree.</w:t>
+        <w:rPr>
+          <w:sz w:val="24"/>
+          <w:szCs w:val="24"/>
+        </w:rPr>
+        <w:t xml:space="preserve">The opening word, </w:t>
+      </w:r>
+      <w:proofErr w:type="spellStart"/>
+      <w:r>
+        <w:rPr>
+          <w:i/>
+          <w:sz w:val="24"/>
+          <w:szCs w:val="24"/>
+        </w:rPr>
+        <w:t>ashrei</w:t>
+      </w:r>
+      <w:proofErr w:type="spellEnd"/>
+      <w:r>
+        <w:rPr>
+          <w:sz w:val="24"/>
+          <w:szCs w:val="24"/>
+        </w:rPr>
+        <w:t xml:space="preserve">—often rendered “happy,” “fortunate,” or “flourishing”—sets the tone. Unlike </w:t>
+      </w:r>
+      <w:proofErr w:type="spellStart"/>
+      <w:r>
+        <w:rPr>
+          <w:i/>
+          <w:sz w:val="24"/>
+          <w:szCs w:val="24"/>
+        </w:rPr>
+        <w:t>barukh</w:t>
+      </w:r>
+      <w:proofErr w:type="spellEnd"/>
+      <w:r>
+        <w:rPr>
+          <w:sz w:val="24"/>
+          <w:szCs w:val="24"/>
+        </w:rPr>
+        <w:t xml:space="preserve"> (“blessed be...”), which is a benediction directed to or from God, </w:t>
+      </w:r>
+      <w:proofErr w:type="spellStart"/>
+      <w:r>
+        <w:rPr>
+          <w:i/>
+          <w:sz w:val="24"/>
+          <w:szCs w:val="24"/>
+        </w:rPr>
+        <w:t>ashrei</w:t>
+      </w:r>
+      <w:proofErr w:type="spellEnd"/>
+      <w:r>
+        <w:rPr>
+          <w:sz w:val="24"/>
+          <w:szCs w:val="24"/>
+        </w:rPr>
+        <w:t xml:space="preserve"> functions as an exclamation about a person’s condition. The form is plural</w:t>
+      </w:r>
+      <w:proofErr w:type="gramStart"/>
+      <w:r>
+        <w:rPr>
+          <w:sz w:val="24"/>
+          <w:szCs w:val="24"/>
+        </w:rPr>
+        <w:t>—“</w:t>
+      </w:r>
+      <w:proofErr w:type="gramEnd"/>
+      <w:r>
+        <w:rPr>
+          <w:sz w:val="24"/>
+          <w:szCs w:val="24"/>
+        </w:rPr>
+        <w:t xml:space="preserve">O the happinesses!”—a Hebrew way of speaking about a cluster of goods. That does not mean Psalm 1 celebrates self-made success. Across the Bible </w:t>
+      </w:r>
+      <w:proofErr w:type="spellStart"/>
+      <w:r>
+        <w:rPr>
+          <w:i/>
+          <w:sz w:val="24"/>
+          <w:szCs w:val="24"/>
+        </w:rPr>
+        <w:t>ashrei</w:t>
+      </w:r>
+      <w:proofErr w:type="spellEnd"/>
+      <w:r>
+        <w:rPr>
+          <w:sz w:val="24"/>
+          <w:szCs w:val="24"/>
+        </w:rPr>
+        <w:t xml:space="preserve"> can mark the one who trusts or waits for God (Psalm 2:12; Isaiah 56:2). Here, too, “happiness” is tethered to a relation: the ongoing choice to keep company with God’s teaching.</w:t>
       </w:r>
     </w:p>
     <w:p>
       <w:pPr>
         <w:pStyle w:val="BodySans"/>
+        <w:rPr>
+          <w:sz w:val="24"/>
+          <w:szCs w:val="24"/>
+        </w:rPr>
       </w:pPr>
       <w:r>
-        <w:t>Verse 1 offers a crisp triad of negatives: the exemplary person “has not walked in the counsel of the wicked, nor stood in the path of sinners, nor sat in the seat of scoffers.” The successive verbs—walk, stand, sit—trace a movement from casual exposure through settled identity. In Hebrew, these are perfect forms (lo’ halakh… lo’ ‘amad… lo’ yashav) used gnomicly: they characterize a life-pattern, not a one-off choice. The terms chart social locations as well as actions: counsel (decision-making), path (habi</w:t>
-      </w:r>
-      <w:r>
-        <w:t>tual practice), seat (belonging, a company). The LXX’s striking rendering of “seat of scoffers” as “seat of pestilence” (καθέδρα λοιμ</w:t>
-      </w:r>
-      <w:r>
-        <w:t>ῶ</w:t>
-      </w:r>
-      <w:r>
-        <w:t>ν) hears in lētsim (“scoffers”) the danger of social contagion: mockery spreads. The verse is also crafted for the ear—the threefold lo’ (“not”), and the paired prepositions u- (“and in/and at”) marking the second and third cola—so that negation sets a cadence.</w:t>
+        <w:rPr>
+          <w:sz w:val="24"/>
+          <w:szCs w:val="24"/>
+        </w:rPr>
+        <w:t>Verse 1 builds the danger in three beats: “who did not walk... did not stand... did not sit.” This is anaphora—the deliberate repetition of a phrase at the start of successive clauses—and it works like footsteps refusing to turn down the wrong road. The nouns ascend as well: counsel (the realm of ideas), way (habitual conduct), seat (belonging). So do the companions: the wicked (</w:t>
+      </w:r>
+      <w:proofErr w:type="spellStart"/>
+      <w:proofErr w:type="gramStart"/>
+      <w:r>
+        <w:rPr>
+          <w:i/>
+          <w:sz w:val="24"/>
+          <w:szCs w:val="24"/>
+        </w:rPr>
+        <w:t>resha‘</w:t>
+      </w:r>
+      <w:proofErr w:type="gramEnd"/>
+      <w:r>
+        <w:rPr>
+          <w:i/>
+          <w:sz w:val="24"/>
+          <w:szCs w:val="24"/>
+        </w:rPr>
+        <w:t>im</w:t>
+      </w:r>
+      <w:proofErr w:type="spellEnd"/>
+      <w:r>
+        <w:rPr>
+          <w:sz w:val="24"/>
+          <w:szCs w:val="24"/>
+        </w:rPr>
+        <w:t>), the sinners (</w:t>
+      </w:r>
+      <w:proofErr w:type="spellStart"/>
+      <w:r>
+        <w:rPr>
+          <w:i/>
+          <w:sz w:val="24"/>
+          <w:szCs w:val="24"/>
+        </w:rPr>
+        <w:t>ḥatta’im</w:t>
+      </w:r>
+      <w:proofErr w:type="spellEnd"/>
+      <w:r>
+        <w:rPr>
+          <w:sz w:val="24"/>
+          <w:szCs w:val="24"/>
+        </w:rPr>
+        <w:t>), the scoffers (</w:t>
+      </w:r>
+      <w:proofErr w:type="spellStart"/>
+      <w:r>
+        <w:rPr>
+          <w:i/>
+          <w:sz w:val="24"/>
+          <w:szCs w:val="24"/>
+        </w:rPr>
+        <w:t>letsim</w:t>
+      </w:r>
+      <w:proofErr w:type="spellEnd"/>
+      <w:r>
+        <w:rPr>
+          <w:sz w:val="24"/>
+          <w:szCs w:val="24"/>
+        </w:rPr>
+        <w:t>). The line is shrewd about how we change: first we listen, then we loiter, finally we settle in.</w:t>
       </w:r>
     </w:p>
     <w:p>
       <w:pPr>
         <w:pStyle w:val="BodySans"/>
+        <w:rPr>
+          <w:sz w:val="24"/>
+          <w:szCs w:val="24"/>
+        </w:rPr>
       </w:pPr>
       <w:r>
-        <w:t xml:space="preserve">The decisive hinge is the adversative ki ’im—“but rather”—in v. 2 (and again in v. 4). What defines the righteous is not finally avoidance but delight: “in the Torah of the LORD is his delight, and in his Torah he meditates day and night.” The verb </w:t>
-      </w:r>
-      <w:r>
-        <w:t>ḥ</w:t>
-      </w:r>
-      <w:r>
-        <w:t>afetz denotes desire, not duty. The Qal of hagah, often rendered “meditates,” literally means to utter in a low voice—“mutter” or “murmur” (cf. Joshua 1:8; Isaiah 59:3). The psalm’s merism “day and night” (a figure naming two poles to evoke a totality) describes not a schedule but a saturation: Torah becomes the person’s audible world. The second colon subtly varies the phrasing from “the Torah of the LORD” to “his Torah,” a stylistic shift that likely continues to refer to God, while hinting at internaliz</w:t>
-      </w:r>
-      <w:r>
-        <w:t>ation: the divine word becomes “his.”</w:t>
+        <w:rPr>
+          <w:sz w:val="24"/>
+          <w:szCs w:val="24"/>
+        </w:rPr>
+        <w:t>The positive counterpoint in verse 2 pivots on pleasure, not bare duty: “But rather, in the teaching of the LORD (</w:t>
+      </w:r>
+      <w:proofErr w:type="spellStart"/>
+      <w:r>
+        <w:rPr>
+          <w:i/>
+          <w:sz w:val="24"/>
+          <w:szCs w:val="24"/>
+        </w:rPr>
+        <w:t>torat</w:t>
+      </w:r>
+      <w:proofErr w:type="spellEnd"/>
+      <w:r>
+        <w:rPr>
+          <w:i/>
+          <w:sz w:val="24"/>
+          <w:szCs w:val="24"/>
+        </w:rPr>
+        <w:t xml:space="preserve"> YHWH</w:t>
+      </w:r>
+      <w:r>
+        <w:rPr>
+          <w:sz w:val="24"/>
+          <w:szCs w:val="24"/>
+        </w:rPr>
+        <w:t>) is his delight (</w:t>
+      </w:r>
+      <w:proofErr w:type="spellStart"/>
+      <w:r>
+        <w:rPr>
+          <w:i/>
+          <w:sz w:val="24"/>
+          <w:szCs w:val="24"/>
+        </w:rPr>
+        <w:t>ḥefetz</w:t>
+      </w:r>
+      <w:proofErr w:type="spellEnd"/>
+      <w:r>
+        <w:rPr>
+          <w:sz w:val="24"/>
+          <w:szCs w:val="24"/>
+        </w:rPr>
+        <w:t xml:space="preserve">).” The verb “meditates,” </w:t>
+      </w:r>
+      <w:proofErr w:type="spellStart"/>
+      <w:r>
+        <w:rPr>
+          <w:i/>
+          <w:sz w:val="24"/>
+          <w:szCs w:val="24"/>
+        </w:rPr>
+        <w:t>yehgeh</w:t>
+      </w:r>
+      <w:proofErr w:type="spellEnd"/>
+      <w:r>
+        <w:rPr>
+          <w:sz w:val="24"/>
+          <w:szCs w:val="24"/>
+        </w:rPr>
+        <w:t xml:space="preserve">, is onomatopoetic: it can describe a lion’s low growl (Isaiah 31:4) or the murmuring of the heart (Proverbs 15:28). The psalmist imagines a person who mouths </w:t>
+      </w:r>
+      <w:proofErr w:type="gramStart"/>
+      <w:r>
+        <w:rPr>
+          <w:sz w:val="24"/>
+          <w:szCs w:val="24"/>
+        </w:rPr>
+        <w:t>Scripture day</w:t>
+      </w:r>
+      <w:proofErr w:type="gramEnd"/>
+      <w:r>
+        <w:rPr>
+          <w:sz w:val="24"/>
+          <w:szCs w:val="24"/>
+        </w:rPr>
+        <w:t xml:space="preserve"> and night—a merism, the pairing of opposites to suggest wholeness. The teaching is first named as God’s (“the LORD’s teaching”) and then, strikingly, “his teaching” (</w:t>
+      </w:r>
+      <w:r>
+        <w:rPr>
+          <w:i/>
+          <w:sz w:val="24"/>
+          <w:szCs w:val="24"/>
+        </w:rPr>
+        <w:t>be-</w:t>
+      </w:r>
+      <w:proofErr w:type="spellStart"/>
+      <w:r>
+        <w:rPr>
+          <w:i/>
+          <w:sz w:val="24"/>
+          <w:szCs w:val="24"/>
+        </w:rPr>
+        <w:t>torato</w:t>
+      </w:r>
+      <w:proofErr w:type="spellEnd"/>
+      <w:r>
+        <w:rPr>
+          <w:sz w:val="24"/>
+          <w:szCs w:val="24"/>
+        </w:rPr>
+        <w:t>). Traditional readers already saw what the Hebrew hints: what begins as God’s word, received, becomes internalized, memorized, and woven into one’s speech. Torah moves from the page to the palate.</w:t>
       </w:r>
     </w:p>
     <w:p>
       <w:pPr>
         <w:pStyle w:val="BodySans"/>
+        <w:rPr>
+          <w:sz w:val="24"/>
+          <w:szCs w:val="24"/>
+        </w:rPr>
       </w:pPr>
       <w:r>
+        <w:rPr>
+          <w:sz w:val="24"/>
+          <w:szCs w:val="24"/>
+        </w:rPr>
+        <w:t>The most famous image follows: the righteous “is like a tree transplanted (</w:t>
+      </w:r>
+      <w:proofErr w:type="spellStart"/>
+      <w:r>
+        <w:rPr>
+          <w:i/>
+          <w:sz w:val="24"/>
+          <w:szCs w:val="24"/>
+        </w:rPr>
+        <w:t>shatul</w:t>
+      </w:r>
+      <w:proofErr w:type="spellEnd"/>
+      <w:r>
+        <w:rPr>
+          <w:sz w:val="24"/>
+          <w:szCs w:val="24"/>
+        </w:rPr>
+        <w:t>) by channels of water (</w:t>
+      </w:r>
+      <w:proofErr w:type="spellStart"/>
+      <w:r>
+        <w:rPr>
+          <w:i/>
+          <w:sz w:val="24"/>
+          <w:szCs w:val="24"/>
+        </w:rPr>
+        <w:t>palgei</w:t>
+      </w:r>
+      <w:proofErr w:type="spellEnd"/>
+      <w:r>
+        <w:rPr>
+          <w:i/>
+          <w:sz w:val="24"/>
+          <w:szCs w:val="24"/>
+        </w:rPr>
+        <w:t xml:space="preserve"> </w:t>
+      </w:r>
+      <w:proofErr w:type="spellStart"/>
+      <w:r>
+        <w:rPr>
+          <w:i/>
+          <w:sz w:val="24"/>
+          <w:szCs w:val="24"/>
+        </w:rPr>
+        <w:t>mayim</w:t>
+      </w:r>
+      <w:proofErr w:type="spellEnd"/>
+      <w:r>
+        <w:rPr>
+          <w:sz w:val="24"/>
+          <w:szCs w:val="24"/>
+        </w:rPr>
+        <w:t xml:space="preserve">).” Two technicalities matter. First, the tree is not wild; it is set by intention. The passive participle </w:t>
+      </w:r>
+      <w:proofErr w:type="spellStart"/>
+      <w:r>
+        <w:rPr>
+          <w:i/>
+          <w:sz w:val="24"/>
+          <w:szCs w:val="24"/>
+        </w:rPr>
+        <w:t>shatul</w:t>
+      </w:r>
+      <w:proofErr w:type="spellEnd"/>
+      <w:r>
+        <w:rPr>
+          <w:sz w:val="24"/>
+          <w:szCs w:val="24"/>
+        </w:rPr>
+        <w:t xml:space="preserve"> points to a careful gardener. Divine agency stands behind the flourishing that human choice makes possible. Second, </w:t>
+      </w:r>
+      <w:proofErr w:type="spellStart"/>
+      <w:r>
+        <w:rPr>
+          <w:i/>
+          <w:sz w:val="24"/>
+          <w:szCs w:val="24"/>
+        </w:rPr>
+        <w:t>palgei</w:t>
+      </w:r>
+      <w:proofErr w:type="spellEnd"/>
+      <w:r>
+        <w:rPr>
+          <w:i/>
+          <w:sz w:val="24"/>
+          <w:szCs w:val="24"/>
+        </w:rPr>
+        <w:t xml:space="preserve"> </w:t>
+      </w:r>
+      <w:proofErr w:type="spellStart"/>
+      <w:r>
+        <w:rPr>
+          <w:i/>
+          <w:sz w:val="24"/>
+          <w:szCs w:val="24"/>
+        </w:rPr>
+        <w:t>mayim</w:t>
+      </w:r>
+      <w:proofErr w:type="spellEnd"/>
+      <w:r>
+        <w:rPr>
+          <w:sz w:val="24"/>
+          <w:szCs w:val="24"/>
+        </w:rPr>
+        <w:t xml:space="preserve"> are “divisions” of water—irrigation channels or runnels, not a lone river. This is cultivation </w:t>
+      </w:r>
+      <w:r>
+        <w:rPr>
+          <w:sz w:val="24"/>
+          <w:szCs w:val="24"/>
+        </w:rPr>
         <w:lastRenderedPageBreak/>
-        <w:t>From this interior delight the poem moves to its most sustained image: “He shall be like a tree transplanted by channels of water” (v. 3). The participle shathul is precise; BDB glosses it “transplanted,” a term elsewhere used of vines or trees set in a chosen place (Jeremiah 17:8; Ezekiel 17:22–23; 19:10). The site is not random: palgei mayim are divided channels, irrigation runnels, rather than a single stream. This is cultivation as much as nature. The three blessings that follow—fruit “in its season,” u</w:t>
-      </w:r>
-      <w:r>
-        <w:t>nwithered leaves, comprehensive prosperity (yatsliach)—do not promise perpetual summer. “In its season” insists on rhythm, not frenzy; prosperity in biblical idiom often names fittingness and stability (cf. Genesis 39:3).</w:t>
+        <w:t>as much as providence. The tree yields “its fruit in its season,” an important proviso that keeps the “all that he does prospers” from collapsing into a promise of constant harvest. The metaphor echoes widely: Jeremiah 17:7–8 pictures a trustful person as a tree by water that “does not cease to bear fruit,” and Ezekiel 47:12 dreams of a grove with leaves that never wither. Psalm 1’s tree stands in that tradition of rooted vitality.</w:t>
       </w:r>
     </w:p>
     <w:p>
       <w:pPr>
         <w:pStyle w:val="BodySans"/>
+        <w:rPr>
+          <w:sz w:val="24"/>
+          <w:szCs w:val="24"/>
+        </w:rPr>
       </w:pPr>
       <w:r>
-        <w:t>The contrast is abrupt: “Not so the wicked; but rather like chaff the wind drives away” (v. 4). The poem’s asymmetry is as important as its contrasts. Three lines for the tree collapse to half a line for chaff. This is not only a moral judgment; it is a poetics of substance and void. Chaff (motz) recurs elsewhere as an emblem of judgment or worthlessness (Psalm 35:5; Isaiah 17:13). Here, the “wind” (rua</w:t>
-      </w:r>
-      <w:r>
-        <w:t>ḥ</w:t>
-      </w:r>
-      <w:r>
-        <w:t>) is unnamed as divine, though elsewhere the “angel of the LORD” is explicit agent (Psalm 35:5). The economy is deliberate: what has no weight merits no elaboration.</w:t>
+        <w:rPr>
+          <w:sz w:val="24"/>
+          <w:szCs w:val="24"/>
+        </w:rPr>
+        <w:t xml:space="preserve">The </w:t>
+      </w:r>
+      <w:proofErr w:type="spellStart"/>
+      <w:r>
+        <w:rPr>
+          <w:sz w:val="24"/>
+          <w:szCs w:val="24"/>
+        </w:rPr>
+        <w:t>wicked’s</w:t>
+      </w:r>
+      <w:proofErr w:type="spellEnd"/>
+      <w:r>
+        <w:rPr>
+          <w:sz w:val="24"/>
+          <w:szCs w:val="24"/>
+        </w:rPr>
+        <w:t xml:space="preserve"> counter-image arrives curtly: “Not so the wicked! Rather, like chaff (</w:t>
+      </w:r>
+      <w:r>
+        <w:rPr>
+          <w:i/>
+          <w:sz w:val="24"/>
+          <w:szCs w:val="24"/>
+        </w:rPr>
+        <w:t>mots</w:t>
+      </w:r>
+      <w:r>
+        <w:rPr>
+          <w:sz w:val="24"/>
+          <w:szCs w:val="24"/>
+        </w:rPr>
+        <w:t>) which the wind (</w:t>
+      </w:r>
+      <w:proofErr w:type="spellStart"/>
+      <w:r>
+        <w:rPr>
+          <w:i/>
+          <w:sz w:val="24"/>
+          <w:szCs w:val="24"/>
+        </w:rPr>
+        <w:t>ruaḥ</w:t>
+      </w:r>
+      <w:proofErr w:type="spellEnd"/>
+      <w:r>
+        <w:rPr>
+          <w:sz w:val="24"/>
+          <w:szCs w:val="24"/>
+        </w:rPr>
+        <w:t>) drives away.” Chaff is the husk and dust that flies off when grain is tossed in the air. The point is not that the wicked are fleeting, but that they lack weight—substance that could resist a real wind. The figure is a biblical commonplace for moral inconsequence (Psalm 35:5; Hosea 13:3; Isaiah 41:15–16). Intriguingly, the ancient Greek translation (the LXX) doubles the negation (“not so the wicked, not so”) and renders “seat of scoffers” in v. 1 as “chair of pestilence,” casting scorn as a contagion that spreads. Whatever the translator had before him, the effect underscores the poem’s social realism: company shapes character.</w:t>
       </w:r>
     </w:p>
     <w:p>
       <w:pPr>
         <w:pStyle w:val="BodySans"/>
+        <w:rPr>
+          <w:sz w:val="24"/>
+          <w:szCs w:val="24"/>
+        </w:rPr>
       </w:pPr>
       <w:r>
-        <w:t>Verse 5 turns image into outcome: “Therefore the wicked will not stand in the judgment, nor sinners in the assembly of the righteous.” The verb “stand” (qum) here carries legal force: to stand is to be established, to hold one’s ground (cf. Deuteronomy 19:15 “a matter shall stand”). “In the judgment” (ba-mishpat) may be read as an archetypal adjudication (traditional Jewish commentators often relate it to the day of death), but the second colon adds a social horizon: “the assembly of the righteous” (‘adat t</w:t>
-      </w:r>
-      <w:r>
-        <w:t>saddiqim) is a unique phrase in Scripture. ’Edah is a “called assembly,” not a casual crowd; Psalm 111:1 pairs “assembly” with “council” (sod), suggesting a purposeful gathered order. Psalm 1 envisages ultimate belonging as a communal good.</w:t>
+        <w:rPr>
+          <w:sz w:val="24"/>
+          <w:szCs w:val="24"/>
+        </w:rPr>
+        <w:t>Verses 5–6 move from threshing floor to courtroom and then to God’s perspective. “</w:t>
+      </w:r>
+      <w:proofErr w:type="gramStart"/>
+      <w:r>
+        <w:rPr>
+          <w:sz w:val="24"/>
+          <w:szCs w:val="24"/>
+        </w:rPr>
+        <w:t>Therefore</w:t>
+      </w:r>
+      <w:proofErr w:type="gramEnd"/>
+      <w:r>
+        <w:rPr>
+          <w:sz w:val="24"/>
+          <w:szCs w:val="24"/>
+        </w:rPr>
+        <w:t xml:space="preserve"> the wicked will not stand in the judgment.” In biblical legal idiom, to “stand” is to have a case that holds up. Deuteronomy 19:15 speaks of a matter that “stands” (</w:t>
+      </w:r>
+      <w:proofErr w:type="spellStart"/>
+      <w:r>
+        <w:rPr>
+          <w:i/>
+          <w:sz w:val="24"/>
+          <w:szCs w:val="24"/>
+        </w:rPr>
+        <w:t>yakum</w:t>
+      </w:r>
+      <w:proofErr w:type="spellEnd"/>
+      <w:r>
+        <w:rPr>
+          <w:sz w:val="24"/>
+          <w:szCs w:val="24"/>
+        </w:rPr>
+        <w:t xml:space="preserve">) on the testimony of two witnesses; here the wicked “will not stand,” their case collapses. Nor will they enter “the assembly of the righteous.” The word for “assembly,” </w:t>
+      </w:r>
+      <w:r>
+        <w:rPr>
+          <w:i/>
+          <w:sz w:val="24"/>
+          <w:szCs w:val="24"/>
+        </w:rPr>
+        <w:t>‘</w:t>
+      </w:r>
+      <w:proofErr w:type="spellStart"/>
+      <w:r>
+        <w:rPr>
+          <w:i/>
+          <w:sz w:val="24"/>
+          <w:szCs w:val="24"/>
+        </w:rPr>
+        <w:t>edah</w:t>
+      </w:r>
+      <w:proofErr w:type="spellEnd"/>
+      <w:r>
+        <w:rPr>
+          <w:sz w:val="24"/>
+          <w:szCs w:val="24"/>
+        </w:rPr>
+        <w:t>, is the Pentateuch’s term for the congregation of Israel; Psalm 1 repurposes it as the righteous community. The poem ends with an elegant asymmetry: “For the LORD knows (</w:t>
+      </w:r>
+      <w:proofErr w:type="gramStart"/>
+      <w:r>
+        <w:rPr>
+          <w:i/>
+          <w:sz w:val="24"/>
+          <w:szCs w:val="24"/>
+        </w:rPr>
+        <w:t>yada‘</w:t>
+      </w:r>
+      <w:proofErr w:type="gramEnd"/>
+      <w:r>
+        <w:rPr>
+          <w:sz w:val="24"/>
+          <w:szCs w:val="24"/>
+        </w:rPr>
+        <w:t xml:space="preserve">) the way of the righteous, but the way of the wicked perishes.” In Hebrew, </w:t>
+      </w:r>
+      <w:proofErr w:type="gramStart"/>
+      <w:r>
+        <w:rPr>
+          <w:i/>
+          <w:sz w:val="24"/>
+          <w:szCs w:val="24"/>
+        </w:rPr>
+        <w:t>yada‘</w:t>
+      </w:r>
+      <w:r>
+        <w:rPr>
+          <w:sz w:val="24"/>
+          <w:szCs w:val="24"/>
+        </w:rPr>
+        <w:t xml:space="preserve"> often</w:t>
+      </w:r>
+      <w:proofErr w:type="gramEnd"/>
+      <w:r>
+        <w:rPr>
+          <w:sz w:val="24"/>
+          <w:szCs w:val="24"/>
+        </w:rPr>
+        <w:t xml:space="preserve"> means intimate recognition and care (Exodus 33:12; Amos 3:2; Nahum 1:7). God’s knowing is protective attention, not mere surveillance. Notice that it is the “way” of the wicked that expires, not a direct statement that God destroys them. The path they have chosen proves to be a cul-de-sac. That is moral physics, not mechanical retribution.</w:t>
       </w:r>
     </w:p>
     <w:p>
       <w:pPr>
         <w:pStyle w:val="BodySans"/>
+        <w:rPr>
+          <w:sz w:val="24"/>
+          <w:szCs w:val="24"/>
+        </w:rPr>
       </w:pPr>
       <w:r>
-        <w:t>The final line (v. 6) explains the asymmetry of destinies by asymmetry of grammar. “For the LORD knows the way of the righteous, but the way of the wicked perishes.” To “know” (yada‘) in biblical idiom is active recognition and care (Exodus 33:17; Genesis 18:19), not mere cognition. The second colon withholds an agent: the way of the wicked perishes (toved). Evil, the psalm suggests, is self-eroding. The LXX makes explicit what the Hebrew leaves implicit, translating, “the way of the ungodly shall be destro</w:t>
-      </w:r>
-      <w:r>
-        <w:t>yed,” supplying an agentive force. Both readings are theologically coherent: divine knowledge keeps and sustains; wickedness dissipates under the pressure of reality—and God is reality’s guarantor.</w:t>
+        <w:rPr>
+          <w:sz w:val="24"/>
+          <w:szCs w:val="24"/>
+        </w:rPr>
+        <w:t xml:space="preserve">Two structural notes seal the frame. First, </w:t>
+      </w:r>
+      <w:proofErr w:type="spellStart"/>
+      <w:r>
+        <w:rPr>
+          <w:i/>
+          <w:sz w:val="24"/>
+          <w:szCs w:val="24"/>
+        </w:rPr>
+        <w:t>derekh</w:t>
+      </w:r>
+      <w:proofErr w:type="spellEnd"/>
+      <w:proofErr w:type="gramStart"/>
+      <w:r>
+        <w:rPr>
+          <w:sz w:val="24"/>
+          <w:szCs w:val="24"/>
+        </w:rPr>
+        <w:t>—“</w:t>
+      </w:r>
+      <w:proofErr w:type="gramEnd"/>
+      <w:r>
+        <w:rPr>
+          <w:sz w:val="24"/>
+          <w:szCs w:val="24"/>
+        </w:rPr>
+        <w:t xml:space="preserve">way”—appears at the start (v. 1) and the end (v. 6), a classic </w:t>
+      </w:r>
+      <w:proofErr w:type="spellStart"/>
+      <w:r>
+        <w:rPr>
+          <w:sz w:val="24"/>
+          <w:szCs w:val="24"/>
+        </w:rPr>
+        <w:t>inclusio</w:t>
+      </w:r>
+      <w:proofErr w:type="spellEnd"/>
+      <w:r>
+        <w:rPr>
+          <w:sz w:val="24"/>
+          <w:szCs w:val="24"/>
+        </w:rPr>
+        <w:t xml:space="preserve">: bracketing the poem with the same word to focus our reading. Second, Psalm 1 pairs naturally with Psalm 2 as a twin gate to the Psalter: both mention </w:t>
+      </w:r>
+      <w:proofErr w:type="spellStart"/>
+      <w:r>
+        <w:rPr>
+          <w:i/>
+          <w:sz w:val="24"/>
+          <w:szCs w:val="24"/>
+        </w:rPr>
+        <w:t>ashrei</w:t>
+      </w:r>
+      <w:proofErr w:type="spellEnd"/>
+      <w:r>
+        <w:rPr>
+          <w:sz w:val="24"/>
+          <w:szCs w:val="24"/>
+        </w:rPr>
+        <w:t xml:space="preserve"> (Psalm 1:1; 2:12), and Psalm 2 shows the “other path” writ large—the nations plotting against God’s anointed—while ending with “Happy are all who take refuge in him.” The two together teach us to read the Psalms as a school in orientation, not a miscellany of religious moods. The laments and praises to come will be heard inside this moral geography: counsel and company shape character; delight reforms desire; fruit ripens in season; a way may look wide and yet go nowhere.</w:t>
       </w:r>
     </w:p>
     <w:p>
       <w:pPr>
         <w:pStyle w:val="BodySans"/>
+        <w:rPr>
+          <w:sz w:val="24"/>
+          <w:szCs w:val="24"/>
+        </w:rPr>
       </w:pPr>
       <w:r>
-        <w:t>Two further observations ground the psalm’s voice. First, its diction is spare and concrete. Abstract claims are carried by images whose workings we know from the world: counsel, path, seat; channels, fruit, leaves; wind and chaff. Second, it is carefully placed. With Psalm 2 it forms an editorial diptych: Psalm 1 opens with ashrei; Psalm 2 closes with ashrei; both concern “way” (derekh) and “meditation” (hagah; cf. Psalm 2:1). Together they set before the reader a life of Torah-shaped desire and a world su</w:t>
-      </w:r>
-      <w:r>
-        <w:t xml:space="preserve">bject to God’s rule. The </w:t>
-      </w:r>
-      <w:r>
+        <w:rPr>
+          <w:sz w:val="24"/>
+          <w:szCs w:val="24"/>
+        </w:rPr>
+        <w:t>Technical terms used:</w:t>
+      </w:r>
+    </w:p>
+    <w:p>
+      <w:pPr>
+        <w:pStyle w:val="BodySans"/>
+        <w:rPr>
+          <w:sz w:val="24"/>
+          <w:szCs w:val="24"/>
+        </w:rPr>
+      </w:pPr>
+      <w:r>
+        <w:rPr>
+          <w:sz w:val="24"/>
+          <w:szCs w:val="24"/>
+        </w:rPr>
         <w:lastRenderedPageBreak/>
-        <w:t>choice that Psalm 1 presents is moral, social, and finally theological: to live with reality’s grain—under instruction that becomes delight—or to scatter with the wind.</w:t>
+        <w:t>- Anaphora: repeating a word or phrase at the start of successive lines or clauses.</w:t>
+      </w:r>
+    </w:p>
+    <w:p>
+      <w:pPr>
+        <w:pStyle w:val="BodySans"/>
+        <w:rPr>
+          <w:sz w:val="24"/>
+          <w:szCs w:val="24"/>
+        </w:rPr>
+      </w:pPr>
+      <w:r>
+        <w:rPr>
+          <w:sz w:val="24"/>
+          <w:szCs w:val="24"/>
+        </w:rPr>
+        <w:t>- Merism: naming two extremes (“day and night”) to suggest totality.</w:t>
+      </w:r>
+    </w:p>
+    <w:p>
+      <w:pPr>
+        <w:pStyle w:val="BodySans"/>
+        <w:rPr>
+          <w:sz w:val="24"/>
+          <w:szCs w:val="24"/>
+        </w:rPr>
+      </w:pPr>
+      <w:r>
+        <w:rPr>
+          <w:sz w:val="24"/>
+          <w:szCs w:val="24"/>
+        </w:rPr>
+        <w:t xml:space="preserve">- </w:t>
+      </w:r>
+      <w:proofErr w:type="spellStart"/>
+      <w:r>
+        <w:rPr>
+          <w:sz w:val="24"/>
+          <w:szCs w:val="24"/>
+        </w:rPr>
+        <w:t>Inclusio</w:t>
+      </w:r>
+      <w:proofErr w:type="spellEnd"/>
+      <w:r>
+        <w:rPr>
+          <w:sz w:val="24"/>
+          <w:szCs w:val="24"/>
+        </w:rPr>
+        <w:t>: framing a unit by repeating a key word or phrase at its start and end.</w:t>
+      </w:r>
+    </w:p>
+    <w:p>
+      <w:pPr>
+        <w:pStyle w:val="BodySans"/>
+        <w:rPr>
+          <w:sz w:val="24"/>
+          <w:szCs w:val="24"/>
+        </w:rPr>
+      </w:pPr>
+      <w:r>
+        <w:rPr>
+          <w:sz w:val="24"/>
+          <w:szCs w:val="24"/>
+        </w:rPr>
+        <w:t>- Parallelism: Hebrew poetry’s basic technique of pairing lines so the second confirms, sharpens, or completes the first.</w:t>
+      </w:r>
+    </w:p>
+    <w:p>
+      <w:pPr>
+        <w:pStyle w:val="BodySans"/>
+        <w:rPr>
+          <w:sz w:val="24"/>
+          <w:szCs w:val="24"/>
+        </w:rPr>
+      </w:pPr>
+      <w:r>
+        <w:rPr>
+          <w:sz w:val="24"/>
+          <w:szCs w:val="24"/>
+        </w:rPr>
+        <w:t>- LXX: the Septuagint, an ancient Greek translation of the Hebrew Bible that sometimes preserves or creates interpretive nuances.</w:t>
+      </w:r>
+    </w:p>
+    <w:p>
+      <w:pPr>
+        <w:pStyle w:val="BodySans"/>
+        <w:rPr>
+          <w:sz w:val="24"/>
+          <w:szCs w:val="24"/>
+        </w:rPr>
+      </w:pPr>
+      <w:r>
+        <w:rPr>
+          <w:sz w:val="24"/>
+          <w:szCs w:val="24"/>
+        </w:rPr>
+        <w:t>- BDB: Brown–Driver–Briggs, a standard Hebrew lexicon.</w:t>
       </w:r>
     </w:p>
     <w:p>
@@ -299,7 +1016,21 @@
                 <w:rFonts w:ascii="Cambria" w:hAnsi="Cambria"/>
               </w:rPr>
               <w:br/>
-              <w:t>and whatever it produces thrives.-b</w:t>
+              <w:t xml:space="preserve">and whatever it produces </w:t>
+            </w:r>
+            <w:proofErr w:type="gramStart"/>
+            <w:r>
+              <w:rPr>
+                <w:rFonts w:ascii="Cambria" w:hAnsi="Cambria"/>
+              </w:rPr>
+              <w:t>thrives.-</w:t>
+            </w:r>
+            <w:proofErr w:type="gramEnd"/>
+            <w:r>
+              <w:rPr>
+                <w:rFonts w:ascii="Cambria" w:hAnsi="Cambria"/>
+              </w:rPr>
+              <w:t>b</w:t>
             </w:r>
           </w:p>
         </w:tc>
@@ -370,11 +1101,19 @@
             <w:tcW w:w="4320" w:type="dxa"/>
           </w:tcPr>
           <w:p>
+            <w:proofErr w:type="gramStart"/>
             <w:r>
               <w:rPr>
                 <w:rFonts w:ascii="Cambria" w:hAnsi="Cambria"/>
               </w:rPr>
-              <w:t>Therefore the wicked will not survive judgment,</w:t>
+              <w:t>Therefore</w:t>
+            </w:r>
+            <w:proofErr w:type="gramEnd"/>
+            <w:r>
+              <w:rPr>
+                <w:rFonts w:ascii="Cambria" w:hAnsi="Cambria"/>
+              </w:rPr>
+              <w:t xml:space="preserve"> the wicked will not survive judgment,</w:t>
             </w:r>
             <w:r>
               <w:rPr>
@@ -454,78 +1193,386 @@
     <w:p>
       <w:pPr>
         <w:pStyle w:val="BodySans"/>
+        <w:rPr>
+          <w:sz w:val="24"/>
+          <w:szCs w:val="24"/>
+        </w:rPr>
       </w:pPr>
       <w:r>
-        <w:t>“Happy the man who has not walked in the counsel of the wicked, nor stood in the path of sinners, nor sat in the seat of scoffers.”</w:t>
-      </w:r>
-      <w:r>
+        <w:rPr>
+          <w:sz w:val="24"/>
+          <w:szCs w:val="24"/>
+        </w:rPr>
+        <w:t>“</w:t>
+      </w:r>
+      <w:proofErr w:type="spellStart"/>
+      <w:r>
+        <w:rPr>
+          <w:i/>
+          <w:sz w:val="24"/>
+          <w:szCs w:val="24"/>
+        </w:rPr>
+        <w:t>Ashrei</w:t>
+      </w:r>
+      <w:proofErr w:type="spellEnd"/>
+      <w:r>
+        <w:rPr>
+          <w:i/>
+          <w:sz w:val="24"/>
+          <w:szCs w:val="24"/>
+        </w:rPr>
+        <w:t xml:space="preserve"> </w:t>
+      </w:r>
+      <w:proofErr w:type="spellStart"/>
+      <w:r>
+        <w:rPr>
+          <w:i/>
+          <w:sz w:val="24"/>
+          <w:szCs w:val="24"/>
+        </w:rPr>
+        <w:t>ha’ish</w:t>
+      </w:r>
+      <w:proofErr w:type="spellEnd"/>
+      <w:r>
+        <w:rPr>
+          <w:sz w:val="24"/>
+          <w:szCs w:val="24"/>
+        </w:rPr>
+        <w:t>” is an exclamation</w:t>
+      </w:r>
+      <w:proofErr w:type="gramStart"/>
+      <w:r>
+        <w:rPr>
+          <w:sz w:val="24"/>
+          <w:szCs w:val="24"/>
+        </w:rPr>
+        <w:t>—“</w:t>
+      </w:r>
+      <w:proofErr w:type="gramEnd"/>
+      <w:r>
+        <w:rPr>
+          <w:sz w:val="24"/>
+          <w:szCs w:val="24"/>
+        </w:rPr>
+        <w:t xml:space="preserve">O the happinesses of the man”—that points not to a passing mood but to a condition grounded in orientation. The verse unfolds with anaphora: three times </w:t>
+      </w:r>
+      <w:r>
+        <w:rPr>
+          <w:i/>
+          <w:sz w:val="24"/>
+          <w:szCs w:val="24"/>
+        </w:rPr>
+        <w:t>lo’</w:t>
+      </w:r>
+      <w:r>
+        <w:rPr>
+          <w:sz w:val="24"/>
+          <w:szCs w:val="24"/>
+        </w:rPr>
+        <w:t xml:space="preserve"> (“not”) leads off the phrase, like a metronome of refusal: “he did not walk... did not stand... did not sit.” The sequence maps a descent from flirtation to fellowship to full belonging. The nouns intensify the same way: “counsel” (ideas overheard), “way” (habits adopted), “seat” (membership assumed). The social taxonomy—</w:t>
+      </w:r>
+      <w:proofErr w:type="spellStart"/>
+      <w:proofErr w:type="gramStart"/>
+      <w:r>
+        <w:rPr>
+          <w:i/>
+          <w:sz w:val="24"/>
+          <w:szCs w:val="24"/>
+        </w:rPr>
+        <w:t>resha‘</w:t>
+      </w:r>
+      <w:proofErr w:type="gramEnd"/>
+      <w:r>
+        <w:rPr>
+          <w:i/>
+          <w:sz w:val="24"/>
+          <w:szCs w:val="24"/>
+        </w:rPr>
+        <w:t>im</w:t>
+      </w:r>
+      <w:proofErr w:type="spellEnd"/>
+      <w:r>
+        <w:rPr>
+          <w:sz w:val="24"/>
+          <w:szCs w:val="24"/>
+        </w:rPr>
+        <w:t xml:space="preserve"> (wicked), </w:t>
+      </w:r>
+      <w:proofErr w:type="spellStart"/>
+      <w:r>
+        <w:rPr>
+          <w:i/>
+          <w:sz w:val="24"/>
+          <w:szCs w:val="24"/>
+        </w:rPr>
+        <w:t>ḥatta’im</w:t>
+      </w:r>
+      <w:proofErr w:type="spellEnd"/>
+      <w:r>
+        <w:rPr>
+          <w:sz w:val="24"/>
+          <w:szCs w:val="24"/>
+        </w:rPr>
+        <w:t xml:space="preserve"> (sinners), </w:t>
+      </w:r>
+      <w:proofErr w:type="spellStart"/>
+      <w:r>
+        <w:rPr>
+          <w:i/>
+          <w:sz w:val="24"/>
+          <w:szCs w:val="24"/>
+        </w:rPr>
+        <w:t>letsim</w:t>
+      </w:r>
+      <w:proofErr w:type="spellEnd"/>
+      <w:r>
+        <w:rPr>
+          <w:sz w:val="24"/>
+          <w:szCs w:val="24"/>
+        </w:rPr>
+        <w:t xml:space="preserve"> (scoffers)—moves from those who distort justice, through those who practice wrongdoing, to those who deride the very categories of right and wrong. BDB glosses </w:t>
+      </w:r>
+      <w:r>
+        <w:rPr>
+          <w:i/>
+          <w:sz w:val="24"/>
+          <w:szCs w:val="24"/>
+        </w:rPr>
+        <w:t>lets</w:t>
+      </w:r>
+      <w:r>
+        <w:rPr>
+          <w:sz w:val="24"/>
+          <w:szCs w:val="24"/>
+        </w:rPr>
+        <w:t xml:space="preserve"> as one “incapable of discipline or rebuke”—the endgame of cynicism.</w:t>
+      </w:r>
+      <w:r>
+        <w:rPr>
+          <w:sz w:val="24"/>
+          <w:szCs w:val="24"/>
+        </w:rPr>
         <w:br/>
       </w:r>
       <w:r>
+        <w:rPr>
+          <w:sz w:val="24"/>
+          <w:szCs w:val="24"/>
+        </w:rPr>
         <w:br/>
-      </w:r>
-      <w:r>
-        <w:t>The threefold negation (lo’ … lo’ … lo’) and the graded verbs (walk–stand–sit) map moral drift with social precision. The Hebrew uses perfect forms—lo’ halakh … lo’ ‘amad … lo’ yashav—which in this gnomic context characterize settled habit. The movement is from exposure to entrenchment: “counsel” (‘etsah) is the sphere of deliberation; “path” (derek) of patterned conduct; “seat” (moshav) of settled belonging. BDB notes moshav as “seat, assembly, dwelling-place,” and our verse uses the assembly sense: thos</w:t>
-      </w:r>
-      <w:r>
-        <w:t>e who “sit” constitute a company.</w:t>
-      </w:r>
-      <w:r>
+        <w:t xml:space="preserve">Two sound-level cues deserve notice. First, the triple </w:t>
+      </w:r>
+      <w:r>
+        <w:rPr>
+          <w:i/>
+          <w:sz w:val="24"/>
+          <w:szCs w:val="24"/>
+        </w:rPr>
+        <w:t>lo’</w:t>
+      </w:r>
+      <w:r>
+        <w:rPr>
+          <w:sz w:val="24"/>
+          <w:szCs w:val="24"/>
+        </w:rPr>
+        <w:t xml:space="preserve"> gives the line its spine and creates a cadence you can feel in the mouth. Second, the clustering of sibilants (</w:t>
+      </w:r>
+      <w:r>
+        <w:rPr>
+          <w:i/>
+          <w:sz w:val="24"/>
+          <w:szCs w:val="24"/>
+        </w:rPr>
+        <w:t>š</w:t>
+      </w:r>
+      <w:r>
+        <w:rPr>
+          <w:sz w:val="24"/>
+          <w:szCs w:val="24"/>
+        </w:rPr>
+        <w:t xml:space="preserve">, </w:t>
+      </w:r>
+      <w:r>
+        <w:rPr>
+          <w:i/>
+          <w:sz w:val="24"/>
+          <w:szCs w:val="24"/>
+        </w:rPr>
+        <w:t>s</w:t>
+      </w:r>
+      <w:r>
+        <w:rPr>
+          <w:sz w:val="24"/>
+          <w:szCs w:val="24"/>
+        </w:rPr>
+        <w:t>) in “</w:t>
+      </w:r>
+      <w:proofErr w:type="spellStart"/>
+      <w:proofErr w:type="gramStart"/>
+      <w:r>
+        <w:rPr>
+          <w:i/>
+          <w:sz w:val="24"/>
+          <w:szCs w:val="24"/>
+        </w:rPr>
+        <w:t>ba‘</w:t>
+      </w:r>
+      <w:proofErr w:type="gramEnd"/>
+      <w:r>
+        <w:rPr>
+          <w:i/>
+          <w:sz w:val="24"/>
+          <w:szCs w:val="24"/>
+        </w:rPr>
+        <w:t>atsat</w:t>
+      </w:r>
+      <w:proofErr w:type="spellEnd"/>
+      <w:r>
+        <w:rPr>
+          <w:i/>
+          <w:sz w:val="24"/>
+          <w:szCs w:val="24"/>
+        </w:rPr>
+        <w:t xml:space="preserve"> </w:t>
+      </w:r>
+      <w:proofErr w:type="spellStart"/>
+      <w:proofErr w:type="gramStart"/>
+      <w:r>
+        <w:rPr>
+          <w:i/>
+          <w:sz w:val="24"/>
+          <w:szCs w:val="24"/>
+        </w:rPr>
+        <w:t>resha‘</w:t>
+      </w:r>
+      <w:proofErr w:type="gramEnd"/>
+      <w:r>
+        <w:rPr>
+          <w:i/>
+          <w:sz w:val="24"/>
+          <w:szCs w:val="24"/>
+        </w:rPr>
+        <w:t>im</w:t>
+      </w:r>
+      <w:proofErr w:type="spellEnd"/>
+      <w:r>
+        <w:rPr>
+          <w:i/>
+          <w:sz w:val="24"/>
+          <w:szCs w:val="24"/>
+        </w:rPr>
+        <w:t xml:space="preserve">... </w:t>
+      </w:r>
+      <w:proofErr w:type="spellStart"/>
+      <w:r>
+        <w:rPr>
+          <w:i/>
+          <w:sz w:val="24"/>
+          <w:szCs w:val="24"/>
+        </w:rPr>
+        <w:t>uvmoshav</w:t>
+      </w:r>
+      <w:proofErr w:type="spellEnd"/>
+      <w:r>
+        <w:rPr>
+          <w:i/>
+          <w:sz w:val="24"/>
+          <w:szCs w:val="24"/>
+        </w:rPr>
+        <w:t xml:space="preserve"> </w:t>
+      </w:r>
+      <w:proofErr w:type="spellStart"/>
+      <w:r>
+        <w:rPr>
+          <w:i/>
+          <w:sz w:val="24"/>
+          <w:szCs w:val="24"/>
+        </w:rPr>
+        <w:t>letsim</w:t>
+      </w:r>
+      <w:proofErr w:type="spellEnd"/>
+      <w:r>
+        <w:rPr>
+          <w:sz w:val="24"/>
+          <w:szCs w:val="24"/>
+        </w:rPr>
+        <w:t>” hisses with the air of whispered counsel—an instance of Hebrew poetry’s love of sound echoing sense.</w:t>
+      </w:r>
+      <w:r>
+        <w:rPr>
+          <w:sz w:val="24"/>
+          <w:szCs w:val="24"/>
+        </w:rPr>
         <w:br/>
       </w:r>
       <w:r>
+        <w:rPr>
+          <w:sz w:val="24"/>
+          <w:szCs w:val="24"/>
+        </w:rPr>
         <w:br/>
-      </w:r>
-      <w:r>
-        <w:t xml:space="preserve">The three groups—resha‘im (wicked), </w:t>
-      </w:r>
-      <w:r>
-        <w:t>ḥ</w:t>
-      </w:r>
-      <w:r>
-        <w:t>atta’im (sinners), letsim (scoffers)—are not synonyms. BDB’s entry on letsim stresses the arrogant unteachability of the mocker (Proverbs 9:7–8; 14:6). The taxonomy is social: advice-givers who lack moral ballast; actors who habituate wrongdoing; a coterie whose defining posture is derision. The LXX’s surprising καθέδρα λοιμ</w:t>
-      </w:r>
-      <w:r>
-        <w:t>ῶ</w:t>
-      </w:r>
-      <w:r>
-        <w:t>ν (“seat of pestilences”) hears in scoffing a contagion—mockery that infects.</w:t>
-      </w:r>
-      <w:r>
+        <w:t>The Greek (LXX) renders “seat of scoffers” as “chair of pestilence,” imagining scorn as a kind of moral contagion. Even if that choice stems from a different Hebrew Vorlage or a translator’s interpretation, it is a sharp insight into the verse’s social realism. “Seat” (</w:t>
+      </w:r>
+      <w:r>
+        <w:rPr>
+          <w:i/>
+          <w:sz w:val="24"/>
+          <w:szCs w:val="24"/>
+        </w:rPr>
+        <w:t>moshav</w:t>
+      </w:r>
+      <w:r>
+        <w:rPr>
+          <w:sz w:val="24"/>
+          <w:szCs w:val="24"/>
+        </w:rPr>
+        <w:t>) can mean not only a literal chair but a sitting company, an assembly (cf. Psalm 107:32). The danger is not mere proximity; it is absorption into a community of mockery.</w:t>
+      </w:r>
+      <w:r>
+        <w:rPr>
+          <w:sz w:val="24"/>
+          <w:szCs w:val="24"/>
+        </w:rPr>
         <w:br/>
       </w:r>
       <w:r>
+        <w:rPr>
+          <w:sz w:val="24"/>
+          <w:szCs w:val="24"/>
+        </w:rPr>
         <w:br/>
-      </w:r>
-      <w:r>
-        <w:t>The diction is also crafted for th</w:t>
-      </w:r>
-      <w:r>
-        <w:t>e ear. The initial ashrei ha’ish sets a firm stress pattern; the series u-vederekh … u’vmoshav (“and in the path … and in the seat”) organizes the second and third cola, while the repeated lo’ nails each clause. The triad echoes Israel’s idiom of walking in divine ways (Deuteronomy 8:6; 10:12): metaphorically, “walk” signifies conduct, “way/path” a moral trajectory. That idiom’s positive form throws this verse’s negatives into relief.</w:t>
-      </w:r>
-      <w:r>
+        <w:t>The structure of the whole psalm is already implied. Verses 1–2 place negativity and positivity in proper order—first “turn from evil,” then “do good” (cf. Psalm 34:15). The emphasis falls not on an ascetic “no” but on the “yes” that fills the cleared space.</w:t>
+      </w:r>
+      <w:r>
+        <w:rPr>
+          <w:sz w:val="24"/>
+          <w:szCs w:val="24"/>
+        </w:rPr>
         <w:br/>
       </w:r>
       <w:r>
+        <w:rPr>
+          <w:sz w:val="24"/>
+          <w:szCs w:val="24"/>
+        </w:rPr>
         <w:br/>
-      </w:r>
-      <w:r>
-        <w:t>Traditional commentators already heard escalation here: Ibn Ezra notes t</w:t>
-      </w:r>
-      <w:r>
-        <w:t>hat standing is more settled than walking, sitting more settled than standing. The moral psychology is acute: one begins by heeding dubious advice, then “lingers” where such counsel has sway, finally “takes a seat” and becomes part of the company. The verse thus places happiness not in a private mood but in wise social alignment.</w:t>
-      </w:r>
-      <w:r>
+        <w:t>Terms:</w:t>
+      </w:r>
+      <w:r>
+        <w:rPr>
+          <w:sz w:val="24"/>
+          <w:szCs w:val="24"/>
+        </w:rPr>
         <w:br/>
-      </w:r>
-      <w:r>
+        <w:t>- Anaphora: repetition at line openings for emphasis and rhythm.</w:t>
+      </w:r>
+      <w:r>
+        <w:rPr>
+          <w:sz w:val="24"/>
+          <w:szCs w:val="24"/>
+        </w:rPr>
         <w:br/>
-      </w:r>
-      <w:r>
-        <w:t>Figurative parallels and usage pattern: “Walk in God’s ways” is a common metaphor for ethical life (Deuteronomy 8:6; 10:12; 19:9). Its ubiquity underlines that movement imagery in</w:t>
-      </w:r>
-      <w:r>
-        <w:t xml:space="preserve"> v. 1 is programmatic: one either “walks” God’s way or the counsel/path/seat of another moral order. Psalm 1 repurposes this familiar idiom to map the stages by which we are socialized into a community’s loves.</w:t>
+        <w:t>- LXX: the Greek translation of the Hebrew Bible, often interpretive.</w:t>
       </w:r>
     </w:p>
     <w:p>
@@ -533,67 +1580,275 @@
         <w:pStyle w:val="Heading3"/>
       </w:pPr>
       <w:r>
-        <w:lastRenderedPageBreak/>
         <w:t>Verse 2</w:t>
       </w:r>
     </w:p>
     <w:p>
       <w:pPr>
         <w:pStyle w:val="BodySans"/>
+        <w:rPr>
+          <w:sz w:val="24"/>
+          <w:szCs w:val="24"/>
+        </w:rPr>
       </w:pPr>
       <w:r>
-        <w:t>“But rather—his delight is in the Torah of the LORD, and in his Torah he mutters day and night.”</w:t>
-      </w:r>
-      <w:r>
+        <w:rPr>
+          <w:sz w:val="24"/>
+          <w:szCs w:val="24"/>
+        </w:rPr>
+        <w:t xml:space="preserve">The hinge phrase </w:t>
+      </w:r>
+      <w:r>
+        <w:rPr>
+          <w:i/>
+          <w:sz w:val="24"/>
+          <w:szCs w:val="24"/>
+        </w:rPr>
+        <w:t xml:space="preserve">ki </w:t>
+      </w:r>
+      <w:proofErr w:type="spellStart"/>
+      <w:r>
+        <w:rPr>
+          <w:i/>
+          <w:sz w:val="24"/>
+          <w:szCs w:val="24"/>
+        </w:rPr>
+        <w:t>im</w:t>
+      </w:r>
+      <w:proofErr w:type="spellEnd"/>
+      <w:r>
+        <w:rPr>
+          <w:sz w:val="24"/>
+          <w:szCs w:val="24"/>
+        </w:rPr>
+        <w:t xml:space="preserve"> (“but rather”) reverses direction from negation to desire: </w:t>
+      </w:r>
+      <w:proofErr w:type="spellStart"/>
+      <w:r>
+        <w:rPr>
+          <w:i/>
+          <w:sz w:val="24"/>
+          <w:szCs w:val="24"/>
+        </w:rPr>
+        <w:t>ḥefetz</w:t>
+      </w:r>
+      <w:proofErr w:type="spellEnd"/>
+      <w:r>
+        <w:rPr>
+          <w:sz w:val="24"/>
+          <w:szCs w:val="24"/>
+        </w:rPr>
+        <w:t xml:space="preserve"> is delight, not duty. The object is </w:t>
+      </w:r>
+      <w:proofErr w:type="spellStart"/>
+      <w:r>
+        <w:rPr>
+          <w:i/>
+          <w:sz w:val="24"/>
+          <w:szCs w:val="24"/>
+        </w:rPr>
+        <w:t>torat</w:t>
+      </w:r>
+      <w:proofErr w:type="spellEnd"/>
+      <w:r>
+        <w:rPr>
+          <w:i/>
+          <w:sz w:val="24"/>
+          <w:szCs w:val="24"/>
+        </w:rPr>
+        <w:t xml:space="preserve"> YHWH</w:t>
+      </w:r>
+      <w:r>
+        <w:rPr>
+          <w:sz w:val="24"/>
+          <w:szCs w:val="24"/>
+        </w:rPr>
+        <w:t>, “the LORD’s teaching,” an expansive word that includes instruction, story, commandment, and counsel. The second colon’s shift to “his teaching” (</w:t>
+      </w:r>
+      <w:r>
+        <w:rPr>
+          <w:i/>
+          <w:sz w:val="24"/>
+          <w:szCs w:val="24"/>
+        </w:rPr>
+        <w:t>be-</w:t>
+      </w:r>
+      <w:proofErr w:type="spellStart"/>
+      <w:r>
+        <w:rPr>
+          <w:i/>
+          <w:sz w:val="24"/>
+          <w:szCs w:val="24"/>
+        </w:rPr>
+        <w:t>torato</w:t>
+      </w:r>
+      <w:proofErr w:type="spellEnd"/>
+      <w:r>
+        <w:rPr>
+          <w:sz w:val="24"/>
+          <w:szCs w:val="24"/>
+        </w:rPr>
+        <w:t xml:space="preserve">) is not presumptuous appropriation but a description of internalization: what is learned becomes the learner’s speech and thought. Traditional </w:t>
+      </w:r>
+      <w:r>
+        <w:rPr>
+          <w:sz w:val="24"/>
+          <w:szCs w:val="24"/>
+        </w:rPr>
+        <w:lastRenderedPageBreak/>
+        <w:t>Jewish readers captured the movement: first “God’s Torah,” then “his Torah.”</w:t>
+      </w:r>
+      <w:r>
+        <w:rPr>
+          <w:sz w:val="24"/>
+          <w:szCs w:val="24"/>
+        </w:rPr>
         <w:br/>
       </w:r>
       <w:r>
+        <w:rPr>
+          <w:sz w:val="24"/>
+          <w:szCs w:val="24"/>
+        </w:rPr>
         <w:br/>
-      </w:r>
-      <w:r>
-        <w:t xml:space="preserve">The adversative ki ’im is a hinge in Hebrew rhetoric: “not this … but rather that.” The verse moves from avoidance to appetite. </w:t>
-      </w:r>
-      <w:r>
-        <w:t>Ḥ</w:t>
-      </w:r>
-      <w:r>
-        <w:t>efetz (“delight, desire”) names inward attraction; this is motivation, not mere compliance. The second colon shifts from “the Torah of the LORD” to “his Torah.” The pronominal suffix most naturally still refers to God (a stylistic variation to avoid repetition), yet its placement after “his delight” suggests internalization: the divine instruction becomes the person’s own.</w:t>
-      </w:r>
-      <w:r>
+        <w:t xml:space="preserve">The verb </w:t>
+      </w:r>
+      <w:proofErr w:type="spellStart"/>
+      <w:r>
+        <w:rPr>
+          <w:i/>
+          <w:sz w:val="24"/>
+          <w:szCs w:val="24"/>
+        </w:rPr>
+        <w:t>yehgeh</w:t>
+      </w:r>
+      <w:proofErr w:type="spellEnd"/>
+      <w:r>
+        <w:rPr>
+          <w:sz w:val="24"/>
+          <w:szCs w:val="24"/>
+        </w:rPr>
+        <w:t xml:space="preserve"> (“meditates”) is wonderfully concrete. </w:t>
+      </w:r>
+      <w:proofErr w:type="gramStart"/>
+      <w:r>
+        <w:rPr>
+          <w:sz w:val="24"/>
+          <w:szCs w:val="24"/>
+        </w:rPr>
+        <w:t>Elsewhere it</w:t>
+      </w:r>
+      <w:proofErr w:type="gramEnd"/>
+      <w:r>
+        <w:rPr>
+          <w:sz w:val="24"/>
+          <w:szCs w:val="24"/>
+        </w:rPr>
+        <w:t xml:space="preserve"> describes a lion’s low growl over its prey (Isaiah 31:4), the heart’s murmuring wisdom (Proverbs 15:28), or a prophet’s brooding (Psalm 63:7). Meditation here is vocal, embodied: whispering and reciting, committing to memory. The time frame</w:t>
+      </w:r>
+      <w:proofErr w:type="gramStart"/>
+      <w:r>
+        <w:rPr>
+          <w:sz w:val="24"/>
+          <w:szCs w:val="24"/>
+        </w:rPr>
+        <w:t>—“</w:t>
+      </w:r>
+      <w:proofErr w:type="gramEnd"/>
+      <w:r>
+        <w:rPr>
+          <w:sz w:val="24"/>
+          <w:szCs w:val="24"/>
+        </w:rPr>
+        <w:t xml:space="preserve">day and night”—is a merism, a compact way to say “continually.” Joshua 1:8 makes the same pairing and, tellingly, links it to </w:t>
+      </w:r>
+      <w:proofErr w:type="spellStart"/>
+      <w:r>
+        <w:rPr>
+          <w:i/>
+          <w:sz w:val="24"/>
+          <w:szCs w:val="24"/>
+        </w:rPr>
+        <w:t>yatsliaḥ</w:t>
+      </w:r>
+      <w:proofErr w:type="spellEnd"/>
+      <w:r>
+        <w:rPr>
+          <w:sz w:val="24"/>
+          <w:szCs w:val="24"/>
+        </w:rPr>
+        <w:t xml:space="preserve"> (“prosper”), the very verb that closes Psalm 1:3. The intertext suggests a script: speech shapes thought, thought shapes path, path shapes outcome.</w:t>
+      </w:r>
+      <w:r>
+        <w:rPr>
+          <w:sz w:val="24"/>
+          <w:szCs w:val="24"/>
+        </w:rPr>
         <w:br/>
       </w:r>
       <w:r>
+        <w:rPr>
+          <w:sz w:val="24"/>
+          <w:szCs w:val="24"/>
+        </w:rPr>
         <w:br/>
-      </w:r>
-      <w:r>
-        <w:t xml:space="preserve">The </w:t>
-      </w:r>
-      <w:r>
-        <w:t>verb hagah has a concrete sense: to utter, murmur, growl (BDB); of a lion over prey (Isaiah 31:4), or the tongue “muttering” wickedness (Isaiah 59:3). In Joshua 1:8, Israel is told to hagah the Torah “day and night,” the very collocation we find here. The psalm imagines Torah as spoken into the body: study is voiced, not merely thought. The merism “day and night” expresses totality; it is less about clock time than saturation. The line thus describes a consciousness acoustically shaped by divine words.</w:t>
-      </w:r>
-      <w:r>
+        <w:t xml:space="preserve">The psalm resists two easy distortions. First, this is not scholasticism. Delight, not mere diligence, is the motive. The word </w:t>
+      </w:r>
+      <w:proofErr w:type="spellStart"/>
+      <w:r>
+        <w:rPr>
+          <w:i/>
+          <w:sz w:val="24"/>
+          <w:szCs w:val="24"/>
+        </w:rPr>
+        <w:t>ḥefetz</w:t>
+      </w:r>
+      <w:proofErr w:type="spellEnd"/>
+      <w:r>
+        <w:rPr>
+          <w:sz w:val="24"/>
+          <w:szCs w:val="24"/>
+        </w:rPr>
+        <w:t xml:space="preserve"> in BDB includes “good pleasure,” hinting that human desire itself can be trained to love what God teaches. Second, the “day and night” devotion is comprehensive but humane. It is the kind of permeation Deuteronomy imagines when it says to recite these words “when you sit in your house and when you walk on the road, when you lie down and when you rise” (</w:t>
+      </w:r>
+      <w:proofErr w:type="spellStart"/>
+      <w:r>
+        <w:rPr>
+          <w:sz w:val="24"/>
+          <w:szCs w:val="24"/>
+        </w:rPr>
+        <w:t>Deut</w:t>
+      </w:r>
+      <w:proofErr w:type="spellEnd"/>
+      <w:r>
+        <w:rPr>
+          <w:sz w:val="24"/>
+          <w:szCs w:val="24"/>
+        </w:rPr>
+        <w:t xml:space="preserve"> 11:19): life woven with teaching, not a life shrunk to a study carrel.</w:t>
+      </w:r>
+      <w:r>
+        <w:rPr>
+          <w:sz w:val="24"/>
+          <w:szCs w:val="24"/>
+        </w:rPr>
         <w:br/>
       </w:r>
       <w:r>
+        <w:rPr>
+          <w:sz w:val="24"/>
+          <w:szCs w:val="24"/>
+        </w:rPr>
         <w:br/>
-      </w:r>
-      <w:r>
-        <w:t>Sou</w:t>
-      </w:r>
-      <w:r>
-        <w:t>nd and structure sustain the effect. The parallel “in the Torah of the LORD … and in his Torah” is a small instance of “A is so, and what’s more, B”: the second colon repeats a key term and adds the how (by murmuring continually). The logic is compact: delight issues in practice; practice deepens delight.</w:t>
-      </w:r>
-      <w:r>
+        <w:t>Terms:</w:t>
+      </w:r>
+      <w:r>
+        <w:rPr>
+          <w:sz w:val="24"/>
+          <w:szCs w:val="24"/>
+        </w:rPr>
         <w:br/>
-      </w:r>
-      <w:r>
-        <w:br/>
-      </w:r>
-      <w:r>
-        <w:t>Parallels and pattern: Hagah in the sense of meditative utterance appears in key instruction passages (Joshua 1:8), and in psalms it can shade into devising/imagining (Psalm 2:1—“why do nations hagah a va</w:t>
-      </w:r>
-      <w:r>
-        <w:t>in thing?”). Psalm 1 redeems the verb for piety: human interior speech becomes the place where divine speech takes root.</w:t>
+        <w:t>- Merism: naming two extremes (“day and night”) to convey totality.</w:t>
       </w:r>
     </w:p>
     <w:p>
@@ -607,73 +1862,276 @@
     <w:p>
       <w:pPr>
         <w:pStyle w:val="BodySans"/>
+        <w:rPr>
+          <w:sz w:val="24"/>
+          <w:szCs w:val="24"/>
+        </w:rPr>
       </w:pPr>
       <w:r>
-        <w:t>“He is like a tree transplanted beside channels of water, which yields its fruit in its season, and its leaf does not wither; and in all that he does he prospers.”</w:t>
-      </w:r>
-      <w:r>
+        <w:rPr>
+          <w:sz w:val="24"/>
+          <w:szCs w:val="24"/>
+        </w:rPr>
+        <w:t xml:space="preserve">“Like a tree </w:t>
+      </w:r>
+      <w:proofErr w:type="spellStart"/>
+      <w:r>
+        <w:rPr>
+          <w:i/>
+          <w:sz w:val="24"/>
+          <w:szCs w:val="24"/>
+        </w:rPr>
+        <w:t>shatul</w:t>
+      </w:r>
+      <w:proofErr w:type="spellEnd"/>
+      <w:r>
+        <w:rPr>
+          <w:sz w:val="24"/>
+          <w:szCs w:val="24"/>
+        </w:rPr>
+        <w:t xml:space="preserve">—transplanted—by </w:t>
+      </w:r>
+      <w:proofErr w:type="spellStart"/>
+      <w:r>
+        <w:rPr>
+          <w:i/>
+          <w:sz w:val="24"/>
+          <w:szCs w:val="24"/>
+        </w:rPr>
+        <w:t>palgei</w:t>
+      </w:r>
+      <w:proofErr w:type="spellEnd"/>
+      <w:r>
+        <w:rPr>
+          <w:i/>
+          <w:sz w:val="24"/>
+          <w:szCs w:val="24"/>
+        </w:rPr>
+        <w:t xml:space="preserve"> </w:t>
+      </w:r>
+      <w:proofErr w:type="spellStart"/>
+      <w:r>
+        <w:rPr>
+          <w:i/>
+          <w:sz w:val="24"/>
+          <w:szCs w:val="24"/>
+        </w:rPr>
+        <w:t>mayim</w:t>
+      </w:r>
+      <w:proofErr w:type="spellEnd"/>
+      <w:r>
+        <w:rPr>
+          <w:sz w:val="24"/>
+          <w:szCs w:val="24"/>
+        </w:rPr>
+        <w:t xml:space="preserve">, channels of water.” The passive participle matters. This is cultivated stability, not a lucky sapling that happened to sprout by a river. The gardener’s agency (divine care) stands behind the righteous person’s flourishing. </w:t>
+      </w:r>
+      <w:proofErr w:type="spellStart"/>
+      <w:r>
+        <w:rPr>
+          <w:i/>
+          <w:sz w:val="24"/>
+          <w:szCs w:val="24"/>
+        </w:rPr>
+        <w:t>Palgei</w:t>
+      </w:r>
+      <w:proofErr w:type="spellEnd"/>
+      <w:r>
+        <w:rPr>
+          <w:sz w:val="24"/>
+          <w:szCs w:val="24"/>
+        </w:rPr>
+        <w:t xml:space="preserve"> (from </w:t>
+      </w:r>
+      <w:proofErr w:type="spellStart"/>
+      <w:r>
+        <w:rPr>
+          <w:i/>
+          <w:sz w:val="24"/>
+          <w:szCs w:val="24"/>
+        </w:rPr>
+        <w:t>peleg</w:t>
+      </w:r>
+      <w:proofErr w:type="spellEnd"/>
+      <w:r>
+        <w:rPr>
+          <w:sz w:val="24"/>
+          <w:szCs w:val="24"/>
+        </w:rPr>
+        <w:t>, “division”) suggests irrigation runnels, multiple streams. This is not a precarious dependence on a single source; it’s reliable supply, a designed ecology.</w:t>
+      </w:r>
+      <w:r>
+        <w:rPr>
+          <w:sz w:val="24"/>
+          <w:szCs w:val="24"/>
+        </w:rPr>
         <w:br/>
       </w:r>
       <w:r>
+        <w:rPr>
+          <w:sz w:val="24"/>
+          <w:szCs w:val="24"/>
+        </w:rPr>
         <w:br/>
-      </w:r>
-      <w:r>
-        <w:t>The simile is extended and precise. Shathul, “transplanted,” differs from the more common nata‘ (“planted”): it implies deliberate placement. The site is cultivated: palgei mayim are divided channels, irrigation runnels (cf. Psalm 36:9, “the stream of your delights”; Psalm 119:136, “streams of water” for tears). Jeremiah 17:8 uses the same arboreal figure for the one who trusts in the LORD: leaf evergreen, no fear of drought. Psalm 1’s version emphasizes location (by channels) and timing (“its fruit in it</w:t>
-      </w:r>
-      <w:r>
-        <w:t>s season”).</w:t>
-      </w:r>
-      <w:r>
+        <w:t xml:space="preserve">The imagery is rich and storied. Jeremiah 17:7–8 explicitly reuses the motif: those who trust in the LORD are “like a tree planted by water... it does not cease to bear fruit.” Ezekiel 47:12 envisions a grove whose leaves never wither, drawing life from the temple river. Psalm 1 sits in that same mental orchard. Yet it adds a wise constraint: “who yields its fruit in its season.” The promise recognizes the rhythms of growth. </w:t>
+      </w:r>
+      <w:proofErr w:type="spellStart"/>
+      <w:r>
+        <w:rPr>
+          <w:i/>
+          <w:sz w:val="24"/>
+          <w:szCs w:val="24"/>
+        </w:rPr>
+        <w:t>Yatsliaḥ</w:t>
+      </w:r>
+      <w:proofErr w:type="spellEnd"/>
+      <w:r>
+        <w:rPr>
+          <w:sz w:val="24"/>
+          <w:szCs w:val="24"/>
+        </w:rPr>
+        <w:t xml:space="preserve"> (“prospers/succeeds”) thus cannot mean perpetual harvest; it means aptness, the right thing at the right time. The leaves that “do not wither” (</w:t>
+      </w:r>
+      <w:r>
+        <w:rPr>
+          <w:i/>
+          <w:sz w:val="24"/>
+          <w:szCs w:val="24"/>
+        </w:rPr>
+        <w:t xml:space="preserve">lo </w:t>
+      </w:r>
+      <w:proofErr w:type="spellStart"/>
+      <w:r>
+        <w:rPr>
+          <w:i/>
+          <w:sz w:val="24"/>
+          <w:szCs w:val="24"/>
+        </w:rPr>
+        <w:t>yibbol</w:t>
+      </w:r>
+      <w:proofErr w:type="spellEnd"/>
+      <w:r>
+        <w:rPr>
+          <w:sz w:val="24"/>
+          <w:szCs w:val="24"/>
+        </w:rPr>
+        <w:t>) recall Isaiah 40:7–8’s contrast between fading grass and God’s durable word; here, durability flows from proximity to that word.</w:t>
+      </w:r>
+      <w:r>
+        <w:rPr>
+          <w:sz w:val="24"/>
+          <w:szCs w:val="24"/>
+        </w:rPr>
         <w:br/>
       </w:r>
       <w:r>
+        <w:rPr>
+          <w:sz w:val="24"/>
+          <w:szCs w:val="24"/>
+        </w:rPr>
+        <w:lastRenderedPageBreak/>
         <w:br/>
-      </w:r>
-      <w:r>
-        <w:t xml:space="preserve">Each element is significant. “Fruit in its season” rejects forced productivity; the metaphor blesses rhythm. “Its leaf does not wither” uses navel (“to droop, fade”). BDB notes yibbol </w:t>
-      </w:r>
-      <w:r>
-        <w:lastRenderedPageBreak/>
-        <w:t>occurs five times, often for vegetation withering (e.g., Isaiah 28:1; Ezekiel 47:12). Here sustained moisture prevents that natural decline. The final claim—“all that he does he prospers”—uses the Hifil yatsliach, a verb used of Joseph’s success (Genesis 39:3). Prosperity here is alignment with what is fitting and</w:t>
-      </w:r>
-      <w:r>
-        <w:t xml:space="preserve"> stable, not mere accumulation.</w:t>
-      </w:r>
-      <w:r>
+        <w:t>The verse’s poise lies in the balance of agency. Human choice is real (delight, meditation), but the life-giving current is not self-generated. The transplanted tree and the dug channels embody what Deuteronomy promises to those who walk in God’s way (</w:t>
+      </w:r>
+      <w:proofErr w:type="spellStart"/>
+      <w:r>
+        <w:rPr>
+          <w:sz w:val="24"/>
+          <w:szCs w:val="24"/>
+        </w:rPr>
+        <w:t>Deut</w:t>
+      </w:r>
+      <w:proofErr w:type="spellEnd"/>
+      <w:r>
+        <w:rPr>
+          <w:sz w:val="24"/>
+          <w:szCs w:val="24"/>
+        </w:rPr>
+        <w:t xml:space="preserve"> 5:30; 8:6): a life aligned with a given order that nourishes.</w:t>
+      </w:r>
+      <w:r>
+        <w:rPr>
+          <w:sz w:val="24"/>
+          <w:szCs w:val="24"/>
+        </w:rPr>
         <w:br/>
       </w:r>
       <w:r>
+        <w:rPr>
+          <w:sz w:val="24"/>
+          <w:szCs w:val="24"/>
+        </w:rPr>
         <w:br/>
-      </w:r>
-      <w:r>
-        <w:t>The image works by transfer: the channels correspond to Torah; transplanting to a decisive re-siting of one’s life; fruitfulness to the social and moral yield of wisdom. Rashi’s comment that “even the leaves are useful” has a keen ethical edge: in the righteous, even casual speech can edify.</w:t>
-      </w:r>
-      <w:r>
+        <w:t>Comparative notes:</w:t>
+      </w:r>
+      <w:r>
+        <w:rPr>
+          <w:sz w:val="24"/>
+          <w:szCs w:val="24"/>
+        </w:rPr>
         <w:br/>
-      </w:r>
-      <w:r>
+        <w:t>- The noun-and-verb pairing repeats (</w:t>
+      </w:r>
+      <w:proofErr w:type="spellStart"/>
+      <w:r>
+        <w:rPr>
+          <w:i/>
+          <w:sz w:val="24"/>
+          <w:szCs w:val="24"/>
+        </w:rPr>
+        <w:t>piryō</w:t>
+      </w:r>
+      <w:proofErr w:type="spellEnd"/>
+      <w:r>
+        <w:rPr>
+          <w:i/>
+          <w:sz w:val="24"/>
+          <w:szCs w:val="24"/>
+        </w:rPr>
+        <w:t xml:space="preserve"> </w:t>
+      </w:r>
+      <w:proofErr w:type="spellStart"/>
+      <w:r>
+        <w:rPr>
+          <w:i/>
+          <w:sz w:val="24"/>
+          <w:szCs w:val="24"/>
+        </w:rPr>
+        <w:t>yitten</w:t>
+      </w:r>
+      <w:proofErr w:type="spellEnd"/>
+      <w:r>
+        <w:rPr>
+          <w:i/>
+          <w:sz w:val="24"/>
+          <w:szCs w:val="24"/>
+        </w:rPr>
+        <w:t xml:space="preserve"> </w:t>
+      </w:r>
+      <w:proofErr w:type="spellStart"/>
+      <w:r>
+        <w:rPr>
+          <w:i/>
+          <w:sz w:val="24"/>
+          <w:szCs w:val="24"/>
+        </w:rPr>
+        <w:t>be’ittō</w:t>
+      </w:r>
+      <w:proofErr w:type="spellEnd"/>
+      <w:r>
+        <w:rPr>
+          <w:sz w:val="24"/>
+          <w:szCs w:val="24"/>
+        </w:rPr>
+        <w:t>—“its fruit it gives in its season”), a compact Hebrew way to underscore regularity.</w:t>
+      </w:r>
+      <w:r>
+        <w:rPr>
+          <w:sz w:val="24"/>
+          <w:szCs w:val="24"/>
+        </w:rPr>
         <w:br/>
-      </w:r>
-      <w:r>
-        <w:t>Parallels and pattern: Tree-by-water imagery is relatively rare and pointed. Jeremiah 17:8 is the closest parallel; together they define a biblical topos of sustained vitality through plantedness near a life-source. St</w:t>
-      </w:r>
-      <w:r>
-        <w:t>reams in Psalm 36:9 and 119:136 extend the figure: God as the source of delights; tears as “streams.” Psalm 1’s distinctive contribution is the verb shathul—cultivated placement—and the triad of results (seasonal fruit, evergreen leaf, comprehensive success).</w:t>
-      </w:r>
-      <w:r>
-        <w:br/>
-      </w:r>
-      <w:r>
-        <w:br/>
-      </w:r>
-      <w:r>
-        <w:t xml:space="preserve">Textual note: The LXX’s διέξοδοι </w:t>
-      </w:r>
-      <w:r>
-        <w:t>ὑ</w:t>
-      </w:r>
-      <w:r>
-        <w:t>δάτων (“channels/outlets of water”) neatly matches palgei. Its interpretation confirms the sense of irrigation rather than random watercourse.</w:t>
+        <w:t>- The final sweep, “and in all that he does he prospers,” must be read in the light of “in its season.” Psalm 37 and Psalm 73 will test this claim against the refractory facts of life; Psalm 1 gives the thesis against which experience wrestles.</w:t>
       </w:r>
     </w:p>
     <w:p>
@@ -687,133 +2145,190 @@
     <w:p>
       <w:pPr>
         <w:pStyle w:val="BodySans"/>
+        <w:rPr>
+          <w:sz w:val="24"/>
+          <w:szCs w:val="24"/>
+        </w:rPr>
       </w:pPr>
       <w:r>
-        <w:t>“Not so the wicked; but rather like chaff that the wind drives away.”</w:t>
-      </w:r>
-      <w:r>
+        <w:rPr>
+          <w:sz w:val="24"/>
+          <w:szCs w:val="24"/>
+        </w:rPr>
+        <w:t xml:space="preserve">The Hebrew begins with a jolt: </w:t>
+      </w:r>
+      <w:r>
+        <w:rPr>
+          <w:i/>
+          <w:sz w:val="24"/>
+          <w:szCs w:val="24"/>
+        </w:rPr>
+        <w:t xml:space="preserve">lo </w:t>
+      </w:r>
+      <w:proofErr w:type="spellStart"/>
+      <w:r>
+        <w:rPr>
+          <w:i/>
+          <w:sz w:val="24"/>
+          <w:szCs w:val="24"/>
+        </w:rPr>
+        <w:t>khen</w:t>
+      </w:r>
+      <w:proofErr w:type="spellEnd"/>
+      <w:r>
+        <w:rPr>
+          <w:i/>
+          <w:sz w:val="24"/>
+          <w:szCs w:val="24"/>
+        </w:rPr>
+        <w:t xml:space="preserve"> ha-</w:t>
+      </w:r>
+      <w:proofErr w:type="spellStart"/>
+      <w:proofErr w:type="gramStart"/>
+      <w:r>
+        <w:rPr>
+          <w:i/>
+          <w:sz w:val="24"/>
+          <w:szCs w:val="24"/>
+        </w:rPr>
+        <w:t>resha‘</w:t>
+      </w:r>
+      <w:proofErr w:type="gramEnd"/>
+      <w:r>
+        <w:rPr>
+          <w:i/>
+          <w:sz w:val="24"/>
+          <w:szCs w:val="24"/>
+        </w:rPr>
+        <w:t>im</w:t>
+      </w:r>
+      <w:proofErr w:type="spellEnd"/>
+      <w:proofErr w:type="gramStart"/>
+      <w:r>
+        <w:rPr>
+          <w:sz w:val="24"/>
+          <w:szCs w:val="24"/>
+        </w:rPr>
+        <w:t>—“</w:t>
+      </w:r>
+      <w:proofErr w:type="gramEnd"/>
+      <w:r>
+        <w:rPr>
+          <w:sz w:val="24"/>
+          <w:szCs w:val="24"/>
+        </w:rPr>
+        <w:t xml:space="preserve">Not so the wicked!” The Greek version doubles it: “Not so the wicked, not so,” a hammering denial. After the luxuriant depiction of the tree, the line is almost curt: “Rather, like chaff that the wind drives away.” </w:t>
+      </w:r>
+      <w:r>
+        <w:rPr>
+          <w:i/>
+          <w:sz w:val="24"/>
+          <w:szCs w:val="24"/>
+        </w:rPr>
+        <w:t>Mots</w:t>
+      </w:r>
+      <w:r>
+        <w:rPr>
+          <w:sz w:val="24"/>
+          <w:szCs w:val="24"/>
+        </w:rPr>
+        <w:t xml:space="preserve"> (chaff) is an agricultural commonplace, the dry husk that separates from the kernel when grain is tossed in the air. BDB glosses </w:t>
+      </w:r>
+      <w:proofErr w:type="spellStart"/>
+      <w:r>
+        <w:rPr>
+          <w:i/>
+          <w:sz w:val="24"/>
+          <w:szCs w:val="24"/>
+        </w:rPr>
+        <w:t>nadaph</w:t>
+      </w:r>
+      <w:proofErr w:type="spellEnd"/>
+      <w:r>
+        <w:rPr>
+          <w:sz w:val="24"/>
+          <w:szCs w:val="24"/>
+        </w:rPr>
+        <w:t xml:space="preserve"> (“drive away”) as the verb for forceful scattering; the form here underscores the violence of the gust. The wind (</w:t>
+      </w:r>
+      <w:proofErr w:type="spellStart"/>
+      <w:r>
+        <w:rPr>
+          <w:i/>
+          <w:sz w:val="24"/>
+          <w:szCs w:val="24"/>
+        </w:rPr>
+        <w:t>ruaḥ</w:t>
+      </w:r>
+      <w:proofErr w:type="spellEnd"/>
+      <w:r>
+        <w:rPr>
+          <w:sz w:val="24"/>
+          <w:szCs w:val="24"/>
+        </w:rPr>
+        <w:t>) is not merely meteorological; in Hebrew the word can mean wind, breath, or spirit. The psalm does not allegorize, but the double meaning lingers: the same breath that nourishes the tree exposes the chaff’s weightlessness.</w:t>
+      </w:r>
+      <w:r>
+        <w:rPr>
+          <w:sz w:val="24"/>
+          <w:szCs w:val="24"/>
+        </w:rPr>
         <w:br/>
       </w:r>
       <w:r>
+        <w:rPr>
+          <w:sz w:val="24"/>
+          <w:szCs w:val="24"/>
+        </w:rPr>
         <w:br/>
-      </w:r>
-      <w:r>
-        <w:t>The abrupt lō’ khen (“not so”) before a compressed simile enacts the difference it asserts: substance merits elaboration; what is light and residual receives half a line. The second ki ’im (“but rather”), balancing the ki ’im of v. 2, turns the hinge toward negation: where delight led to rootedness, the wicked are at the mercy of motion.</w:t>
-      </w:r>
-      <w:r>
+        <w:t xml:space="preserve">The chaff comparison is a stock figure for worthless power. Psalm 35:5 prays, “Let them be like chaff before the wind,” and Hosea 13:3 piles up ephemera: “like morning fog... like chaff swirling from the threshing floor.” Isaiah 41:15–16 imagines Zion threshing mountains, reducing enemies to chaff driven by the wind. Psalm 1’s use is in line with this pattern, but its rhetoric is distinctive. It devotes its descriptive energy to the righteous. The dismissal of the wicked is brisk, almost offhand. The imbalance is the point: one life is heavy and rooted, the other light and </w:t>
+      </w:r>
+      <w:proofErr w:type="spellStart"/>
+      <w:r>
+        <w:rPr>
+          <w:sz w:val="24"/>
+          <w:szCs w:val="24"/>
+        </w:rPr>
+        <w:t>scatterable</w:t>
+      </w:r>
+      <w:proofErr w:type="spellEnd"/>
+      <w:r>
+        <w:rPr>
+          <w:sz w:val="24"/>
+          <w:szCs w:val="24"/>
+        </w:rPr>
+        <w:t>.</w:t>
+      </w:r>
+      <w:r>
+        <w:rPr>
+          <w:sz w:val="24"/>
+          <w:szCs w:val="24"/>
+        </w:rPr>
         <w:br/>
       </w:r>
       <w:r>
+        <w:rPr>
+          <w:sz w:val="24"/>
+          <w:szCs w:val="24"/>
+        </w:rPr>
         <w:br/>
-      </w:r>
-      <w:r>
-        <w:t>Motz, “chaff,” is the fine casing separated from grain in winnowing. The verb tiddĕfennu (“drives it”) in the intensive stem underscores force. Chaff imagery consistentl</w:t>
-      </w:r>
-      <w:r>
-        <w:t>y marks judgment and insubstantiality: “Let them be like chaff before the wind” (Psalm 35:5); “like chaff of the threshing floors chased by the wind” (Isaiah 17:13); “make them like thistledown, like stubble before the wind” (Psalm 83:14). The pattern’s typical contexts are prayer against enemies and prophetic judgment scenes; Psalm 1 adapts the figure not as imprecation but as anthropology: a life misaligned with instruction lacks weight.</w:t>
-      </w:r>
-      <w:r>
-        <w:br/>
-      </w:r>
-      <w:r>
-        <w:br/>
-      </w:r>
-      <w:r>
-        <w:t>The agent here is “wind” (rua</w:t>
-      </w:r>
-      <w:r>
-        <w:t>ḥ</w:t>
-      </w:r>
-      <w:r>
-        <w:t>), unnamed as divine. Elsewhere the “</w:t>
-      </w:r>
-      <w:r>
-        <w:t>angel of the LORD” is the driver (Psalm 35:5). The psalm’s restraint is intentional: wickedness need not be dramatically punished; it dissipates under ordinary pressures. The poetics reinforce the point: a single, airy simile replaces the rooted, irrigated tree’s elaboration.</w:t>
-      </w:r>
-      <w:r>
-        <w:br/>
-      </w:r>
-      <w:r>
-        <w:br/>
-      </w:r>
-      <w:r>
-        <w:lastRenderedPageBreak/>
-        <w:t>LXX nuance: “ο</w:t>
-      </w:r>
-      <w:r>
-        <w:t>ὐ</w:t>
-      </w:r>
-      <w:r>
-        <w:t>χ ο</w:t>
-      </w:r>
-      <w:r>
-        <w:t>ὕ</w:t>
-      </w:r>
-      <w:r>
-        <w:t>τως ο</w:t>
-      </w:r>
-      <w:r>
-        <w:t>ἱ</w:t>
-      </w:r>
-      <w:r>
-        <w:t xml:space="preserve"> </w:t>
-      </w:r>
-      <w:r>
-        <w:t>ἀ</w:t>
-      </w:r>
-      <w:r>
-        <w:t>σεβε</w:t>
-      </w:r>
-      <w:r>
-        <w:t>ῖ</w:t>
-      </w:r>
-      <w:r>
-        <w:t xml:space="preserve">ς … </w:t>
-      </w:r>
-      <w:r>
-        <w:t>ἀ</w:t>
-      </w:r>
-      <w:r>
-        <w:t xml:space="preserve">λλ’ </w:t>
-      </w:r>
-      <w:r>
-        <w:t>ὡ</w:t>
-      </w:r>
-      <w:r>
-        <w:t xml:space="preserve">ς </w:t>
-      </w:r>
-      <w:r>
-        <w:t>ὁ</w:t>
-      </w:r>
-      <w:r>
-        <w:t xml:space="preserve"> χνο</w:t>
-      </w:r>
-      <w:r>
-        <w:t>ῦ</w:t>
-      </w:r>
-      <w:r>
-        <w:t xml:space="preserve">ς </w:t>
-      </w:r>
-      <w:r>
-        <w:t>ὃ</w:t>
-      </w:r>
-      <w:r>
-        <w:t xml:space="preserve">ν </w:t>
-      </w:r>
-      <w:r>
-        <w:t>ἐ</w:t>
-      </w:r>
-      <w:r>
-        <w:t xml:space="preserve">κρίπτει </w:t>
-      </w:r>
-      <w:r>
-        <w:t>ἄ</w:t>
-      </w:r>
-      <w:r>
-        <w:t>νεμος” (chaff thrown by wind) matches the MT’s force, preserving the impersonal agent. The translator sees no need to supply God as the immediate actor; the created orde</w:t>
-      </w:r>
-      <w:r>
-        <w:t>r suffices to undo what is weightless.</w:t>
+        <w:t xml:space="preserve">The LXX’s earlier choice to translate “seat of scoffers” as “chair of pestilence” (v. 1) pays off here: what spreads like disease is as resistless as dust before a </w:t>
+      </w:r>
+      <w:proofErr w:type="spellStart"/>
+      <w:r>
+        <w:rPr>
+          <w:sz w:val="24"/>
+          <w:szCs w:val="24"/>
+        </w:rPr>
+        <w:t>gale</w:t>
+      </w:r>
+      <w:proofErr w:type="spellEnd"/>
+      <w:r>
+        <w:rPr>
+          <w:sz w:val="24"/>
+          <w:szCs w:val="24"/>
+        </w:rPr>
+        <w:t>. Moral life, the psalm implies, is not neutral ground; forces—social, spiritual—press upon a person. The question is what you have made yourself—grain or chaff—in the face of a real wind.</w:t>
       </w:r>
     </w:p>
     <w:p>
@@ -821,138 +2336,262 @@
         <w:pStyle w:val="Heading3"/>
       </w:pPr>
       <w:r>
+        <w:lastRenderedPageBreak/>
         <w:t>Verse 5</w:t>
       </w:r>
     </w:p>
     <w:p>
       <w:pPr>
         <w:pStyle w:val="BodySans"/>
+        <w:rPr>
+          <w:sz w:val="24"/>
+          <w:szCs w:val="24"/>
+        </w:rPr>
       </w:pPr>
       <w:r>
-        <w:t>“Therefore the wicked shall not stand in the judgment, nor sinners in the assembly of the righteous.”</w:t>
-      </w:r>
-      <w:r>
+        <w:rPr>
+          <w:sz w:val="24"/>
+          <w:szCs w:val="24"/>
+        </w:rPr>
+        <w:t>“</w:t>
+      </w:r>
+      <w:proofErr w:type="gramStart"/>
+      <w:r>
+        <w:rPr>
+          <w:sz w:val="24"/>
+          <w:szCs w:val="24"/>
+        </w:rPr>
+        <w:t>Therefore</w:t>
+      </w:r>
+      <w:proofErr w:type="gramEnd"/>
+      <w:r>
+        <w:rPr>
+          <w:sz w:val="24"/>
+          <w:szCs w:val="24"/>
+        </w:rPr>
+        <w:t xml:space="preserve"> the wicked will not stand in the judgment, nor sinners in the assembly of the righteous.” The logical </w:t>
+      </w:r>
+      <w:r>
+        <w:rPr>
+          <w:i/>
+          <w:sz w:val="24"/>
+          <w:szCs w:val="24"/>
+        </w:rPr>
+        <w:t>al ken</w:t>
+      </w:r>
+      <w:r>
+        <w:rPr>
+          <w:sz w:val="24"/>
+          <w:szCs w:val="24"/>
+        </w:rPr>
+        <w:t xml:space="preserve"> (“therefore”) ties the image to its consequence. The verb </w:t>
+      </w:r>
+      <w:proofErr w:type="spellStart"/>
+      <w:r>
+        <w:rPr>
+          <w:i/>
+          <w:sz w:val="24"/>
+          <w:szCs w:val="24"/>
+        </w:rPr>
+        <w:t>yakumu</w:t>
+      </w:r>
+      <w:proofErr w:type="spellEnd"/>
+      <w:r>
+        <w:rPr>
+          <w:sz w:val="24"/>
+          <w:szCs w:val="24"/>
+        </w:rPr>
+        <w:t xml:space="preserve"> (“stand”) is legal shorthand. Deuteronomy 19:15 uses the same </w:t>
+      </w:r>
+      <w:proofErr w:type="spellStart"/>
+      <w:r>
+        <w:rPr>
+          <w:sz w:val="24"/>
+          <w:szCs w:val="24"/>
+        </w:rPr>
+        <w:t>root</w:t>
+      </w:r>
+      <w:proofErr w:type="spellEnd"/>
+      <w:r>
+        <w:rPr>
+          <w:sz w:val="24"/>
+          <w:szCs w:val="24"/>
+        </w:rPr>
+        <w:t xml:space="preserve"> to say a matter “will stand” (</w:t>
+      </w:r>
+      <w:proofErr w:type="spellStart"/>
+      <w:r>
+        <w:rPr>
+          <w:i/>
+          <w:sz w:val="24"/>
+          <w:szCs w:val="24"/>
+        </w:rPr>
+        <w:t>yakum</w:t>
+      </w:r>
+      <w:proofErr w:type="spellEnd"/>
+      <w:r>
+        <w:rPr>
+          <w:i/>
+          <w:sz w:val="24"/>
+          <w:szCs w:val="24"/>
+        </w:rPr>
+        <w:t xml:space="preserve"> </w:t>
+      </w:r>
+      <w:proofErr w:type="spellStart"/>
+      <w:r>
+        <w:rPr>
+          <w:i/>
+          <w:sz w:val="24"/>
+          <w:szCs w:val="24"/>
+        </w:rPr>
+        <w:t>davar</w:t>
+      </w:r>
+      <w:proofErr w:type="spellEnd"/>
+      <w:r>
+        <w:rPr>
+          <w:sz w:val="24"/>
+          <w:szCs w:val="24"/>
+        </w:rPr>
+        <w:t>) on the testimony of two or three witnesses; a single witness “will not stand” (</w:t>
+      </w:r>
+      <w:r>
+        <w:rPr>
+          <w:i/>
+          <w:sz w:val="24"/>
+          <w:szCs w:val="24"/>
+        </w:rPr>
+        <w:t xml:space="preserve">lo </w:t>
+      </w:r>
+      <w:proofErr w:type="spellStart"/>
+      <w:r>
+        <w:rPr>
+          <w:i/>
+          <w:sz w:val="24"/>
+          <w:szCs w:val="24"/>
+        </w:rPr>
+        <w:t>yakum</w:t>
+      </w:r>
+      <w:proofErr w:type="spellEnd"/>
+      <w:r>
+        <w:rPr>
+          <w:sz w:val="24"/>
+          <w:szCs w:val="24"/>
+        </w:rPr>
+        <w:t>). Psalm 1 inverts the idiom: persons, not cases, fail to stand. When weighed, they don’t hold up.</w:t>
+      </w:r>
+      <w:r>
+        <w:rPr>
+          <w:sz w:val="24"/>
+          <w:szCs w:val="24"/>
+        </w:rPr>
         <w:br/>
       </w:r>
       <w:r>
+        <w:rPr>
+          <w:sz w:val="24"/>
+          <w:szCs w:val="24"/>
+        </w:rPr>
         <w:br/>
       </w:r>
       <w:r>
-        <w:t>‘Al-ken (“therefore”) draws a line from image to verdict. “Stand” (qum) is a legal idiom: to stand is to be established, to hold one’s position when adjudicated (cf. Deuteronomy 19:15, “a matter shall stand,” alluding to evidentiary sufficiency; Malachi 3:2, “who can stand when he appears?”). The indefinite “in the judgment” (ba-mishpat) may refer to God’s recurring acts of righting or to the climactic evaluation at death (Radak reads “day of death”).</w:t>
-      </w:r>
-      <w:r>
+        <w:rPr>
+          <w:i/>
+          <w:sz w:val="24"/>
+          <w:szCs w:val="24"/>
+        </w:rPr>
+        <w:t>Ba-</w:t>
+      </w:r>
+      <w:proofErr w:type="spellStart"/>
+      <w:r>
+        <w:rPr>
+          <w:i/>
+          <w:sz w:val="24"/>
+          <w:szCs w:val="24"/>
+        </w:rPr>
+        <w:t>mishpat</w:t>
+      </w:r>
+      <w:proofErr w:type="spellEnd"/>
+      <w:r>
+        <w:rPr>
+          <w:sz w:val="24"/>
+          <w:szCs w:val="24"/>
+        </w:rPr>
+        <w:t xml:space="preserve"> (“in the judgment”) can point to a general judicial scene or to the decisive scrutiny that, in biblical thinking, accompanies death (Radak glosses “the day of judgment” as “the day of death”). The second half-shift is from courtroom to community: </w:t>
+      </w:r>
+      <w:proofErr w:type="spellStart"/>
+      <w:proofErr w:type="gramStart"/>
+      <w:r>
+        <w:rPr>
+          <w:i/>
+          <w:sz w:val="24"/>
+          <w:szCs w:val="24"/>
+        </w:rPr>
+        <w:t>ba‘</w:t>
+      </w:r>
+      <w:proofErr w:type="gramEnd"/>
+      <w:r>
+        <w:rPr>
+          <w:i/>
+          <w:sz w:val="24"/>
+          <w:szCs w:val="24"/>
+        </w:rPr>
+        <w:t>adat</w:t>
+      </w:r>
+      <w:proofErr w:type="spellEnd"/>
+      <w:r>
+        <w:rPr>
+          <w:i/>
+          <w:sz w:val="24"/>
+          <w:szCs w:val="24"/>
+        </w:rPr>
+        <w:t xml:space="preserve"> </w:t>
+      </w:r>
+      <w:proofErr w:type="spellStart"/>
+      <w:r>
+        <w:rPr>
+          <w:i/>
+          <w:sz w:val="24"/>
+          <w:szCs w:val="24"/>
+        </w:rPr>
+        <w:t>tsaddiqim</w:t>
+      </w:r>
+      <w:proofErr w:type="spellEnd"/>
+      <w:r>
+        <w:rPr>
+          <w:sz w:val="24"/>
+          <w:szCs w:val="24"/>
+        </w:rPr>
+        <w:t xml:space="preserve">, “in the assembly of the righteous.” </w:t>
+      </w:r>
+      <w:r>
+        <w:rPr>
+          <w:i/>
+          <w:sz w:val="24"/>
+          <w:szCs w:val="24"/>
+        </w:rPr>
+        <w:t>‘Edah</w:t>
+      </w:r>
+      <w:r>
+        <w:rPr>
+          <w:sz w:val="24"/>
+          <w:szCs w:val="24"/>
+        </w:rPr>
+        <w:t xml:space="preserve"> is the Pentateuch’s term for the congregation of Israel; here it names the righteous as a body with real boundaries. The syntax is elliptical: the verb “will not stand” governs both halves, so the meaning of the second clause is “nor will sinners [stand] in the assembly of the righteous.” The exclusion is not tribalism; it is the social side of the poem’s moral logic. Company mattered in verse 1; it matters at the end.</w:t>
+      </w:r>
+      <w:r>
+        <w:rPr>
+          <w:sz w:val="24"/>
+          <w:szCs w:val="24"/>
+        </w:rPr>
         <w:br/>
       </w:r>
       <w:r>
+        <w:rPr>
+          <w:sz w:val="24"/>
+          <w:szCs w:val="24"/>
+        </w:rPr>
         <w:br/>
-      </w:r>
-      <w:r>
-        <w:t>The second colon is social: “the assembly of the righ</w:t>
-      </w:r>
-      <w:r>
-        <w:t>teous” (‘adat tsaddiqim) is unique, though “assembly” and “council” language elsewhere marks the purposeful gathering of the upright (Psalm 111:1, “in the council of the upright, and in the congregation”). ’Edah denotes a convened body, not a crowd; it implies shared commitments and oversight. Psalm 1’s righteous belong to a community; the wicked cannot join it.</w:t>
-      </w:r>
-      <w:r>
-        <w:br/>
-      </w:r>
-      <w:r>
-        <w:br/>
-      </w:r>
-      <w:r>
-        <w:t>The verse is chiastic with v. 1: there the righteous avoid counsel/path/seat; here the wicked fail in judgment and are excluded from the righteous</w:t>
-      </w:r>
-      <w:r>
-        <w:t>’ assembly. The poem’s structure thus ties social location to ultimate belonging. Notably, the grammar parallels “wicked” with “sinners,” maintaining the two-term taxonomy of v. 1 rather than repeating “scoffers.” The mocker’s endpoint is already implied by his chosen seat.</w:t>
-      </w:r>
-      <w:r>
-        <w:br/>
-      </w:r>
-      <w:r>
-        <w:br/>
-      </w:r>
-      <w:r>
-        <w:t>LXX again clarifies the legal resonance: “δι</w:t>
-      </w:r>
-      <w:r>
-        <w:t>ὰ</w:t>
-      </w:r>
-      <w:r>
-        <w:t xml:space="preserve"> το</w:t>
-      </w:r>
-      <w:r>
-        <w:t>ῦ</w:t>
-      </w:r>
-      <w:r>
-        <w:t>το ο</w:t>
-      </w:r>
-      <w:r>
-        <w:t>ὐ</w:t>
-      </w:r>
-      <w:r>
-        <w:t xml:space="preserve">κ </w:t>
-      </w:r>
-      <w:r>
-        <w:t>ἀ</w:t>
-      </w:r>
-      <w:r>
-        <w:t xml:space="preserve">ναστήσονται </w:t>
-      </w:r>
-      <w:r>
-        <w:t>ἀ</w:t>
-      </w:r>
-      <w:r>
-        <w:t>σεβε</w:t>
-      </w:r>
-      <w:r>
-        <w:t>ῖ</w:t>
-      </w:r>
-      <w:r>
-        <w:t xml:space="preserve">ς </w:t>
-      </w:r>
-      <w:r>
-        <w:t>ἐ</w:t>
-      </w:r>
-      <w:r>
-        <w:t>ν κρίσει, ο</w:t>
-      </w:r>
-      <w:r>
-        <w:t>ὐ</w:t>
-      </w:r>
-      <w:r>
-        <w:t>δ</w:t>
-      </w:r>
-      <w:r>
-        <w:t>ὲ</w:t>
-      </w:r>
-      <w:r>
-        <w:t xml:space="preserve"> </w:t>
-      </w:r>
-      <w:r>
-        <w:t>ἁ</w:t>
-      </w:r>
-      <w:r>
-        <w:t>μαρτωλο</w:t>
-      </w:r>
-      <w:r>
-        <w:t>ὶ</w:t>
-      </w:r>
-      <w:r>
-        <w:t xml:space="preserve"> </w:t>
-      </w:r>
-      <w:r>
-        <w:t>ἐ</w:t>
-      </w:r>
-      <w:r>
-        <w:t>ν βουλ</w:t>
-      </w:r>
-      <w:r>
-        <w:t>ῇ</w:t>
-      </w:r>
-      <w:r>
-        <w:t xml:space="preserve"> δικαίων.” The choice of βουλή (“council, deliberative body”) for ‘edah emphasizes the orderly and deliberative quality of th</w:t>
-      </w:r>
-      <w:r>
-        <w:t>e righteous gathering, answering to “counsel” (‘etsah) in v. 1 with an antithetical counsel.</w:t>
+        <w:t>This verse also answers a practical question latent in the poem: is the judgment entirely future? The legal idiom allows both an ultimate reading (final evaluation before God) and a present-tense social reading (no standing, no voice, no place in the community’s decision-making). Ancient assemblies recognized standing as a concrete category; Psalm 1 borrows that realism.</w:t>
       </w:r>
     </w:p>
     <w:p>
@@ -966,133 +2605,391 @@
     <w:p>
       <w:pPr>
         <w:pStyle w:val="BodySans"/>
+        <w:rPr>
+          <w:sz w:val="24"/>
+          <w:szCs w:val="24"/>
+        </w:rPr>
       </w:pPr>
       <w:r>
-        <w:t>“For the LORD knows the way of the righteous, but the way of the wicked perishes.”</w:t>
-      </w:r>
-      <w:r>
+        <w:rPr>
+          <w:sz w:val="24"/>
+          <w:szCs w:val="24"/>
+        </w:rPr>
+        <w:t xml:space="preserve">“For the LORD knows the way of the righteous, but the way of the wicked perishes.” The closing couplet provides the theological ground for the whole poem. The verb </w:t>
+      </w:r>
+      <w:proofErr w:type="gramStart"/>
+      <w:r>
+        <w:rPr>
+          <w:i/>
+          <w:sz w:val="24"/>
+          <w:szCs w:val="24"/>
+        </w:rPr>
+        <w:t>yada‘</w:t>
+      </w:r>
+      <w:r>
+        <w:rPr>
+          <w:sz w:val="24"/>
+          <w:szCs w:val="24"/>
+        </w:rPr>
+        <w:t xml:space="preserve"> (</w:t>
+      </w:r>
+      <w:proofErr w:type="gramEnd"/>
+      <w:r>
+        <w:rPr>
+          <w:sz w:val="24"/>
+          <w:szCs w:val="24"/>
+        </w:rPr>
+        <w:t>“knows”) in biblical usage regularly carries the sense of intimate recognition, attention, and care (Exodus 33:12; Amos 3:2; Nahum 1:7). God “knows” their way in the sense that it lies before him and is held by him. The object is not the person but the path—</w:t>
+      </w:r>
+      <w:proofErr w:type="spellStart"/>
+      <w:r>
+        <w:rPr>
+          <w:i/>
+          <w:sz w:val="24"/>
+          <w:szCs w:val="24"/>
+        </w:rPr>
+        <w:t>derekh</w:t>
+      </w:r>
+      <w:proofErr w:type="spellEnd"/>
+      <w:r>
+        <w:rPr>
+          <w:sz w:val="24"/>
+          <w:szCs w:val="24"/>
+        </w:rPr>
+        <w:t>—which is just what the poem has been tracing since the first verse.</w:t>
+      </w:r>
+      <w:r>
+        <w:rPr>
+          <w:sz w:val="24"/>
+          <w:szCs w:val="24"/>
+        </w:rPr>
         <w:br/>
       </w:r>
       <w:r>
+        <w:rPr>
+          <w:sz w:val="24"/>
+          <w:szCs w:val="24"/>
+        </w:rPr>
         <w:br/>
-      </w:r>
-      <w:r>
-        <w:t xml:space="preserve">The psalm ends not with reward language but with ontology. To “know” (yada‘) in biblical usage often denotes personal recognition and covenantal regard: “I have known you by name” (Exodus 33:17); “I have known him [Abraham], that he may instruct his children” (Genesis 18:19). Here the LORD’s “knowing” the righteous way implies attention that keeps it in being. The parallel “the way of the wicked perishes” (toved) names a process of </w:t>
-      </w:r>
-      <w:r>
+        <w:t>The parallel line is deliberately asymmetrical. We do not read “the LORD knows the way of the wicked to destroy it.” Instead, “the way of the wicked perishes” (</w:t>
+      </w:r>
+      <w:proofErr w:type="spellStart"/>
+      <w:proofErr w:type="gramStart"/>
+      <w:r>
+        <w:rPr>
+          <w:i/>
+          <w:sz w:val="24"/>
+          <w:szCs w:val="24"/>
+        </w:rPr>
+        <w:t>to‘</w:t>
+      </w:r>
+      <w:proofErr w:type="gramEnd"/>
+      <w:r>
+        <w:rPr>
+          <w:i/>
+          <w:sz w:val="24"/>
+          <w:szCs w:val="24"/>
+        </w:rPr>
+        <w:t>ved</w:t>
+      </w:r>
+      <w:proofErr w:type="spellEnd"/>
+      <w:r>
+        <w:rPr>
+          <w:sz w:val="24"/>
+          <w:szCs w:val="24"/>
+        </w:rPr>
+        <w:t xml:space="preserve">, from </w:t>
+      </w:r>
+      <w:r>
+        <w:rPr>
+          <w:i/>
+          <w:sz w:val="24"/>
+          <w:szCs w:val="24"/>
+        </w:rPr>
+        <w:t>’</w:t>
+      </w:r>
+      <w:proofErr w:type="spellStart"/>
+      <w:r>
+        <w:rPr>
+          <w:i/>
+          <w:sz w:val="24"/>
+          <w:szCs w:val="24"/>
+        </w:rPr>
+        <w:t>abad</w:t>
+      </w:r>
+      <w:proofErr w:type="spellEnd"/>
+      <w:r>
+        <w:rPr>
+          <w:sz w:val="24"/>
+          <w:szCs w:val="24"/>
+        </w:rPr>
+        <w:t xml:space="preserve">, “to be lost, ruined, to vanish”). In other words, the path itself proves evanescent; it does not lead anywhere solid. This is not clever wordplay; it is moral ontology. Some ways participate in what endures, and so they endure. Other </w:t>
+      </w:r>
+      <w:proofErr w:type="gramStart"/>
+      <w:r>
+        <w:rPr>
+          <w:sz w:val="24"/>
+          <w:szCs w:val="24"/>
+        </w:rPr>
+        <w:t>ways are</w:t>
+      </w:r>
+      <w:proofErr w:type="gramEnd"/>
+      <w:r>
+        <w:rPr>
+          <w:sz w:val="24"/>
+          <w:szCs w:val="24"/>
+        </w:rPr>
+        <w:t xml:space="preserve"> a self-cancelling project. The ancient proverb-like idiom of “two ways,” familiar from Deuteronomy (11:28; 30:15) </w:t>
+      </w:r>
+      <w:r>
+        <w:rPr>
+          <w:sz w:val="24"/>
+          <w:szCs w:val="24"/>
+        </w:rPr>
         <w:lastRenderedPageBreak/>
-        <w:t>dissolution; Deuteronomy 8:19–20 uses ’avad for covenantal self-destructio</w:t>
-      </w:r>
-      <w:r>
-        <w:t>n.</w:t>
-      </w:r>
-      <w:r>
+        <w:t>and Proverbs (e.g., 4:19), is here rendered as horticulture and law, wind and standing.</w:t>
+      </w:r>
+      <w:r>
+        <w:rPr>
+          <w:sz w:val="24"/>
+          <w:szCs w:val="24"/>
+        </w:rPr>
         <w:br/>
       </w:r>
       <w:r>
+        <w:rPr>
+          <w:sz w:val="24"/>
+          <w:szCs w:val="24"/>
+        </w:rPr>
         <w:br/>
-      </w:r>
-      <w:r>
-        <w:t>The grammatical asymmetry matters. The first colon has a named subject and active verb; the second withholds the agent. Evil unravels by its own logic. This is not naïveté about history; it is a statement about the long moral arc. The LXX, more explicit, reads: “</w:t>
-      </w:r>
-      <w:r>
-        <w:t>ὅ</w:t>
-      </w:r>
-      <w:r>
-        <w:t xml:space="preserve">τι γινώσκει κύριος </w:t>
-      </w:r>
-      <w:r>
-        <w:t>ὁ</w:t>
-      </w:r>
-      <w:r>
-        <w:t>δ</w:t>
-      </w:r>
-      <w:r>
-        <w:t>ὸ</w:t>
-      </w:r>
-      <w:r>
-        <w:t>ν δικαίων, κα</w:t>
-      </w:r>
-      <w:r>
-        <w:t>ὶ</w:t>
-      </w:r>
-      <w:r>
-        <w:t xml:space="preserve"> </w:t>
-      </w:r>
-      <w:r>
-        <w:t>ὁ</w:t>
-      </w:r>
-      <w:r>
-        <w:t>δ</w:t>
-      </w:r>
-      <w:r>
-        <w:t>ὸ</w:t>
-      </w:r>
-      <w:r>
-        <w:t xml:space="preserve">ς </w:t>
-      </w:r>
-      <w:r>
-        <w:t>ἀ</w:t>
-      </w:r>
-      <w:r>
-        <w:t>σεβ</w:t>
-      </w:r>
-      <w:r>
-        <w:t>ῶ</w:t>
-      </w:r>
-      <w:r>
-        <w:t xml:space="preserve">ν </w:t>
-      </w:r>
-      <w:r>
-        <w:t>ἀ</w:t>
-      </w:r>
-      <w:r>
-        <w:t>πολε</w:t>
-      </w:r>
-      <w:r>
-        <w:t>ῖ</w:t>
-      </w:r>
-      <w:r>
-        <w:t>ται”—“the way of the ungodly shall be destroyed”—supplying an agent where the Hebrew only implies one. Both lines agree on the outcome; they differ on how directly the poet wants to name Go</w:t>
-      </w:r>
-      <w:r>
-        <w:t>d’s role in bringing it about.</w:t>
-      </w:r>
-      <w:r>
+        <w:t xml:space="preserve">Two framing devices now snap into focus. First, </w:t>
+      </w:r>
+      <w:proofErr w:type="spellStart"/>
+      <w:r>
+        <w:rPr>
+          <w:sz w:val="24"/>
+          <w:szCs w:val="24"/>
+        </w:rPr>
+        <w:t>inclusio</w:t>
+      </w:r>
+      <w:proofErr w:type="spellEnd"/>
+      <w:r>
+        <w:rPr>
+          <w:sz w:val="24"/>
+          <w:szCs w:val="24"/>
+        </w:rPr>
+        <w:t xml:space="preserve">: the poem begins with </w:t>
+      </w:r>
+      <w:proofErr w:type="spellStart"/>
+      <w:r>
+        <w:rPr>
+          <w:i/>
+          <w:sz w:val="24"/>
+          <w:szCs w:val="24"/>
+        </w:rPr>
+        <w:t>derekh</w:t>
+      </w:r>
+      <w:proofErr w:type="spellEnd"/>
+      <w:r>
+        <w:rPr>
+          <w:sz w:val="24"/>
+          <w:szCs w:val="24"/>
+        </w:rPr>
+        <w:t xml:space="preserve"> (“in the way of sinners he did not stand”) and ends with </w:t>
+      </w:r>
+      <w:proofErr w:type="spellStart"/>
+      <w:r>
+        <w:rPr>
+          <w:i/>
+          <w:sz w:val="24"/>
+          <w:szCs w:val="24"/>
+        </w:rPr>
+        <w:t>derekh</w:t>
+      </w:r>
+      <w:proofErr w:type="spellEnd"/>
+      <w:r>
+        <w:rPr>
+          <w:sz w:val="24"/>
+          <w:szCs w:val="24"/>
+        </w:rPr>
+        <w:t xml:space="preserve">. The envelope tells us that paths and their ends are the theme. Second, Psalm 2—its twin—answers Psalm 1’s personal map with a political version: nations plotting, God enthroned, a royal son; it ends where Psalm 1 begins, with </w:t>
+      </w:r>
+      <w:proofErr w:type="spellStart"/>
+      <w:r>
+        <w:rPr>
+          <w:i/>
+          <w:sz w:val="24"/>
+          <w:szCs w:val="24"/>
+        </w:rPr>
+        <w:t>ashrei</w:t>
+      </w:r>
+      <w:proofErr w:type="spellEnd"/>
+      <w:r>
+        <w:rPr>
+          <w:sz w:val="24"/>
+          <w:szCs w:val="24"/>
+        </w:rPr>
+        <w:t xml:space="preserve">. Together the two poems make a thesis: happiness is not luck; it is the durable </w:t>
+      </w:r>
+      <w:proofErr w:type="spellStart"/>
+      <w:r>
+        <w:rPr>
+          <w:sz w:val="24"/>
+          <w:szCs w:val="24"/>
+        </w:rPr>
+        <w:t>good</w:t>
+      </w:r>
+      <w:proofErr w:type="spellEnd"/>
+      <w:r>
+        <w:rPr>
+          <w:sz w:val="24"/>
+          <w:szCs w:val="24"/>
+        </w:rPr>
+        <w:t xml:space="preserve"> of alignment with a reality God knows and upholds. The Psalms will now sing the range of emotional weather that passes over such a life. But the landscape has been drawn. </w:t>
+      </w:r>
+      <w:r>
+        <w:rPr>
+          <w:sz w:val="24"/>
+          <w:szCs w:val="24"/>
+        </w:rPr>
         <w:br/>
       </w:r>
       <w:r>
+        <w:rPr>
+          <w:sz w:val="24"/>
+          <w:szCs w:val="24"/>
+        </w:rPr>
         <w:br/>
-      </w:r>
-      <w:r>
-        <w:t>The verse also bookends the psalm’s controlling metaphor of “way” (derek). In Hebrew thought, a “way” is at once character and trajectory. Psalm 1 has spoken of counsel, path, seat, assembly; it closes by naming what is behind or beneath them: a way that God knows and a way that is self-defeating. The choice is not merely moral preference; it is a choice between being known—held—in reality, and frittering into chaff.</w:t>
-      </w:r>
-      <w:r>
+        <w:t>Comparative notes:</w:t>
+      </w:r>
+      <w:r>
+        <w:rPr>
+          <w:sz w:val="24"/>
+          <w:szCs w:val="24"/>
+        </w:rPr>
         <w:br/>
-      </w:r>
-      <w:r>
+        <w:t xml:space="preserve">- The choice to </w:t>
+      </w:r>
+      <w:proofErr w:type="gramStart"/>
+      <w:r>
+        <w:rPr>
+          <w:sz w:val="24"/>
+          <w:szCs w:val="24"/>
+        </w:rPr>
+        <w:t>say</w:t>
+      </w:r>
+      <w:proofErr w:type="gramEnd"/>
+      <w:r>
+        <w:rPr>
+          <w:sz w:val="24"/>
+          <w:szCs w:val="24"/>
+        </w:rPr>
+        <w:t xml:space="preserve"> “the way perishes” (not “the wicked perish”) keeps the focus on pattern, not just persons.</w:t>
+      </w:r>
+      <w:r>
+        <w:rPr>
+          <w:sz w:val="24"/>
+          <w:szCs w:val="24"/>
+        </w:rPr>
         <w:br/>
-      </w:r>
-      <w:r>
-        <w:t xml:space="preserve">Parallels and pattern: The idiom “the LORD knows” used of </w:t>
-      </w:r>
-      <w:r>
-        <w:t>persons or ways indicates special regard (Exodus 33:17; Psalm 144:3). The verb ’avad for paths or peoples perishing is a common covenantal warning (Deuteronomy 8:19–20). Psalm 1’s distinctive twist is to oppose “knowing” not with “hating” or “judging,” but with “perishing,” thereby making divine knowledge the positive correlate of endurance.</w:t>
-      </w:r>
-      <w:r>
+        <w:t>- The verbs quietly shift across the psalm: choices are cast as already made, images are painted in the present, consequences move into the future. It is the timeline of character.</w:t>
+      </w:r>
+      <w:r>
+        <w:rPr>
+          <w:sz w:val="24"/>
+          <w:szCs w:val="24"/>
+        </w:rPr>
         <w:br/>
       </w:r>
       <w:r>
+        <w:rPr>
+          <w:sz w:val="24"/>
+          <w:szCs w:val="24"/>
+        </w:rPr>
         <w:br/>
-      </w:r>
-      <w:r>
+        <w:t>Terms:</w:t>
+      </w:r>
+      <w:r>
+        <w:rPr>
+          <w:sz w:val="24"/>
+          <w:szCs w:val="24"/>
+        </w:rPr>
         <w:br/>
-      </w:r>
-      <w:r>
-        <w:t>In sum, Psalm 1’s artistry lies in how it lets a few concrete images carry a theology. The threefold no leads into a single, decisive yes; murmured Torah becomes plan</w:t>
-      </w:r>
-      <w:r>
-        <w:t>tedness; chaff names the logic of a life without weight. Set as the Psalter’s threshold—and framed with Psalm 2 by ashrei—it teaches that blessedness is neither luck nor stoicism but an apprenticeship: a voiced, communal, time-saturating attachment to the word that makes worlds and keeps ways.</w:t>
+        <w:t xml:space="preserve">- </w:t>
+      </w:r>
+      <w:proofErr w:type="spellStart"/>
+      <w:r>
+        <w:rPr>
+          <w:sz w:val="24"/>
+          <w:szCs w:val="24"/>
+        </w:rPr>
+        <w:t>Inclusio</w:t>
+      </w:r>
+      <w:proofErr w:type="spellEnd"/>
+      <w:r>
+        <w:rPr>
+          <w:sz w:val="24"/>
+          <w:szCs w:val="24"/>
+        </w:rPr>
+        <w:t xml:space="preserve">: bracketing a unit with a repeated word or phrase (here, </w:t>
+      </w:r>
+      <w:proofErr w:type="spellStart"/>
+      <w:r>
+        <w:rPr>
+          <w:i/>
+          <w:sz w:val="24"/>
+          <w:szCs w:val="24"/>
+        </w:rPr>
+        <w:t>derekh</w:t>
+      </w:r>
+      <w:proofErr w:type="spellEnd"/>
+      <w:r>
+        <w:rPr>
+          <w:sz w:val="24"/>
+          <w:szCs w:val="24"/>
+        </w:rPr>
+        <w:t>).</w:t>
+      </w:r>
+      <w:r>
+        <w:rPr>
+          <w:sz w:val="24"/>
+          <w:szCs w:val="24"/>
+        </w:rPr>
+        <w:br/>
+        <w:t xml:space="preserve">- </w:t>
+      </w:r>
+      <w:proofErr w:type="gramStart"/>
+      <w:r>
+        <w:rPr>
+          <w:i/>
+          <w:sz w:val="24"/>
+          <w:szCs w:val="24"/>
+        </w:rPr>
+        <w:t>Yada‘</w:t>
+      </w:r>
+      <w:proofErr w:type="gramEnd"/>
+      <w:r>
+        <w:rPr>
+          <w:sz w:val="24"/>
+          <w:szCs w:val="24"/>
+        </w:rPr>
+        <w:t xml:space="preserve">: </w:t>
+      </w:r>
+      <w:proofErr w:type="spellStart"/>
+      <w:r>
+        <w:rPr>
+          <w:sz w:val="24"/>
+          <w:szCs w:val="24"/>
+        </w:rPr>
+        <w:t>know</w:t>
+      </w:r>
+      <w:proofErr w:type="spellEnd"/>
+      <w:r>
+        <w:rPr>
+          <w:sz w:val="24"/>
+          <w:szCs w:val="24"/>
+        </w:rPr>
+        <w:t xml:space="preserve"> as intimate, protective regard, not mere cognition.</w:t>
       </w:r>
     </w:p>
     <w:p>
@@ -1118,102 +3015,242 @@
       </w:r>
     </w:p>
     <w:p>
+      <w:pPr>
+        <w:rPr>
+          <w:sz w:val="20"/>
+          <w:szCs w:val="20"/>
+        </w:rPr>
+      </w:pPr>
       <w:r>
         <w:rPr>
           <w:b/>
+          <w:sz w:val="20"/>
+          <w:szCs w:val="20"/>
         </w:rPr>
         <w:t>Psalm Verses Analyzed</w:t>
       </w:r>
       <w:r>
+        <w:rPr>
+          <w:sz w:val="20"/>
+          <w:szCs w:val="20"/>
+        </w:rPr>
         <w:t>: 6</w:t>
       </w:r>
     </w:p>
     <w:p>
+      <w:pPr>
+        <w:rPr>
+          <w:sz w:val="20"/>
+          <w:szCs w:val="20"/>
+        </w:rPr>
+      </w:pPr>
       <w:r>
         <w:rPr>
           <w:b/>
+          <w:sz w:val="20"/>
+          <w:szCs w:val="20"/>
         </w:rPr>
         <w:t>LXX (Septuagint) Texts Reviewed</w:t>
       </w:r>
       <w:r>
+        <w:rPr>
+          <w:sz w:val="20"/>
+          <w:szCs w:val="20"/>
+        </w:rPr>
         <w:t>: 6</w:t>
       </w:r>
     </w:p>
     <w:p>
+      <w:pPr>
+        <w:rPr>
+          <w:sz w:val="20"/>
+          <w:szCs w:val="20"/>
+        </w:rPr>
+      </w:pPr>
       <w:r>
         <w:rPr>
           <w:b/>
+          <w:sz w:val="20"/>
+          <w:szCs w:val="20"/>
         </w:rPr>
         <w:t>Phonetic Transcriptions Generated</w:t>
       </w:r>
       <w:r>
+        <w:rPr>
+          <w:sz w:val="20"/>
+          <w:szCs w:val="20"/>
+        </w:rPr>
         <w:t>: 6</w:t>
       </w:r>
     </w:p>
     <w:p>
+      <w:pPr>
+        <w:rPr>
+          <w:sz w:val="20"/>
+          <w:szCs w:val="20"/>
+        </w:rPr>
+      </w:pPr>
       <w:r>
         <w:rPr>
           <w:b/>
+          <w:sz w:val="20"/>
+          <w:szCs w:val="20"/>
         </w:rPr>
         <w:t>Ugaritic Parallels Reviewed</w:t>
       </w:r>
       <w:r>
+        <w:rPr>
+          <w:sz w:val="20"/>
+          <w:szCs w:val="20"/>
+        </w:rPr>
         <w:t>: 0</w:t>
       </w:r>
     </w:p>
     <w:p>
+      <w:pPr>
+        <w:rPr>
+          <w:sz w:val="20"/>
+          <w:szCs w:val="20"/>
+        </w:rPr>
+      </w:pPr>
       <w:r>
         <w:rPr>
           <w:b/>
+          <w:sz w:val="20"/>
+          <w:szCs w:val="20"/>
         </w:rPr>
         <w:t>Lexicon Entries (BDB/Klein) Reviewed</w:t>
       </w:r>
       <w:r>
-        <w:t>: 24</w:t>
+        <w:rPr>
+          <w:sz w:val="20"/>
+          <w:szCs w:val="20"/>
+        </w:rPr>
+        <w:t>: 29</w:t>
       </w:r>
     </w:p>
     <w:p>
+      <w:pPr>
+        <w:rPr>
+          <w:sz w:val="20"/>
+          <w:szCs w:val="20"/>
+        </w:rPr>
+      </w:pPr>
       <w:r>
         <w:rPr>
           <w:b/>
+          <w:sz w:val="20"/>
+          <w:szCs w:val="20"/>
         </w:rPr>
         <w:t>Traditional Commentaries Reviewed</w:t>
       </w:r>
       <w:r>
-        <w:t>: 29 (Ibn Ezra (5); Malbim (4); Meiri (5); Metzudat David (5); Radak (5); Rashi (5))</w:t>
+        <w:rPr>
+          <w:sz w:val="20"/>
+          <w:szCs w:val="20"/>
+        </w:rPr>
+        <w:t xml:space="preserve">: 23 (Ibn Ezra (3); </w:t>
+      </w:r>
+      <w:proofErr w:type="spellStart"/>
+      <w:r>
+        <w:rPr>
+          <w:sz w:val="20"/>
+          <w:szCs w:val="20"/>
+        </w:rPr>
+        <w:t>Malbim</w:t>
+      </w:r>
+      <w:proofErr w:type="spellEnd"/>
+      <w:r>
+        <w:rPr>
+          <w:sz w:val="20"/>
+          <w:szCs w:val="20"/>
+        </w:rPr>
+        <w:t xml:space="preserve"> (4); Meiri (4); </w:t>
+      </w:r>
+      <w:proofErr w:type="spellStart"/>
+      <w:r>
+        <w:rPr>
+          <w:sz w:val="20"/>
+          <w:szCs w:val="20"/>
+        </w:rPr>
+        <w:t>Metzudat</w:t>
+      </w:r>
+      <w:proofErr w:type="spellEnd"/>
+      <w:r>
+        <w:rPr>
+          <w:sz w:val="20"/>
+          <w:szCs w:val="20"/>
+        </w:rPr>
+        <w:t xml:space="preserve"> David (4); Radak (4); Rashi (4))</w:t>
       </w:r>
     </w:p>
     <w:p>
+      <w:pPr>
+        <w:rPr>
+          <w:sz w:val="20"/>
+          <w:szCs w:val="20"/>
+        </w:rPr>
+      </w:pPr>
       <w:r>
         <w:rPr>
           <w:b/>
+          <w:sz w:val="20"/>
+          <w:szCs w:val="20"/>
         </w:rPr>
         <w:t>Concordance Entries Reviewed</w:t>
       </w:r>
       <w:r>
-        <w:t>: 15</w:t>
+        <w:rPr>
+          <w:sz w:val="20"/>
+          <w:szCs w:val="20"/>
+        </w:rPr>
+        <w:t>: 50</w:t>
       </w:r>
     </w:p>
     <w:p>
+      <w:pPr>
+        <w:rPr>
+          <w:sz w:val="20"/>
+          <w:szCs w:val="20"/>
+        </w:rPr>
+      </w:pPr>
       <w:r>
         <w:rPr>
           <w:b/>
+          <w:sz w:val="20"/>
+          <w:szCs w:val="20"/>
         </w:rPr>
         <w:t>Figurative Language Instances Reviewed</w:t>
       </w:r>
       <w:r>
-        <w:t>: 236</w:t>
+        <w:rPr>
+          <w:sz w:val="20"/>
+          <w:szCs w:val="20"/>
+        </w:rPr>
+        <w:t>: 383</w:t>
       </w:r>
     </w:p>
     <w:p>
+      <w:pPr>
+        <w:rPr>
+          <w:sz w:val="20"/>
+          <w:szCs w:val="20"/>
+        </w:rPr>
+      </w:pPr>
       <w:r>
         <w:rPr>
           <w:b/>
+          <w:sz w:val="20"/>
+          <w:szCs w:val="20"/>
         </w:rPr>
         <w:t>Master Editor Prompt Size</w:t>
       </w:r>
       <w:r>
-        <w:t>: 120,232 characters</w:t>
+        <w:rPr>
+          <w:sz w:val="20"/>
+          <w:szCs w:val="20"/>
+        </w:rPr>
+        <w:t>: 156,106 characters</w:t>
       </w:r>
     </w:p>
     <w:p>
@@ -1225,46 +3262,94 @@
       </w:r>
     </w:p>
     <w:p>
+      <w:pPr>
+        <w:rPr>
+          <w:sz w:val="20"/>
+          <w:szCs w:val="20"/>
+        </w:rPr>
+      </w:pPr>
       <w:r>
         <w:rPr>
           <w:b/>
+          <w:sz w:val="20"/>
+          <w:szCs w:val="20"/>
         </w:rPr>
         <w:t>Structural Analysis (Macro)</w:t>
       </w:r>
       <w:r>
+        <w:rPr>
+          <w:sz w:val="20"/>
+          <w:szCs w:val="20"/>
+        </w:rPr>
         <w:t>: claude-sonnet-4-20250514</w:t>
       </w:r>
     </w:p>
     <w:p>
+      <w:pPr>
+        <w:rPr>
+          <w:sz w:val="20"/>
+          <w:szCs w:val="20"/>
+        </w:rPr>
+      </w:pPr>
       <w:r>
         <w:rPr>
           <w:b/>
+          <w:sz w:val="20"/>
+          <w:szCs w:val="20"/>
         </w:rPr>
         <w:t>Verse Discovery (Micro)</w:t>
       </w:r>
       <w:r>
+        <w:rPr>
+          <w:sz w:val="20"/>
+          <w:szCs w:val="20"/>
+        </w:rPr>
         <w:t>: claude-sonnet-4-20250514</w:t>
       </w:r>
     </w:p>
     <w:p>
+      <w:pPr>
+        <w:rPr>
+          <w:sz w:val="20"/>
+          <w:szCs w:val="20"/>
+        </w:rPr>
+      </w:pPr>
       <w:r>
         <w:rPr>
           <w:b/>
+          <w:sz w:val="20"/>
+          <w:szCs w:val="20"/>
         </w:rPr>
         <w:t>Commentary Synthesis</w:t>
       </w:r>
       <w:r>
+        <w:rPr>
+          <w:sz w:val="20"/>
+          <w:szCs w:val="20"/>
+        </w:rPr>
         <w:t>: claude-sonnet-4-20250514</w:t>
       </w:r>
     </w:p>
     <w:p>
+      <w:pPr>
+        <w:rPr>
+          <w:sz w:val="20"/>
+          <w:szCs w:val="20"/>
+        </w:rPr>
+      </w:pPr>
       <w:r>
         <w:rPr>
           <w:b/>
+          <w:sz w:val="20"/>
+          <w:szCs w:val="20"/>
         </w:rPr>
         <w:t>Editorial Review</w:t>
       </w:r>
       <w:r>
+        <w:rPr>
+          <w:sz w:val="20"/>
+          <w:szCs w:val="20"/>
+        </w:rPr>
         <w:t>: gpt-5</w:t>
       </w:r>
     </w:p>
@@ -1277,14 +3362,24 @@
       </w:r>
     </w:p>
     <w:p>
-      <w:r>
-        <w:t>Date not available.</w:t>
+      <w:pPr>
+        <w:rPr>
+          <w:sz w:val="20"/>
+          <w:szCs w:val="20"/>
+        </w:rPr>
+      </w:pPr>
+      <w:r>
+        <w:rPr>
+          <w:sz w:val="20"/>
+          <w:szCs w:val="20"/>
+        </w:rPr>
+        <w:t>October 20, 2025</w:t>
       </w:r>
     </w:p>
     <w:sectPr>
       <w:footerReference w:type="default" r:id="rId8"/>
       <w:pgSz w:w="12240" w:h="15840"/>
-      <w:pgMar w:top="1440" w:right="1800" w:bottom="1440" w:left="1800" w:header="720" w:footer="720" w:gutter="0"/>
+      <w:pgMar w:top="1440" w:right="1440" w:bottom="1440" w:left="1440" w:header="720" w:footer="720" w:gutter="0"/>
       <w:cols w:space="720"/>
       <w:docGrid w:linePitch="360"/>
     </w:sectPr>
@@ -1544,31 +3639,31 @@
       </w:rPr>
     </w:lvl>
   </w:abstractNum>
-  <w:num w:numId="1" w16cid:durableId="1391808892">
+  <w:num w:numId="1" w16cid:durableId="1429502909">
     <w:abstractNumId w:val="8"/>
   </w:num>
-  <w:num w:numId="2" w16cid:durableId="634986819">
+  <w:num w:numId="2" w16cid:durableId="1817994380">
     <w:abstractNumId w:val="6"/>
   </w:num>
-  <w:num w:numId="3" w16cid:durableId="278537914">
+  <w:num w:numId="3" w16cid:durableId="522280643">
     <w:abstractNumId w:val="5"/>
   </w:num>
-  <w:num w:numId="4" w16cid:durableId="617835791">
+  <w:num w:numId="4" w16cid:durableId="1464737157">
     <w:abstractNumId w:val="4"/>
   </w:num>
-  <w:num w:numId="5" w16cid:durableId="1510022339">
+  <w:num w:numId="5" w16cid:durableId="1175419900">
     <w:abstractNumId w:val="7"/>
   </w:num>
-  <w:num w:numId="6" w16cid:durableId="367920017">
+  <w:num w:numId="6" w16cid:durableId="548716">
     <w:abstractNumId w:val="3"/>
   </w:num>
-  <w:num w:numId="7" w16cid:durableId="921328557">
+  <w:num w:numId="7" w16cid:durableId="1547788754">
     <w:abstractNumId w:val="2"/>
   </w:num>
-  <w:num w:numId="8" w16cid:durableId="1925142944">
+  <w:num w:numId="8" w16cid:durableId="1564870325">
     <w:abstractNumId w:val="1"/>
   </w:num>
-  <w:num w:numId="9" w16cid:durableId="1609115535">
+  <w:num w:numId="9" w16cid:durableId="68619849">
     <w:abstractNumId w:val="0"/>
   </w:num>
 </w:numbering>

</xml_diff>

<commit_message>
feat: Improve Sacks commentary data quality and cleanup
This commit addresses several issues related to the sacks_on_psalms.json file:

- **Enhanced Snippet Extraction**: Implemented a robust regex-based approach for context_snippet generation, handling variations in both English and Hebrew citations. This included making the Gershayim optional in Hebrew numeral matching.
  - Reduced entries with missing snippets from 81 to 13 (now ~94% complete).
- **Data Cleanup**: Removed 24 entries from sacks_on_psalms.json where heVersionTitle matched a specific string, as requested.
- **CLI Tool PATH Fix**: Assisted the user in adding the claude CLI tool's installation directory to their system's PATH environment variable.
- **Documentation Updates**: Updated NEXT_SESSION_PROMPT.md, PROJECT_STATUS.md, and IMPLEMENTATION_LOG.md to reflect these changes.
</commit_message>
<xml_diff>
--- a/Documents/Psalm study guide/Psalm 1.docx
+++ b/Documents/Psalm study guide/Psalm 1.docx
@@ -15,376 +15,6 @@
         <w:pStyle w:val="Heading2"/>
       </w:pPr>
       <w:r>
-        <w:t>Introduction</w:t>
-      </w:r>
-    </w:p>
-    <w:p>
-      <w:pPr>
-        <w:pStyle w:val="BodySans"/>
-      </w:pPr>
-      <w:r>
-        <w:t>Two paths open the Psalter. One leads under shade—the cool, irrigated ground where a transplanted tree puts down roots. The other is a threshing floor, a swirled haze of husks that do not last. Psalm 1 is not merely first; it is a doorknob. It tells you how to enter the book and what to look for once inside.</w:t>
-      </w:r>
-    </w:p>
-    <w:p>
-      <w:pPr>
-        <w:pStyle w:val="BodySans"/>
-      </w:pPr>
-      <w:r>
-        <w:t>The poem’s architecture is simple and exact. A three‑part refusal—“does not walk… does not stand… does not sit”—is followed by a single desire: “his delight is in the teaching (</w:t>
-      </w:r>
-      <w:r>
-        <w:rPr>
-          <w:i/>
-        </w:rPr>
-        <w:t>torah</w:t>
-      </w:r>
-      <w:r>
-        <w:t>) of the LORD.” A sustained simile develops the consequence: a well-sited tree whose fruit comes “in its season.” Then the turn: “Not so the wicked,” who are like chaff in a sudden wind. The closing couplet sets the two ways side by side: the LORD “knows” the way of the righteous; the wicked way “perishes.”</w:t>
-      </w:r>
-    </w:p>
-    <w:p>
-      <w:pPr>
-        <w:pStyle w:val="BodySans"/>
-      </w:pPr>
-      <w:r>
-        <w:t xml:space="preserve">Several literary devices deserve names, if only to help us see them. The psalm opens with an anaphora (repetition at the start of clauses): three </w:t>
-      </w:r>
-      <w:r>
-        <w:rPr>
-          <w:i/>
-        </w:rPr>
-        <w:t>lo’ (“not”) clauses in a row. The final verse is antithetic parallelism—one line set against its opposite. The poem is framed by inclusio—“way” (</w:t>
-      </w:r>
-      <w:r>
-        <w:t>derek`) in verse 1 and again in verse 6—forming an envelope that keeps the reader’s attention on moral direction rather than private feelings. A “colon,” incidentally, is a single poetic line; Hebrew verse often comes in paired cola whose relationship creates the meaning.</w:t>
-      </w:r>
-    </w:p>
-    <w:p>
-      <w:pPr>
-        <w:pStyle w:val="BodySans"/>
-      </w:pPr>
-      <w:r>
-        <w:t>The progression—walk, stand, sit—has the tidy inevitability of habit becoming character. Classical Jewish commentators noticed the deepening involvement (Rashi; Radak). Ibn Ezra suggests a different nuance: the “wicked” (</w:t>
-      </w:r>
-      <w:r>
-        <w:rPr>
-          <w:i/>
-        </w:rPr>
-        <w:t>resha‘im</w:t>
-      </w:r>
-      <w:r>
-        <w:t xml:space="preserve">) are unstable, already unmoored, making the walker easy prey to counsel that is all drift and no root. The last group, </w:t>
-      </w:r>
-      <w:r>
-        <w:rPr>
-          <w:i/>
-        </w:rPr>
-        <w:t>letzim</w:t>
-      </w:r>
-      <w:r>
-        <w:t>, are not merely naughty; in Proverbs they are unteachable mockers of instruction itself (BDB). The ancient Greek translation (the LXX) renders them as λοιμ</w:t>
-      </w:r>
-      <w:r>
-        <w:t>ῶ</w:t>
-      </w:r>
-      <w:r>
-        <w:t>ν—“pestilent fellows,” literally “plague‑people”—a revealing shift from mockery to contagion.</w:t>
-      </w:r>
-    </w:p>
-    <w:p>
-      <w:pPr>
-        <w:pStyle w:val="BodySans"/>
-      </w:pPr>
-      <w:r>
-        <w:t xml:space="preserve">If the negative is crisp, the positive is expansive. The righteous do not merely avoid; they desire. The verb </w:t>
-      </w:r>
-      <w:r>
-        <w:rPr>
-          <w:i/>
-        </w:rPr>
-        <w:t>ḥ</w:t>
-      </w:r>
-      <w:r>
-        <w:rPr>
-          <w:i/>
-        </w:rPr>
-        <w:t>efetz</w:t>
-      </w:r>
-      <w:r>
-        <w:t xml:space="preserve"> denotes pleasure and want, not duty. And the meditation verb </w:t>
-      </w:r>
-      <w:r>
-        <w:rPr>
-          <w:i/>
-        </w:rPr>
-        <w:t>yehgeh</w:t>
-      </w:r>
-      <w:r>
-        <w:t xml:space="preserve"> does not mean silent musing. It is a murmured recitation—a voiced study that moves from lips to memory, the same verb used in Joshua 1:8, where reciting Torah “day and night” is linked to success. “Day and night” is a merism (two extremes naming a whole), a Hebrew way of saying “constantly.”</w:t>
-      </w:r>
-    </w:p>
-    <w:p>
-      <w:pPr>
-        <w:pStyle w:val="BodySans"/>
-      </w:pPr>
-      <w:r>
-        <w:t>Two editorial decisions seem intentional. First, Psalm 1 pairs naturally with Psalm 2; both poems end with the word “happy” (</w:t>
-      </w:r>
-      <w:r>
-        <w:rPr>
-          <w:i/>
-        </w:rPr>
-        <w:t>ashrei</w:t>
-      </w:r>
-      <w:r>
-        <w:t xml:space="preserve"> 1:1; 2:12), creating an entry arch to the Psalter </w:t>
-      </w:r>
-      <w:r>
-        <w:lastRenderedPageBreak/>
-        <w:t xml:space="preserve">that is at once personal and political: devotion to God’s teaching (Psalm 1) and trust in God’s reign over arrogant powers (Psalm 2). Second, Psalm 1’s language leans toward wisdom rather than cult. The temple is not the focus; Torah is. That suits the book’s later history, when study and prayer often had to replace rites. But the psalm does not date itself. Its theological center—the “two ways”—is classically Deuteronomic: “Follow the path… that you </w:t>
-      </w:r>
-      <w:r>
-        <w:t>may thrive” (Deut 5:30); “I set before you life and death” (Deut 30:15–20). The Psalm’s metaphor of “way” (</w:t>
-      </w:r>
-      <w:r>
-        <w:rPr>
-          <w:i/>
-        </w:rPr>
-        <w:t>derek</w:t>
-      </w:r>
-      <w:r>
-        <w:t>) and “walking” (</w:t>
-      </w:r>
-      <w:r>
-        <w:rPr>
-          <w:i/>
-        </w:rPr>
-        <w:t>halakh</w:t>
-      </w:r>
-      <w:r>
-        <w:t>) is the Bible’s long habit of turning ethics into a path underfoot.</w:t>
-      </w:r>
-    </w:p>
-    <w:p>
-      <w:pPr>
-        <w:pStyle w:val="BodySans"/>
-      </w:pPr>
-      <w:r>
-        <w:t xml:space="preserve">The tree is not merely blessed; it is cultivated. The participle </w:t>
-      </w:r>
-      <w:r>
-        <w:rPr>
-          <w:i/>
-        </w:rPr>
-        <w:t>shatul</w:t>
-      </w:r>
-      <w:r>
-        <w:t xml:space="preserve"> means “transplanted” (BDB), the gardener’s act of re‑siting a good sapling. Its placement is beside </w:t>
-      </w:r>
-      <w:r>
-        <w:rPr>
-          <w:i/>
-        </w:rPr>
-        <w:t>palgei mayim</w:t>
-      </w:r>
-      <w:r>
-        <w:t>—divided watercourses. These are channels, irrigation rills, not a single stream. In a land of seasonal rain, the difference is everything. Jeremiah 17:8, likely echoing our psalm, speaks of a tree whose root reaches out to a stream and which does not fear heat. Ezekiel 19:10 pictures a vine planted “beside abundant waters.” The point is not prosperity gospel but rootedness: fruit in the pr</w:t>
-      </w:r>
-      <w:r>
-        <w:t>oper time and leaves that don’t wither in stress. The final line—“whatever he does prospers”—troubles modern ears. But “prosper” (</w:t>
-      </w:r>
-      <w:r>
-        <w:rPr>
-          <w:i/>
-        </w:rPr>
-        <w:t>yatslia</w:t>
-      </w:r>
-      <w:r>
-        <w:rPr>
-          <w:i/>
-        </w:rPr>
-        <w:t>ḥ</w:t>
-      </w:r>
-      <w:r>
-        <w:t>) here is closer to “comes to good effect” than “strikes it rich.” Its nearest scriptural cousin is again Joshua 1:8: success as the outworking of obedience, not as a guarantee against suffering. Read inside the Psalter, with its laments and exiles, the promise is backbone, not insulation.</w:t>
-      </w:r>
-    </w:p>
-    <w:p>
-      <w:pPr>
-        <w:pStyle w:val="BodySans"/>
-      </w:pPr>
-      <w:r>
-        <w:t>By contrast, the wicked are “like chaff which the wind drives away.” The simile is terse and cruel. Chaff (</w:t>
-      </w:r>
-      <w:r>
-        <w:rPr>
-          <w:i/>
-        </w:rPr>
-        <w:t>motz</w:t>
-      </w:r>
-      <w:r>
-        <w:t xml:space="preserve">) has two properties that matter in biblical usage: it is weightless and it is waste. The figurative database confirms the pattern: chaff, almost always, is the image of enemies in judgment (Ps 35:5; Isa 17:13). Here the agent is the </w:t>
-      </w:r>
-      <w:r>
-        <w:rPr>
-          <w:i/>
-        </w:rPr>
-        <w:t>rua</w:t>
-      </w:r>
-      <w:r>
-        <w:rPr>
-          <w:i/>
-        </w:rPr>
-        <w:t>ḥ</w:t>
-      </w:r>
-      <w:r>
-        <w:t>, wind—or spirit. The ambiguity is theological: the same word names the breeze and the breath of God. Either way, nothing holds.</w:t>
-      </w:r>
-    </w:p>
-    <w:p>
-      <w:pPr>
-        <w:pStyle w:val="BodySans"/>
-      </w:pPr>
-      <w:r>
-        <w:t xml:space="preserve">The legal turn in verse 5 sharpens the destinies. “Will not stand in the judgment” uses </w:t>
-      </w:r>
-      <w:r>
-        <w:rPr>
-          <w:i/>
-        </w:rPr>
-        <w:t>qum</w:t>
-      </w:r>
-      <w:r>
-        <w:t xml:space="preserve"> in its juridical sense: to stand means to have your case established. Deuteronomy 19:15: “a matter will stand [</w:t>
-      </w:r>
-      <w:r>
-        <w:rPr>
-          <w:i/>
-        </w:rPr>
-        <w:t>yakum</w:t>
-      </w:r>
-      <w:r>
-        <w:t>—be established] on the testimony of two witnesses.” The wicked have no standing. Nor do sinners belong in “the assembly of the righteous” (</w:t>
-      </w:r>
-      <w:r>
-        <w:rPr>
-          <w:i/>
-        </w:rPr>
-        <w:t>‘adat tsaddiqim</w:t>
-      </w:r>
-      <w:r>
-        <w:t xml:space="preserve">). The noun </w:t>
-      </w:r>
-      <w:r>
-        <w:rPr>
-          <w:i/>
-        </w:rPr>
-        <w:t>‘edah</w:t>
-      </w:r>
-      <w:r>
-        <w:t xml:space="preserve"> can mean Israel’s congregation; here it leans eschatological—fellowship under God’s verdict. The poets’ final verb chooses relationship over surveillance: “the LORD knows (</w:t>
-      </w:r>
-      <w:r>
-        <w:rPr>
-          <w:i/>
-        </w:rPr>
-        <w:t>yada‘</w:t>
-      </w:r>
-      <w:r>
-        <w:t>) the way of the righteous.” In biblical i</w:t>
-      </w:r>
-      <w:r>
-        <w:t>diom this knowing is intimate and covenantal: “I have known Abraham” (Gen 18:19); “You only have I known” (Amos 3:2). The opposite fate needs no actor. The wicked way “perishes.” Rot is what happens when something has no root in the real.</w:t>
-      </w:r>
-    </w:p>
-    <w:p>
-      <w:pPr>
-        <w:pStyle w:val="BodySans"/>
-      </w:pPr>
-      <w:r>
-        <w:lastRenderedPageBreak/>
-        <w:t xml:space="preserve">A word on reception. Rabbinic tradition loved the small hinge in verse 2: “the teaching of the LORD… and on his teaching.” “At first,” says Avodah Zarah 19a, “it is called God’s Torah; after one labors in it, it becomes his.” The Talmud even uses our verse in a wry legal debate (Kiddushin 32a) about whether a teacher can forgo honor: is Torah “his”? Elsewhere the rabbis hear in “its fruit in its season” a humane rhythm for scholars’ lives, down to domestic obligations (Ketubot 62b). One need not follow the </w:t>
-      </w:r>
-      <w:r>
-        <w:t>halakhic byways to feel the larger point: Psalm 1 imagines devotion as something that becomes your voice, your mind, your rootedness—your way.</w:t>
-      </w:r>
-    </w:p>
-    <w:p>
-      <w:pPr>
-        <w:pStyle w:val="BodySans"/>
-      </w:pPr>
-      <w:r>
-        <w:t>Definitions for reference:</w:t>
-      </w:r>
-    </w:p>
-    <w:p>
-      <w:pPr>
-        <w:pStyle w:val="BodySans"/>
-      </w:pPr>
-      <w:r>
-        <w:t>- LXX: the Septuagint, the ancient Greek translation of the Hebrew Bible.</w:t>
-      </w:r>
-    </w:p>
-    <w:p>
-      <w:pPr>
-        <w:pStyle w:val="BodySans"/>
-      </w:pPr>
-      <w:r>
-        <w:t>- MT: the Masoretic Text, the standard medieval Hebrew text underlying most modern translations.</w:t>
-      </w:r>
-    </w:p>
-    <w:p>
-      <w:pPr>
-        <w:pStyle w:val="BodySans"/>
-      </w:pPr>
-      <w:r>
-        <w:t>- BDB: Brown–Driver–Briggs Hebrew and English Lexicon, a standard reference for biblical Hebrew.</w:t>
-      </w:r>
-    </w:p>
-    <w:p>
-      <w:pPr>
-        <w:pStyle w:val="BodySans"/>
-      </w:pPr>
-      <w:r>
-        <w:t>- Merism: a figure naming two extremes to imply the whole (“day and night”).</w:t>
-      </w:r>
-    </w:p>
-    <w:p>
-      <w:pPr>
-        <w:pStyle w:val="BodySans"/>
-      </w:pPr>
-      <w:r>
-        <w:t>- Anaphora: repeating a word at the start of successive phrases.</w:t>
-      </w:r>
-    </w:p>
-    <w:p>
-      <w:pPr>
-        <w:pStyle w:val="BodySans"/>
-      </w:pPr>
-      <w:r>
-        <w:t>- Inclusio: repeating a word/idea at beginning and end to frame a unit.</w:t>
-      </w:r>
-    </w:p>
-    <w:p>
-      <w:pPr>
-        <w:pStyle w:val="BodySans"/>
-      </w:pPr>
-      <w:r>
-        <w:t>- Colon: a single poetic line within a pair or triplet.</w:t>
-      </w:r>
-    </w:p>
-    <w:p>
-      <w:r>
-        <w:br w:type="page"/>
-      </w:r>
-    </w:p>
-    <w:p>
-      <w:pPr>
-        <w:pStyle w:val="Heading2"/>
-      </w:pPr>
-      <w:r>
-        <w:lastRenderedPageBreak/>
         <w:t>Psalm 1</w:t>
       </w:r>
     </w:p>
@@ -677,15 +307,15 @@
       </w:pPr>
       <w:r>
         <w:lastRenderedPageBreak/>
-        <w:t>Verse-by-Verse Commentary</w:t>
+        <w:t>Introduction</w:t>
       </w:r>
     </w:p>
     <w:p>
       <w:pPr>
-        <w:pStyle w:val="Heading3"/>
-      </w:pPr>
-      <w:r>
-        <w:t>Verse 1</w:t>
+        <w:pStyle w:val="BodySans"/>
+      </w:pPr>
+      <w:r>
+        <w:t>Psalm 1 is less a preface than a threshold. Cross it, and you have already been taught how to read the songs that follow. The psalm sketches two paths in six verses—the righteous, whose life is rooted in Torah, and the wicked, who are as weightless as chaff—then leaves the reader with a sentence that feels like a judicial verdict (v. 6). The poet’s art is laconic and exacting. It is not a lecture in ethics, but a poem that instructs by form as much as by statement.</w:t>
       </w:r>
     </w:p>
     <w:p>
@@ -693,301 +323,69 @@
         <w:pStyle w:val="BodySans"/>
       </w:pPr>
       <w:r>
-        <w:t>“Happy the man who has not walked in the counsel of the wicked, nor stood in the path of sinners, nor sat in the seat of scoffers.”</w:t>
-      </w:r>
-      <w:r>
-        <w:br/>
-      </w:r>
-      <w:r>
-        <w:br/>
-      </w:r>
-      <w:r>
-        <w:t xml:space="preserve">The opening word, </w:t>
-      </w:r>
-      <w:r>
-        <w:rPr>
-          <w:i/>
-        </w:rPr>
-        <w:t>’ashrei</w:t>
-      </w:r>
-      <w:r>
-        <w:t xml:space="preserve">, is a plural of intensity: not a mood but a state of flourishing (Radak: “many good things”). The grammar builds a staircase. Each rung is a refusal: “has not walked… has not stood… has not sat.” The nouns track the verbs. </w:t>
-      </w:r>
-      <w:r>
-        <w:rPr>
-          <w:i/>
-        </w:rPr>
-        <w:t>‘Atzat</w:t>
-      </w:r>
-      <w:r>
-        <w:t xml:space="preserve"> (counsel) is advice you can still ignore; </w:t>
-      </w:r>
-      <w:r>
-        <w:rPr>
-          <w:i/>
-        </w:rPr>
-        <w:t>derek</w:t>
-      </w:r>
-      <w:r>
-        <w:t xml:space="preserve"> (path) is a chosen course; </w:t>
-      </w:r>
-      <w:r>
-        <w:rPr>
-          <w:i/>
-        </w:rPr>
-        <w:t>moshav</w:t>
-      </w:r>
-      <w:r>
-        <w:t xml:space="preserve"> (seat) is a place you settle and a platform of influence. In wisdom literature, these are not separate sins so much as a deepening posture. Ibn Ezra notes a complementary a</w:t>
-      </w:r>
-      <w:r>
-        <w:t>ngle: the “wicked” are themselves unstable; the walker risks being drawn into their drift.</w:t>
-      </w:r>
-      <w:r>
-        <w:br/>
-      </w:r>
-      <w:r>
-        <w:br/>
-      </w:r>
-      <w:r>
-        <w:t xml:space="preserve">The last group, </w:t>
-      </w:r>
-      <w:r>
-        <w:rPr>
-          <w:i/>
-        </w:rPr>
-        <w:t>letzim</w:t>
-      </w:r>
-      <w:r>
-        <w:t xml:space="preserve">, is not a throwaway insult. In Proverbs the </w:t>
-      </w:r>
-      <w:r>
-        <w:rPr>
-          <w:i/>
-        </w:rPr>
-        <w:t>lets</w:t>
-      </w:r>
-      <w:r>
-        <w:t xml:space="preserve"> is a technical villain: the mocker who rejects instruction (Prov 1:22; 9:7–8; 15:12). The LXX renders “seat of scoffers” as “seat of pestilent [persons]” (</w:t>
-      </w:r>
-      <w:r>
-        <w:t>ἐ</w:t>
-      </w:r>
-      <w:r>
-        <w:t>π</w:t>
-      </w:r>
-      <w:r>
-        <w:t>ὶ</w:t>
-      </w:r>
-      <w:r>
-        <w:t xml:space="preserve"> καθέδρα λοιμ</w:t>
+        <w:t xml:space="preserve">The opening beatitude, </w:t>
+      </w:r>
+      <w:r>
+        <w:t>אַשְׁרֵי</w:t>
+      </w:r>
+      <w:r>
+        <w:t xml:space="preserve"> </w:t>
+      </w:r>
+      <w:r>
+        <w:t>הָאִישׁ</w:t>
+      </w:r>
+      <w:r>
+        <w:t xml:space="preserve"> (“Happy” or “Ho</w:t>
+      </w:r>
+      <w:r>
+        <w:t>w fortunate the person”), is plural in Hebrew—literally, “felicities.” Medievals noticed the plural (Radak: “one does not call a person happy for a single good, but for many”), and the point stands: Psalm 1 is not about flashes of luck but a durable state. That durability is defined at first by refusal. Verse 1 builds by anaphora (repetition at a line’s start) and by a “staircase” of verbs: “has not walked … nor stood … nor sat.” The negatives—</w:t>
+      </w:r>
+      <w:r>
+        <w:t>לֹא</w:t>
+      </w:r>
+      <w:r>
+        <w:t xml:space="preserve"> … </w:t>
+      </w:r>
+      <w:r>
+        <w:t>לֹא</w:t>
+      </w:r>
+      <w:r>
+        <w:t xml:space="preserve"> … </w:t>
+      </w:r>
+      <w:r>
+        <w:t>לֹא</w:t>
+      </w:r>
+      <w:r>
+        <w:t>—strike like fence posts. The company likewise es</w:t>
+      </w:r>
+      <w:r>
+        <w:t>calates: “the wicked … sinners … scoffers.” Ancient Jewish readers already heard in this a compressed moral psychology: casual contact hardens into stance, stance into seat. Ibn Ezra contrasts the terms: “wicked” are morally unstable, “sinners” are those who commit the deed, “scoffers” corrode the moral world with mockery. The Greek translators rendered the last term as “λοιμ</w:t>
       </w:r>
       <w:r>
         <w:t>ῶ</w:t>
       </w:r>
       <w:r>
-        <w:t>ν), converting mockery into contagion. It is a translation by interpretation: moral derision spreads like disease.</w:t>
-      </w:r>
-      <w:r>
-        <w:br/>
-      </w:r>
-      <w:r>
-        <w:br/>
-      </w:r>
-      <w:r>
-        <w:t>The line also works in the ear. The Hebrew recitation (see t</w:t>
-      </w:r>
-      <w:r>
-        <w:t xml:space="preserve">he phonetic line) hammers the triple </w:t>
-      </w:r>
-      <w:r>
-        <w:rPr>
-          <w:i/>
-        </w:rPr>
-        <w:t>lo’</w:t>
-      </w:r>
-      <w:r>
-        <w:t xml:space="preserve"> (</w:t>
-      </w:r>
-      <w:r>
-        <w:rPr>
-          <w:i/>
-        </w:rPr>
-        <w:t>LŌ'</w:t>
-      </w:r>
-      <w:r>
-        <w:t xml:space="preserve"> hā-</w:t>
-      </w:r>
-      <w:r>
-        <w:rPr>
-          <w:i/>
-        </w:rPr>
-        <w:t>LAKH</w:t>
-      </w:r>
-      <w:r>
-        <w:t xml:space="preserve">… </w:t>
-      </w:r>
-      <w:r>
-        <w:rPr>
-          <w:i/>
-        </w:rPr>
-        <w:t>LŌ'</w:t>
-      </w:r>
-      <w:r>
-        <w:t xml:space="preserve"> </w:t>
-      </w:r>
-      <w:r>
-        <w:rPr>
-          <w:i/>
-        </w:rPr>
-        <w:t>ʿā</w:t>
-      </w:r>
-      <w:r>
-        <w:rPr>
-          <w:i/>
-        </w:rPr>
-        <w:t>MĀDH</w:t>
-      </w:r>
-      <w:r>
-        <w:t xml:space="preserve">… </w:t>
-      </w:r>
-      <w:r>
-        <w:rPr>
-          <w:i/>
-        </w:rPr>
-        <w:t>LŌ'</w:t>
-      </w:r>
-      <w:r>
-        <w:t xml:space="preserve"> </w:t>
-      </w:r>
-      <w:r>
-        <w:rPr>
-          <w:i/>
-        </w:rPr>
-        <w:t>yāSHĀV</w:t>
-      </w:r>
-      <w:r>
-        <w:t>). This is anaphora—repeating the same word at the start of successive phrases—and the stresses land where the ethic lives: on the refusal and the act. What we are told to admire in verse 1 is self‑governance: a capacity to say no to a setting that will shape you if you let it.</w:t>
-      </w:r>
-      <w:r>
-        <w:br/>
-      </w:r>
-      <w:r>
-        <w:br/>
-      </w:r>
-      <w:r>
-        <w:t>The imagery of “way” and “walking” is biblical idiom for moral life. Deuteronomy is full of it: “Follow only the path… that you may thrive” (Deut 5:30), an</w:t>
-      </w:r>
-      <w:r>
-        <w:t xml:space="preserve">d negatively, “turn away from the path” as a metaphor for idolatry (11:28). Our psalm’s last line will circle back to </w:t>
-      </w:r>
-      <w:r>
-        <w:rPr>
-          <w:i/>
-        </w:rPr>
-        <w:t>derek</w:t>
-      </w:r>
-      <w:r>
-        <w:t xml:space="preserve"> (way), creating an inclusio—a frame that keeps us thinking in terms of paths.</w:t>
-      </w:r>
-      <w:r>
-        <w:br/>
-      </w:r>
-      <w:r>
-        <w:br/>
-      </w:r>
-      <w:r>
-        <w:t>Finally, “happy” is not the same as “untroubled.” The Psalter will spend far more ink on trouble than on ease. Psalm 1 sets not the weather but the direction: what you attend to, what you refuse, where you plant your life.</w:t>
-      </w:r>
-      <w:r>
-        <w:br/>
-      </w:r>
-      <w:r>
-        <w:br/>
-      </w:r>
-      <w:r>
-        <w:t>Technical notes:</w:t>
-      </w:r>
-      <w:r>
-        <w:br/>
-      </w:r>
-      <w:r>
-        <w:t xml:space="preserve">- Anaphora: repetition of </w:t>
-      </w:r>
-      <w:r>
-        <w:rPr>
-          <w:i/>
-        </w:rPr>
-        <w:t>lo’</w:t>
-      </w:r>
-      <w:r>
-        <w:t xml:space="preserve"> (“not”) creates rhythmic emphasis.</w:t>
-      </w:r>
-      <w:r>
-        <w:br/>
-      </w:r>
-      <w:r>
-        <w:t>- I</w:t>
-      </w:r>
-      <w:r>
-        <w:t xml:space="preserve">nclusio: </w:t>
-      </w:r>
-      <w:r>
-        <w:rPr>
-          <w:i/>
-        </w:rPr>
-        <w:t>derek</w:t>
-      </w:r>
-      <w:r>
-        <w:t xml:space="preserve"> appears in vv. 1 and 6, bracketing the poem.</w:t>
-      </w:r>
-      <w:r>
-        <w:br/>
-      </w:r>
-      <w:r>
-        <w:t>- LXX: λοιμ</w:t>
-      </w:r>
-      <w:r>
-        <w:t>ῶ</w:t>
-      </w:r>
-      <w:r>
-        <w:t xml:space="preserve">ν (“pestilent [ones]”) for </w:t>
-      </w:r>
-      <w:r>
-        <w:rPr>
-          <w:i/>
-        </w:rPr>
-        <w:t>letzim</w:t>
-      </w:r>
-      <w:r>
-        <w:t xml:space="preserve"> marks mockery as socially infectious.</w:t>
-      </w:r>
-      <w:r>
-        <w:br/>
-      </w:r>
-      <w:r>
-        <w:lastRenderedPageBreak/>
-        <w:br/>
-      </w:r>
-      <w:r>
-        <w:t>References: Deut 5:30; 11:28; Prov 1:22; 9:7–8; 15:12.</w:t>
-      </w:r>
-      <w:r>
-        <w:br/>
-      </w:r>
-      <w:r>
-        <w:br/>
-      </w:r>
-      <w:r>
-        <w:t>---</w:t>
+        <w:t>ν”—pestilent persons; scorn is a social disease.</w:t>
       </w:r>
     </w:p>
     <w:p>
       <w:pPr>
-        <w:pStyle w:val="Heading3"/>
-      </w:pPr>
-      <w:r>
-        <w:t>Verse 2</w:t>
+        <w:pStyle w:val="BodySans"/>
+      </w:pPr>
+      <w:r>
+        <w:t xml:space="preserve">The turn in verse 2 is the hinge of the psalm: “but rather, in the Torah of YHWH is his delight, and in his Torah he meditates day and night.” The noun </w:t>
+      </w:r>
+      <w:r>
+        <w:t>חֵפֶץ</w:t>
+      </w:r>
+      <w:r>
+        <w:t xml:space="preserve"> is desire, not mere duty; it can be erotic (cf. Gen 34:19). The verb </w:t>
+      </w:r>
+      <w:r>
+        <w:t>הָגָה</w:t>
+      </w:r>
+      <w:r>
+        <w:t>, as the standard lexica note, means “to mutter, murmur”—the sound of text on the lips. That is how ancient reading worked; it is also how Torah penetrates the self. The second colon’s possessive (“in his Torah”) prompted a rabbinic insight (Avodah Zarah 19a): “At first it is called ‘Torah of YHWH’; after one has labored in it, it is called ‘his Torah.’” The psalm hints at this interiorization by its own syntax.</w:t>
       </w:r>
     </w:p>
     <w:p>
@@ -995,163 +393,49 @@
         <w:pStyle w:val="BodySans"/>
       </w:pPr>
       <w:r>
-        <w:t>“But rather, in the teaching of the LORD is his delight, and on his teaching he murmurs day and night.”</w:t>
-      </w:r>
-      <w:r>
-        <w:br/>
-      </w:r>
-      <w:r>
-        <w:br/>
-      </w:r>
-      <w:r>
-        <w:t xml:space="preserve">The adversative </w:t>
-      </w:r>
-      <w:r>
-        <w:rPr>
-          <w:i/>
-        </w:rPr>
-        <w:t>ki ’im</w:t>
-      </w:r>
-      <w:r>
-        <w:t xml:space="preserve"> (“but rather”) turns the thought from avoidance to appetite. The core claim is about desire: </w:t>
-      </w:r>
-      <w:r>
-        <w:rPr>
-          <w:i/>
-        </w:rPr>
-        <w:t>ḥ</w:t>
-      </w:r>
-      <w:r>
-        <w:rPr>
-          <w:i/>
-        </w:rPr>
-        <w:t>efetz</w:t>
-      </w:r>
-      <w:r>
-        <w:t xml:space="preserve"> denotes pleasure and longing, not mere compliance. The object is </w:t>
-      </w:r>
-      <w:r>
-        <w:rPr>
-          <w:i/>
-        </w:rPr>
-        <w:t>torat YHWH</w:t>
-      </w:r>
-      <w:r>
-        <w:t>—the LORD’s instruction. “Torah” here is not a statute book only; it is the teaching that shapes a life.</w:t>
-      </w:r>
-      <w:r>
-        <w:br/>
-      </w:r>
-      <w:r>
-        <w:br/>
-      </w:r>
-      <w:r>
-        <w:t>The verse’s second half delights in a grammatical pivot: “and on his teaching he meditates (</w:t>
-      </w:r>
-      <w:r>
-        <w:rPr>
-          <w:i/>
-        </w:rPr>
-        <w:t>yehgeh</w:t>
-      </w:r>
-      <w:r>
-        <w:t>).” The rabbis noticed and coined a maxim: “At first it is God’s Torah; after one has labored in it, it becomes his” (Avodah Zarah 19a). The Talmud even drew halakhic implications from this possessive (Kiddushin 32a): if Torah can be called “his,” does a teacher’s honor yield? You need not enter that debate to grasp the literary point. The pronoun signals internalization. What was external becomes native speech.</w:t>
-      </w:r>
-      <w:r>
-        <w:br/>
-      </w:r>
-      <w:r>
-        <w:br/>
-      </w:r>
-      <w:r>
-        <w:t xml:space="preserve">The verb </w:t>
-      </w:r>
-      <w:r>
-        <w:rPr>
-          <w:i/>
-        </w:rPr>
-        <w:t>yehgeh</w:t>
-      </w:r>
-      <w:r>
-        <w:t xml:space="preserve"> is onomatopoetic in the lexicon: a low murmur, the voiced recitation of someone</w:t>
-      </w:r>
-      <w:r>
-        <w:t xml:space="preserve"> committing words to memory (BDB; cf. Josh 1:8). Biblical meditation is vocal. The phrase “day and night” is a merism, a Hebrew way to say “always.” Connected texts confirm the pattern: God guides Israel “day and night” in the wilderness (Exod 13:21), and Joshua is told to recite Torah “day and night” in order to act faithfully (Josh 1:8). Psalm 1 borrows that cadence to describe a civilian, not a general. The democratization is striking: devotion once associated with leaders and priests becomes a lay vocat</w:t>
-      </w:r>
-      <w:r>
-        <w:t>ion.</w:t>
-      </w:r>
-      <w:r>
-        <w:br/>
-      </w:r>
-      <w:r>
-        <w:br/>
-      </w:r>
-      <w:r>
-        <w:t>“Delight” carries its own corrective. Malbim insists that the good is done because it is good, not as a calculated bid for reward. The psalm’s promise of flourishing will arrive in the following verse; the desire comes first. Love of instruction precedes any outcome.</w:t>
-      </w:r>
-      <w:r>
-        <w:br/>
-      </w:r>
-      <w:r>
-        <w:br/>
-      </w:r>
-      <w:r>
-        <w:t>Technical notes:</w:t>
-      </w:r>
-      <w:r>
-        <w:br/>
-      </w:r>
-      <w:r>
-        <w:t>- Merism: “day and night” = all the time.</w:t>
-      </w:r>
-      <w:r>
-        <w:br/>
-      </w:r>
-      <w:r>
-        <w:t xml:space="preserve">- </w:t>
-      </w:r>
-      <w:r>
-        <w:rPr>
-          <w:i/>
-        </w:rPr>
-        <w:t>yehgeh</w:t>
-      </w:r>
-      <w:r>
-        <w:t>: murmured recitation, not silent musing (cf. Isa 31:4; Josh 1:8).</w:t>
-      </w:r>
-      <w:r>
-        <w:br/>
-      </w:r>
-      <w:r>
-        <w:t>- Reception: “God’s Torah” → “his Torah” in rabbinic interpretation (Avodah Zarah 19a; Kiddushin 32a).</w:t>
-      </w:r>
-      <w:r>
-        <w:br/>
-      </w:r>
-      <w:r>
-        <w:lastRenderedPageBreak/>
-        <w:br/>
-      </w:r>
-      <w:r>
-        <w:t>References: Exod 13:21; Josh 1:8.</w:t>
-      </w:r>
-      <w:r>
-        <w:br/>
-      </w:r>
-      <w:r>
-        <w:br/>
-      </w:r>
-      <w:r>
-        <w:t>---</w:t>
+        <w:t xml:space="preserve">The tree image that follows is not generic pastoral. The righteous is “like a tree </w:t>
+      </w:r>
+      <w:r>
+        <w:t>שָׁתוּל</w:t>
+      </w:r>
+      <w:r>
+        <w:t xml:space="preserve"> (transplanted) by channels of water” (</w:t>
+      </w:r>
+      <w:r>
+        <w:t>פַלְגֵי־מַיִם</w:t>
+      </w:r>
+      <w:r>
+        <w:t xml:space="preserve">). The choice of </w:t>
+      </w:r>
+      <w:r>
+        <w:t>שָׁתוּל</w:t>
+      </w:r>
+      <w:r>
+        <w:t xml:space="preserve"> matters: this is not random sprouting, but intentional placement in an optimal site—exactly the work of the cultivator. The “channels” are irrigation runs, not a wild river. In other words, the psalm makes flourishing a consequence of practices: the discipline of Torah recitation shapes a life the way a careful farmer shapes a plot. Elsewhere biblical poets use related imagery (Jer 17:8: “like a tree planted by water”; Ps 92</w:t>
+      </w:r>
+      <w:r>
+        <w:t>:13-15: trees thriving in God’s courts), but here the agricultural specificity is striking. This is not a cosmic tree; this is an orchard.</w:t>
       </w:r>
     </w:p>
     <w:p>
       <w:pPr>
-        <w:pStyle w:val="Heading3"/>
-      </w:pPr>
-      <w:r>
-        <w:t>Verse 3</w:t>
+        <w:pStyle w:val="BodySans"/>
+      </w:pPr>
+      <w:r>
+        <w:lastRenderedPageBreak/>
+        <w:t>The contrast is as spare as the tree is lush: “Not so the wicked—like chaff that the wind drives away” (v. 4). Chaff (</w:t>
+      </w:r>
+      <w:r>
+        <w:t>מֹץ</w:t>
+      </w:r>
+      <w:r>
+        <w:t>) is the light debris of threshing, the non-food, the flotsam. The image is a stock one for judgment (Ps 35:5; Job 21:18; Isa 17:13), but the poet’s brevity is an argument: evil is insubstantial; it does not merit narrative. Readers sometimes ask whether “wind” (</w:t>
+      </w:r>
+      <w:r>
+        <w:t>רוּחַ</w:t>
+      </w:r>
+      <w:r>
+        <w:t>) might carry a hint of the divine Spirit; perhaps—but the point is not the force but the weightlessness of what it scatters.</w:t>
       </w:r>
     </w:p>
     <w:p>
@@ -1159,181 +443,42 @@
         <w:pStyle w:val="BodySans"/>
       </w:pPr>
       <w:r>
-        <w:t>“He shall be like a tree transplanted by channels of water, that yields its fruit in its season; its leaf does not wither; and whatever he does prospers.”</w:t>
-      </w:r>
-      <w:r>
-        <w:br/>
-      </w:r>
-      <w:r>
-        <w:br/>
-      </w:r>
-      <w:r>
-        <w:t xml:space="preserve">Every word of the simile is chosen. </w:t>
-      </w:r>
-      <w:r>
-        <w:rPr>
-          <w:i/>
-        </w:rPr>
-        <w:t>Shatul</w:t>
-      </w:r>
-      <w:r>
-        <w:t xml:space="preserve"> is not wild growth; it is a transplant (BDB), the gardener’s act of deliberate placement. The site is </w:t>
-      </w:r>
-      <w:r>
-        <w:rPr>
-          <w:i/>
-        </w:rPr>
-        <w:t>al‑palgei mayim</w:t>
-      </w:r>
-      <w:r>
-        <w:t>—beside divided watercourses. These are irrigation channels (note the plural), not a single stream that might run dry. In the Levant, irrigation is security.</w:t>
-      </w:r>
-      <w:r>
-        <w:br/>
-      </w:r>
-      <w:r>
-        <w:br/>
-      </w:r>
-      <w:r>
-        <w:t>The figurative pattern is widespread. Jeremiah 17:8 likely echoes our psalm: the blessed one is “like a tree planted by water,” not fearing heat, its leaves ever green. Ezekiel 19:10 speaks o</w:t>
-      </w:r>
-      <w:r>
-        <w:t>f a vine planted by abundant waters. In the figurative database, “tree by water” consistently signals stability and sustained vitality in arid conditions. Our psalm adds three effects, a small staircase of blessing: fruit comes “in its season” (timely productivity); the leaf does not wither (ongoing vitality under stress); “whatever he does prospers” (general efficacy).</w:t>
-      </w:r>
-      <w:r>
-        <w:br/>
-      </w:r>
-      <w:r>
-        <w:br/>
-      </w:r>
-      <w:r>
-        <w:t xml:space="preserve">That last clause is easily misread. </w:t>
-      </w:r>
-      <w:r>
-        <w:rPr>
-          <w:i/>
-        </w:rPr>
-        <w:t>Yatslia</w:t>
-      </w:r>
-      <w:r>
-        <w:rPr>
-          <w:i/>
-        </w:rPr>
-        <w:t>ḥ</w:t>
-      </w:r>
-      <w:r>
-        <w:t xml:space="preserve"> means “come to good effect,” not “hit every market high.” Its paired text, Joshua 1:8, is hel</w:t>
-      </w:r>
-      <w:r>
-        <w:t>pful: the promise of “success” comes not as a hedge against adversity but as the reliable outcome of aligning action with instruction. Within the Psalter, packed with complaint, “prosper” cannot mean immunity from loss. It means rootedness that bears in season, and endurance that does not go brittle.</w:t>
-      </w:r>
-      <w:r>
-        <w:br/>
-      </w:r>
-      <w:r>
-        <w:br/>
-      </w:r>
-      <w:r>
-        <w:t xml:space="preserve">Traditional commentary noticed a human extension of the tree: even the “leaf” is good for something (Rashi), a way of saying that the righteous person’s speech and minor acts are of use. The Meiri extends the </w:t>
-      </w:r>
-      <w:r>
-        <w:t>image to teaching: fruit “in season” is the ability to nourish others once one has first been rooted oneself—a humane rhythm that the rabbis elaborated, even in their scheduling of scholars’ domestic obligations (Ketubot 62b).</w:t>
-      </w:r>
-      <w:r>
-        <w:br/>
-      </w:r>
-      <w:r>
-        <w:br/>
-      </w:r>
-      <w:r>
-        <w:t>Technical notes:</w:t>
-      </w:r>
-      <w:r>
-        <w:br/>
-      </w:r>
-      <w:r>
-        <w:t xml:space="preserve">- </w:t>
-      </w:r>
-      <w:r>
-        <w:rPr>
-          <w:i/>
-        </w:rPr>
-        <w:t>shatul</w:t>
-      </w:r>
-      <w:r>
-        <w:t>: “transplanted,” implying deliberate placement.</w:t>
-      </w:r>
-      <w:r>
-        <w:br/>
-      </w:r>
-      <w:r>
-        <w:t xml:space="preserve">- </w:t>
-      </w:r>
-      <w:r>
-        <w:rPr>
-          <w:i/>
-        </w:rPr>
-        <w:t>palgei mayim</w:t>
-      </w:r>
-      <w:r>
-        <w:t>: “channels” or “rivulets”—secured irrigation.</w:t>
-      </w:r>
-      <w:r>
-        <w:br/>
-      </w:r>
-      <w:r>
-        <w:t>- Figurative parallels: Jer 17:8; Ezek 19:10; cf. Deut 32:2 for nourishing water imagery.</w:t>
-      </w:r>
-      <w:r>
-        <w:br/>
-      </w:r>
-      <w:r>
-        <w:lastRenderedPageBreak/>
-        <w:t>- Canonical echo: “prosper/succeed” (</w:t>
-      </w:r>
-      <w:r>
-        <w:rPr>
-          <w:i/>
-        </w:rPr>
-        <w:t>yatslia</w:t>
-      </w:r>
-      <w:r>
-        <w:rPr>
-          <w:i/>
-        </w:rPr>
-        <w:t>ḥ</w:t>
-      </w:r>
-      <w:r>
-        <w:t>) links to Jos</w:t>
-      </w:r>
-      <w:r>
-        <w:t>h 1:8.</w:t>
-      </w:r>
-      <w:r>
-        <w:br/>
-      </w:r>
-      <w:r>
-        <w:br/>
-      </w:r>
-      <w:r>
-        <w:t>References: Jer 17:8; Ezek 19:10; Josh 1:8; Ketubot 62b (via Torah Temimah).</w:t>
-      </w:r>
-      <w:r>
-        <w:br/>
-      </w:r>
-      <w:r>
-        <w:br/>
-      </w:r>
-      <w:r>
-        <w:t>---</w:t>
+        <w:t>Verses 5–6 move from farm to court. “Therefore the wicked will not stand in the judgment, nor sinners in the assembly of the righteous” (v. 5). “Stand” is a legal idiom: to “stand” is to be upheld, to be established (cf. Deut 19:15, “a matter shall stand” = be valid). The line also quietly echoes v. 1: the person who did not “stand” in the path of sinners will “stand” when it matters; the wicked, who did stand in that path, will not. The phrase “assembly of the righteous” (</w:t>
+      </w:r>
+      <w:r>
+        <w:t>בַּעֲדַת</w:t>
+      </w:r>
+      <w:r>
+        <w:t xml:space="preserve"> </w:t>
+      </w:r>
+      <w:r>
+        <w:t>צַדִּיקִים</w:t>
+      </w:r>
+      <w:r>
+        <w:t>) borrows the Torah’s word for Israel’s gathered community (</w:t>
+      </w:r>
+      <w:r>
+        <w:t>עֵדָה</w:t>
+      </w:r>
+      <w:r>
+        <w:t>), and the Greek (“βουλ</w:t>
+      </w:r>
+      <w:r>
+        <w:t>ῇ</w:t>
+      </w:r>
+      <w:r>
+        <w:t xml:space="preserve"> δικαίων,” counsel of the righteous) intentionally circles back to v. 1’s “counsel of the wicked,” closing the poem’s frame.</w:t>
       </w:r>
     </w:p>
     <w:p>
       <w:pPr>
-        <w:pStyle w:val="Heading3"/>
-      </w:pPr>
-      <w:r>
-        <w:t>Verse 4</w:t>
+        <w:pStyle w:val="BodySans"/>
+      </w:pPr>
+      <w:r>
+        <w:t>The finale, verse 6, is wonderfully asymmetrical: “For YHWH knows the way of the righteous, but the way of the wicked shall perish.” “Knows” in biblical Hebrew is covenantal—God’s attentive, electing recognition (Gen 18:19: “I have known/acknowledged Abraham”; Amos 3:2: “You only have I known”). Evil, by contrast, needs no agent; it collapses of its own contradictions. The poem therefore avoids a naïve calculus of reward-and-punishment; its claim is about reality’s structure. To delight in Torah is to be pl</w:t>
+      </w:r>
+      <w:r>
+        <w:t>aced—transplanted—next to sources that make life fruitful “in its season.” To dismiss the moral order is to become, eventually, something the wind does not need to fight to remove.</w:t>
       </w:r>
     </w:p>
     <w:p>
@@ -1341,560 +486,71 @@
         <w:pStyle w:val="BodySans"/>
       </w:pPr>
       <w:r>
-        <w:t>“Not so the wicked! Rather, they are like chaff which the wind drives away.”</w:t>
-      </w:r>
-      <w:r>
-        <w:br/>
-      </w:r>
-      <w:r>
-        <w:br/>
-      </w:r>
-      <w:r>
-        <w:t xml:space="preserve">The reversal is abrupt. The Hebrew </w:t>
-      </w:r>
-      <w:r>
-        <w:rPr>
-          <w:i/>
-        </w:rPr>
-        <w:t>lo’‑khen</w:t>
-      </w:r>
-      <w:r>
-        <w:t>—“not so!”—is a full stop. Rhetorically, the psalm’s asymmetry does the work: three verses to the righteous; four quick words to the wicked, who are immediately shifted into a simile and blown offstage.</w:t>
-      </w:r>
-      <w:r>
-        <w:br/>
-      </w:r>
-      <w:r>
-        <w:br/>
-      </w:r>
-      <w:r>
-        <w:t>Chaff (</w:t>
-      </w:r>
-      <w:r>
-        <w:rPr>
-          <w:i/>
-        </w:rPr>
-        <w:t>motz</w:t>
-      </w:r>
-      <w:r>
-        <w:t xml:space="preserve">) is more than refuse; it is the lightest possible thing on a threshing floor. In biblical usage it marks worthlessness and instability and is often yoked to scenes of judgment. The figurative database shows the pattern: “Let them be like chaff before </w:t>
-      </w:r>
-      <w:r>
-        <w:t>the wind” (Ps 35:5); the nations are “like chaff on the hills before the wind” (Isa 17:13). Our verse keeps the same grammar of weight and motion.</w:t>
-      </w:r>
-      <w:r>
-        <w:br/>
-      </w:r>
-      <w:r>
-        <w:br/>
-      </w:r>
-      <w:r>
-        <w:t xml:space="preserve">Agency is compressed into a single verb: </w:t>
-      </w:r>
-      <w:r>
-        <w:rPr>
-          <w:i/>
-        </w:rPr>
-        <w:t>tidd’fennu</w:t>
-      </w:r>
-      <w:r>
-        <w:t xml:space="preserve"> (Hiphil—causative—of </w:t>
-      </w:r>
-      <w:r>
-        <w:rPr>
-          <w:i/>
-        </w:rPr>
-        <w:t>dāphāh</w:t>
-      </w:r>
-      <w:r>
-        <w:t xml:space="preserve">), “drives him away,” suggesting not a gentle wafting but a forcible expulsion. The agent is the </w:t>
-      </w:r>
-      <w:r>
-        <w:rPr>
-          <w:i/>
-        </w:rPr>
-        <w:t>rua</w:t>
-      </w:r>
-      <w:r>
-        <w:rPr>
-          <w:i/>
-        </w:rPr>
-        <w:t>ḥ</w:t>
-      </w:r>
-      <w:r>
-        <w:t>: wind—or spirit. Hebrew leaves the constructive ambiguity in place. Sometimes the wind is simply wind; sometimes it is the breath of God (Exod 15:8). Either way, what lacks weight doe</w:t>
-      </w:r>
-      <w:r>
-        <w:t>s not remain.</w:t>
-      </w:r>
-      <w:r>
-        <w:br/>
-      </w:r>
-      <w:r>
-        <w:br/>
-      </w:r>
-      <w:r>
-        <w:t>Ibn Ezra draws a tight contrast: the righteous are like grain that stands; the wicked are like the fine waste at winnowing. Radak notes chaff’s petty nuisance—dust that stings the eyes—and its lack of use. The psalm’s sound matches its economy; where the tree grew in layered clauses, the chaff is one short line: named, gusted, gone.</w:t>
-      </w:r>
-      <w:r>
-        <w:br/>
-      </w:r>
-      <w:r>
-        <w:br/>
-      </w:r>
-      <w:r>
-        <w:t>Technical notes:</w:t>
-      </w:r>
-      <w:r>
-        <w:br/>
-      </w:r>
-      <w:r>
-        <w:t>- Figurative parallels: Ps 35:5; Isa 17:13.</w:t>
-      </w:r>
-      <w:r>
-        <w:br/>
-      </w:r>
-      <w:r>
-        <w:t xml:space="preserve">- </w:t>
-      </w:r>
-      <w:r>
-        <w:rPr>
-          <w:i/>
-        </w:rPr>
-        <w:t>rua</w:t>
-      </w:r>
-      <w:r>
-        <w:rPr>
-          <w:i/>
-        </w:rPr>
-        <w:t>ḥ</w:t>
-      </w:r>
-      <w:r>
-        <w:t>: wind/spirit—deliberate ambiguity.</w:t>
-      </w:r>
-      <w:r>
-        <w:br/>
-      </w:r>
-      <w:r>
-        <w:t xml:space="preserve">- Hiphil </w:t>
-      </w:r>
-      <w:r>
-        <w:rPr>
-          <w:i/>
-        </w:rPr>
-        <w:t>tidd’fennu</w:t>
-      </w:r>
-      <w:r>
-        <w:t xml:space="preserve">: causative “drive away,” intensifying </w:t>
-      </w:r>
-      <w:r>
-        <w:t>the image.</w:t>
-      </w:r>
-      <w:r>
-        <w:br/>
-      </w:r>
-      <w:r>
-        <w:br/>
-      </w:r>
-      <w:r>
-        <w:t>References: Ps 35:5; Isa 17:13; Exod 15:8.</w:t>
-      </w:r>
-      <w:r>
-        <w:br/>
-      </w:r>
-      <w:r>
-        <w:br/>
-      </w:r>
-      <w:r>
-        <w:t>---</w:t>
+        <w:t>This opening psalm also sets up tensions the Psalter will explore. “Whatever he does prospers” (v. 3) is true enough to orient the prayer book; it is not always true this afternoon. The laments and pleas that follow treat Psalm 1 less as guarantee than as north star. It remains the Psalter’s quiet, programmatic audacity: let this be your habit—mouth and mind set to Torah, sustained over days and nights—and see what sort of life it grows.</w:t>
       </w:r>
     </w:p>
     <w:p>
       <w:pPr>
-        <w:pStyle w:val="Heading3"/>
-      </w:pPr>
-      <w:r>
-        <w:lastRenderedPageBreak/>
-        <w:t>Verse 5</w:t>
+        <w:pStyle w:val="BodySans"/>
+      </w:pPr>
+      <w:r>
+        <w:t xml:space="preserve">—Definitions: </w:t>
       </w:r>
     </w:p>
     <w:p>
       <w:pPr>
-        <w:pStyle w:val="BodySans"/>
-      </w:pPr>
-      <w:r>
-        <w:t>“Therefore the wicked will not stand in the judgment, nor sinners in the assembly of the righteous.”</w:t>
-      </w:r>
-      <w:r>
-        <w:br/>
-      </w:r>
-      <w:r>
-        <w:br/>
-      </w:r>
-      <w:r>
-        <w:t xml:space="preserve">The “therefore” ties verse 5 to the image of chaff. What cannot remain on the threshing floor cannot stand in court. The verb </w:t>
-      </w:r>
-      <w:r>
-        <w:rPr>
-          <w:i/>
-        </w:rPr>
-        <w:t>qum</w:t>
-      </w:r>
-      <w:r>
-        <w:t xml:space="preserve"> (“stand”) here carries a legal sense: to “stand” is to have one’s case established, to be validated. Deuteronomy uses the idiom: “A matter shall stand [</w:t>
-      </w:r>
-      <w:r>
-        <w:rPr>
-          <w:i/>
-        </w:rPr>
-        <w:t>yakum</w:t>
-      </w:r>
-      <w:r>
-        <w:t>] by the testimony of two or three witnesses” (Deut 19:15). The wicked cannot “stand” in that sense; they lack legal standing before divine scrutiny.</w:t>
-      </w:r>
-      <w:r>
-        <w:br/>
-      </w:r>
-      <w:r>
-        <w:br/>
-      </w:r>
-      <w:r>
-        <w:t>“Judgment” (</w:t>
-      </w:r>
-      <w:r>
-        <w:rPr>
-          <w:i/>
-        </w:rPr>
-        <w:t>mishpat</w:t>
-      </w:r>
-      <w:r>
-        <w:t>) here reads as “the judgment,” a definite proceeding</w:t>
-      </w:r>
-      <w:r>
-        <w:t xml:space="preserve"> rather than a vague principle. Classical Jewish readers debated its timing—at death? the end of days?—but the point is functional: the wicked cannot maintain their cause when weighed.</w:t>
-      </w:r>
-      <w:r>
-        <w:br/>
-      </w:r>
-      <w:r>
-        <w:br/>
-      </w:r>
-      <w:r>
-        <w:t xml:space="preserve">The second clause shifts from tribunal to fellowship: </w:t>
-      </w:r>
-      <w:r>
-        <w:rPr>
-          <w:i/>
-        </w:rPr>
-        <w:t>ba‘adat tsaddiqim</w:t>
-      </w:r>
-      <w:r>
-        <w:t xml:space="preserve">, “in the assembly of the righteous.” The noun </w:t>
-      </w:r>
-      <w:r>
-        <w:rPr>
-          <w:i/>
-        </w:rPr>
-        <w:t>‘edah</w:t>
-      </w:r>
-      <w:r>
-        <w:t xml:space="preserve"> is familiar in Priestly texts for Israel’s congregation; in the Psalter it can mark the worshiping community (Ps 111:1) or the society of the faithful. Here the contrast is pointed. The righteous have a</w:t>
-      </w:r>
-      <w:r>
-        <w:t xml:space="preserve"> congregation; the wicked are solitary in their collapse. Malbim nuances the two classes: “wicked” as those hardened in malice; “sinners” as those overtaken by appetite. Even the latter, he argues, might find excuses when judged alone, but they cannot stand when measured against a company who overcame the same desires.</w:t>
-      </w:r>
-      <w:r>
-        <w:br/>
-      </w:r>
-      <w:r>
-        <w:br/>
-      </w:r>
-      <w:r>
-        <w:t xml:space="preserve">The syntactic asymmetry across verses 5–6 is instructive. God is named as knowing the righteous way; no agent is named for the wicked’s end. Some collapses are self‑inflicted. A way without </w:t>
-      </w:r>
-      <w:r>
-        <w:t>root falls of its own scant weight.</w:t>
-      </w:r>
-      <w:r>
-        <w:br/>
-      </w:r>
-      <w:r>
-        <w:br/>
-      </w:r>
-      <w:r>
-        <w:t>Technical notes:</w:t>
-      </w:r>
-      <w:r>
-        <w:br/>
-      </w:r>
-      <w:r>
-        <w:t xml:space="preserve">- Legal idiom: </w:t>
-      </w:r>
-      <w:r>
-        <w:rPr>
-          <w:i/>
-        </w:rPr>
-        <w:t>qum</w:t>
-      </w:r>
-      <w:r>
-        <w:t xml:space="preserve"> (“stand”) = have standing/validity (Deut 19:15).</w:t>
-      </w:r>
-      <w:r>
-        <w:br/>
-      </w:r>
-      <w:r>
-        <w:t xml:space="preserve">- </w:t>
-      </w:r>
-      <w:r>
-        <w:rPr>
-          <w:i/>
-        </w:rPr>
-        <w:t>‘edah</w:t>
-      </w:r>
-      <w:r>
-        <w:t>: assembly/congregation, here the fellowship of the vindicated.</w:t>
-      </w:r>
-      <w:r>
-        <w:br/>
-      </w:r>
-      <w:r>
-        <w:t>- Atmosphere: forensic (court) to communal (assembly).</w:t>
-      </w:r>
-      <w:r>
-        <w:br/>
-      </w:r>
-      <w:r>
-        <w:br/>
-      </w:r>
-      <w:r>
-        <w:t>References: Deut 19:15; Ps 111:1.</w:t>
-      </w:r>
-      <w:r>
-        <w:br/>
-      </w:r>
-      <w:r>
-        <w:br/>
-      </w:r>
-      <w:r>
-        <w:t>---</w:t>
+        <w:pStyle w:val="ListBullet"/>
+      </w:pPr>
+      <w:r>
+        <w:rPr>
+          <w:rFonts w:ascii="Aptos" w:hAnsi="Aptos"/>
+        </w:rPr>
+        <w:t xml:space="preserve">Parallelism: a line’s second half answers or intensifies the first (“A is so, and what’s more, B”). </w:t>
       </w:r>
     </w:p>
     <w:p>
       <w:pPr>
-        <w:pStyle w:val="Heading3"/>
-      </w:pPr>
-      <w:r>
-        <w:lastRenderedPageBreak/>
-        <w:t>Verse 6</w:t>
+        <w:pStyle w:val="ListBullet"/>
+      </w:pPr>
+      <w:r>
+        <w:rPr>
+          <w:rFonts w:ascii="Aptos" w:hAnsi="Aptos"/>
+        </w:rPr>
+        <w:t xml:space="preserve">Anaphora: the repetition of a word at successive line openings (here, </w:t>
+      </w:r>
+      <w:r>
+        <w:rPr>
+          <w:rFonts w:ascii="Aptos" w:hAnsi="Aptos"/>
+        </w:rPr>
+        <w:t>לֹא</w:t>
+      </w:r>
+      <w:r>
+        <w:rPr>
+          <w:rFonts w:ascii="Aptos" w:hAnsi="Aptos"/>
+        </w:rPr>
+        <w:t>).</w:t>
       </w:r>
     </w:p>
     <w:p>
       <w:pPr>
-        <w:pStyle w:val="BodySans"/>
-      </w:pPr>
-      <w:r>
-        <w:t>“For the LORD knows the way of the righteous; but the way of the wicked shall perish.”</w:t>
-      </w:r>
-      <w:r>
-        <w:br/>
-      </w:r>
-      <w:r>
-        <w:br/>
-      </w:r>
-      <w:r>
-        <w:t xml:space="preserve">The conclusion is all economy. </w:t>
-      </w:r>
-      <w:r>
-        <w:rPr>
-          <w:i/>
-        </w:rPr>
-        <w:t>Yada‘</w:t>
-      </w:r>
-      <w:r>
-        <w:t xml:space="preserve"> (“knows”) in biblical idiom means more than awareness; it is covenantal regard and ongoing care. “I have known Abraham” (Gen 18:19) signals choice and charge; “You only have I known” (Amos 3:2) marks exclusive relationship. Applied to “the way,” the verb suggests more than God’s knowledge of persons. God attends to paths. A life ordered toward God is held in God’s regard.</w:t>
-      </w:r>
-      <w:r>
-        <w:br/>
-      </w:r>
-      <w:r>
-        <w:br/>
-      </w:r>
-      <w:r>
-        <w:t>The second colon is deliberately impersonal. No subject acts upon the wicked way. It “perishes” (</w:t>
-      </w:r>
-      <w:r>
-        <w:rPr>
-          <w:i/>
-        </w:rPr>
-        <w:t>tō’ved</w:t>
-      </w:r>
-      <w:r>
-        <w:t>) of itself. The psalm thus avoids a cartoon of retribution. It suggests something more sober: a path severed from reality is entropic. It unwinds.</w:t>
-      </w:r>
-      <w:r>
-        <w:br/>
-      </w:r>
-      <w:r>
-        <w:br/>
-      </w:r>
-      <w:r>
-        <w:t>Two framing moves repay notice. First, “way” (</w:t>
-      </w:r>
-      <w:r>
-        <w:rPr>
-          <w:i/>
-        </w:rPr>
-        <w:t>derek</w:t>
-      </w:r>
-      <w:r>
-        <w:t xml:space="preserve">) appears in verse 1 (“path of sinners”) and here, creating an inclusio that keeps the poem’s horizon practical. Psalm 1 is not about feelings in the abstract but about a manner of life. Second, Psalm 1’s final cadence prepares the reader for Psalm 2’s clash of powers: the local choice of a way under God </w:t>
-      </w:r>
-      <w:r>
-        <w:t xml:space="preserve">(Psalm 1) opens into the global contest of ways (Psalm 2). Both end with </w:t>
-      </w:r>
-      <w:r>
-        <w:rPr>
-          <w:i/>
-        </w:rPr>
-        <w:t>’ashrei</w:t>
-      </w:r>
-      <w:r>
-        <w:t>, “happy”—personal flourishing and political refuge braided into one entrance arch.</w:t>
-      </w:r>
-      <w:r>
-        <w:br/>
-      </w:r>
-      <w:r>
-        <w:br/>
-      </w:r>
-      <w:r>
-        <w:t>The theology is bracing in its simplicity. Righteousness requires maintenance—cultivation, irrigation, attention—and the psalm names God as the one who sees and sustains that way. Wickedness requires no actor to destroy it. It burns itself out. That is less dramatic than thunderbolts, and perhaps more frightening.</w:t>
-      </w:r>
-      <w:r>
-        <w:br/>
-      </w:r>
-      <w:r>
-        <w:br/>
-      </w:r>
-      <w:r>
-        <w:t>Technical notes:</w:t>
-      </w:r>
-      <w:r>
-        <w:br/>
-      </w:r>
-      <w:r>
-        <w:t xml:space="preserve">- </w:t>
-      </w:r>
-      <w:r>
-        <w:rPr>
-          <w:i/>
-        </w:rPr>
-        <w:t>yada‘</w:t>
-      </w:r>
-      <w:r>
-        <w:t>: cove</w:t>
-      </w:r>
-      <w:r>
-        <w:t>nantal “know” = attend, care for, commit (Gen 18:19; Amos 3:2).</w:t>
-      </w:r>
-      <w:r>
-        <w:br/>
-      </w:r>
-      <w:r>
-        <w:t xml:space="preserve">- Inclusio: </w:t>
-      </w:r>
-      <w:r>
-        <w:rPr>
-          <w:i/>
-        </w:rPr>
-        <w:t>derek</w:t>
-      </w:r>
-      <w:r>
-        <w:t xml:space="preserve"> in vv. 1 and 6 frames the poem.</w:t>
-      </w:r>
-      <w:r>
-        <w:br/>
-      </w:r>
-      <w:r>
-        <w:t>- Asymmetry of agency: active divine care vs. impersonal perishing.</w:t>
-      </w:r>
-      <w:r>
-        <w:br/>
-      </w:r>
-      <w:r>
-        <w:br/>
-      </w:r>
-      <w:r>
-        <w:t>References: Gen 18:19; Amos 3:2.</w:t>
-      </w:r>
-      <w:r>
-        <w:br/>
-      </w:r>
-      <w:r>
-        <w:br/>
-      </w:r>
-      <w:r>
-        <w:t>---</w:t>
-      </w:r>
-      <w:r>
-        <w:br/>
-      </w:r>
-      <w:r>
-        <w:br/>
-      </w:r>
-      <w:r>
-        <w:t>Definitions of key terms (for quick reference):</w:t>
-      </w:r>
-      <w:r>
-        <w:br/>
-      </w:r>
-      <w:r>
-        <w:t>- Merism: naming two extremes to imply the whole (“day and night” = all the time).</w:t>
-      </w:r>
-      <w:r>
-        <w:br/>
-      </w:r>
-      <w:r>
-        <w:t>- Anaphora: repeating a word at the start of successive phrases for emphasis.</w:t>
-      </w:r>
-      <w:r>
-        <w:br/>
-      </w:r>
-      <w:r>
-        <w:t>- Inclusio: framing a unit by repeating a word/idea at beginning and end.</w:t>
-      </w:r>
-      <w:r>
-        <w:br/>
-      </w:r>
-      <w:r>
-        <w:lastRenderedPageBreak/>
-        <w:t>- Colon</w:t>
-      </w:r>
-      <w:r>
-        <w:t>: a single line of poetry within a parallel pair.</w:t>
-      </w:r>
-      <w:r>
-        <w:br/>
-      </w:r>
-      <w:r>
-        <w:t>- Hiphil: a Hebrew verb pattern often indicating causation (e.g., “cause to drive away”).</w:t>
-      </w:r>
-      <w:r>
-        <w:br/>
-      </w:r>
-      <w:r>
-        <w:t>- LXX: the ancient Greek translation of the Hebrew Bible, useful for early interpretation.</w:t>
-      </w:r>
-      <w:r>
-        <w:br/>
-      </w:r>
-      <w:r>
-        <w:t>- BDB: Brown–Driver–Briggs, a standard Hebrew lexicon.</w:t>
+        <w:pStyle w:val="ListBullet"/>
+      </w:pPr>
+      <w:r>
+        <w:rPr>
+          <w:rFonts w:ascii="Aptos" w:hAnsi="Aptos"/>
+        </w:rPr>
+        <w:t>Merism: naming two poles to imply the whole (e.g., “day and night” = all the time).</w:t>
       </w:r>
     </w:p>
     <w:p>
-      <w:r>
-        <w:br w:type="page"/>
+      <w:pPr>
+        <w:pStyle w:val="ListBullet"/>
+      </w:pPr>
+      <w:r>
+        <w:rPr>
+          <w:rFonts w:ascii="Aptos" w:hAnsi="Aptos"/>
+        </w:rPr>
+        <w:t>Colon: a single poetic line within a couplet.</w:t>
       </w:r>
     </w:p>
     <w:p>
@@ -1903,141 +559,702 @@
       </w:pPr>
       <w:r>
         <w:lastRenderedPageBreak/>
-        <w:t>Methodological &amp; Bibliographical Summary</w:t>
+        <w:t>Modern Jewish Liturgical Use</w:t>
       </w:r>
     </w:p>
     <w:p>
       <w:pPr>
-        <w:pStyle w:val="Heading3"/>
-      </w:pPr>
-      <w:r>
-        <w:t>Research &amp; Data Inputs</w:t>
+        <w:pStyle w:val="Heading4"/>
+      </w:pPr>
+      <w:r>
+        <w:t>Full psalm</w:t>
       </w:r>
     </w:p>
     <w:p>
       <w:pPr>
-        <w:pStyle w:val="SummaryText"/>
-      </w:pPr>
-      <w:r>
-        <w:rPr>
-          <w:b/>
-        </w:rPr>
-        <w:t>Psalm Verses Analyzed</w:t>
-      </w:r>
-      <w:r>
-        <w:t>: 6</w:t>
+        <w:pStyle w:val="BodySans"/>
+      </w:pPr>
+      <w:r>
+        <w:t xml:space="preserve">In both Ashkenazi and Edot HaMizrach rites, many communities recite Psalm 1 at the outset of Yom Kippur night (Maariv), often as part of a chain (Pss 1–4; in some Edot HaMizrach traditions, followed by Ps 24 and a </w:t>
+      </w:r>
+      <w:r>
+        <w:t>יהי</w:t>
+      </w:r>
+      <w:r>
+        <w:t xml:space="preserve"> </w:t>
+      </w:r>
+      <w:r>
+        <w:t>רצון</w:t>
+      </w:r>
+      <w:r>
+        <w:t>). Beginning the Day of Atonement with “</w:t>
+      </w:r>
+      <w:r>
+        <w:t>אַשְׁרֵי</w:t>
+      </w:r>
+      <w:r>
+        <w:t xml:space="preserve"> </w:t>
+      </w:r>
+      <w:r>
+        <w:t>הָאִישׁ</w:t>
+      </w:r>
+      <w:r>
+        <w:t>” (Happy the one) frames the fast with Psalm 1’s “two ways” and its call to Torah-formed desire: “</w:t>
+      </w:r>
+      <w:r>
+        <w:t>כִּי</w:t>
+      </w:r>
+      <w:r>
+        <w:t xml:space="preserve"> </w:t>
+      </w:r>
+      <w:r>
+        <w:t>אִם</w:t>
+      </w:r>
+      <w:r>
+        <w:t xml:space="preserve"> </w:t>
+      </w:r>
+      <w:r>
+        <w:t>בְּתוֹרַת</w:t>
+      </w:r>
+      <w:r>
+        <w:t xml:space="preserve"> </w:t>
+      </w:r>
+      <w:r>
+        <w:t>ה׳</w:t>
+      </w:r>
+      <w:r>
+        <w:t xml:space="preserve"> </w:t>
+      </w:r>
+      <w:r>
+        <w:t>חֶפְצוֹ</w:t>
+      </w:r>
+      <w:r>
+        <w:t xml:space="preserve">… </w:t>
+      </w:r>
+      <w:r>
+        <w:t>יוֹמָם</w:t>
+      </w:r>
+      <w:r>
+        <w:t xml:space="preserve"> </w:t>
+      </w:r>
+      <w:r>
+        <w:t>וָלַיְלָה</w:t>
+      </w:r>
+      <w:r>
+        <w:t>.”</w:t>
       </w:r>
     </w:p>
     <w:p>
       <w:pPr>
-        <w:pStyle w:val="SummaryText"/>
-      </w:pPr>
-      <w:r>
-        <w:rPr>
-          <w:b/>
-        </w:rPr>
-        <w:t>LXX (Septuagint) Texts Reviewed</w:t>
-      </w:r>
-      <w:r>
-        <w:t>: 6</w:t>
+        <w:pStyle w:val="Heading4"/>
+      </w:pPr>
+      <w:r>
+        <w:t>Key verses</w:t>
       </w:r>
     </w:p>
     <w:p>
       <w:pPr>
-        <w:pStyle w:val="SummaryText"/>
-      </w:pPr>
-      <w:r>
-        <w:rPr>
-          <w:b/>
-        </w:rPr>
-        <w:t>Phonetic Transcriptions Generated</w:t>
-      </w:r>
-      <w:r>
-        <w:t>: 6</w:t>
+        <w:pStyle w:val="BodySans"/>
+      </w:pPr>
+      <w:r>
+        <w:t>Psalm 1:3 — “</w:t>
+      </w:r>
+      <w:r>
+        <w:t>וְהָיָה</w:t>
+      </w:r>
+      <w:r>
+        <w:t xml:space="preserve"> </w:t>
+      </w:r>
+      <w:r>
+        <w:t>כְּעֵץ</w:t>
+      </w:r>
+      <w:r>
+        <w:t xml:space="preserve"> </w:t>
+      </w:r>
+      <w:r>
+        <w:t>שָׁתוּל</w:t>
+      </w:r>
+      <w:r>
+        <w:t xml:space="preserve"> </w:t>
+      </w:r>
+      <w:r>
+        <w:t>עַל־פַּלְגֵי־מָיִם</w:t>
+      </w:r>
+      <w:r>
+        <w:t xml:space="preserve">… </w:t>
+      </w:r>
+      <w:r>
+        <w:t>וְכֹל</w:t>
+      </w:r>
+      <w:r>
+        <w:t xml:space="preserve"> </w:t>
+      </w:r>
+      <w:r>
+        <w:t>אֲשֶׁר־יַעֲשֶׂה</w:t>
+      </w:r>
+      <w:r>
+        <w:t xml:space="preserve"> </w:t>
+      </w:r>
+      <w:r>
+        <w:t>יַצְלִיחַ</w:t>
+      </w:r>
+      <w:r>
+        <w:t xml:space="preserve"> / He is like a tree transplanted by channels of water… all he does prospers.” In the Rosh Hashanah night Kiddush (Edot HaMizrach), poetic introductions quote the verse verbatim: “</w:t>
+      </w:r>
+      <w:r>
+        <w:t>וְהָיָה</w:t>
+      </w:r>
+      <w:r>
+        <w:t xml:space="preserve"> </w:t>
+      </w:r>
+      <w:r>
+        <w:t>כְּעֵץ</w:t>
+      </w:r>
+      <w:r>
+        <w:t xml:space="preserve"> </w:t>
+      </w:r>
+      <w:r>
+        <w:t>שָׁתוּל</w:t>
+      </w:r>
+      <w:r>
+        <w:t xml:space="preserve"> </w:t>
+      </w:r>
+      <w:r>
+        <w:t>עַל־פַּלְגֵי</w:t>
+      </w:r>
+      <w:r>
+        <w:t xml:space="preserve"> </w:t>
+      </w:r>
+      <w:r>
+        <w:t>מַיִם</w:t>
+      </w:r>
+      <w:r>
+        <w:t xml:space="preserve">… </w:t>
+      </w:r>
+      <w:r>
+        <w:t>וְכָל</w:t>
+      </w:r>
+      <w:r>
+        <w:t xml:space="preserve"> </w:t>
+      </w:r>
+      <w:r>
+        <w:t>אֲשֶׁר</w:t>
+      </w:r>
+      <w:r>
+        <w:t xml:space="preserve"> </w:t>
+      </w:r>
+      <w:r>
+        <w:t>יַעֲשֶׂה</w:t>
+      </w:r>
+      <w:r>
+        <w:t xml:space="preserve"> </w:t>
+      </w:r>
+      <w:r>
+        <w:t>יַצְלִיחַ</w:t>
+      </w:r>
+      <w:r>
+        <w:t>,” turning the psalm’s horticultural promise into a communal benediction for the year.</w:t>
       </w:r>
     </w:p>
     <w:p>
       <w:pPr>
-        <w:pStyle w:val="SummaryText"/>
-      </w:pPr>
-      <w:r>
-        <w:rPr>
-          <w:b/>
-        </w:rPr>
-        <w:t>Ugaritic Parallels Reviewed</w:t>
-      </w:r>
-      <w:r>
-        <w:t>: 0</w:t>
+        <w:pStyle w:val="Heading4"/>
+      </w:pPr>
+      <w:r>
+        <w:t>Phrases</w:t>
       </w:r>
     </w:p>
     <w:p>
       <w:pPr>
-        <w:pStyle w:val="SummaryText"/>
-      </w:pPr>
-      <w:r>
-        <w:rPr>
-          <w:b/>
-        </w:rPr>
-        <w:t>Lexicon Entries (BDB/Klein) Reviewed</w:t>
-      </w:r>
-      <w:r>
-        <w:t>: 23</w:t>
+        <w:pStyle w:val="ListBullet"/>
+      </w:pPr>
+      <w:r>
+        <w:rPr>
+          <w:rFonts w:ascii="Aptos" w:hAnsi="Aptos"/>
+        </w:rPr>
+        <w:t>Psalm 1:1a — “</w:t>
+      </w:r>
+      <w:r>
+        <w:rPr>
+          <w:rFonts w:ascii="Aptos" w:hAnsi="Aptos"/>
+        </w:rPr>
+        <w:t>בַּעֲצַת</w:t>
+      </w:r>
+      <w:r>
+        <w:rPr>
+          <w:rFonts w:ascii="Aptos" w:hAnsi="Aptos"/>
+        </w:rPr>
+        <w:t xml:space="preserve"> </w:t>
+      </w:r>
+      <w:r>
+        <w:rPr>
+          <w:rFonts w:ascii="Aptos" w:hAnsi="Aptos"/>
+        </w:rPr>
+        <w:t>רְשָׁעִים</w:t>
+      </w:r>
+      <w:r>
+        <w:rPr>
+          <w:rFonts w:ascii="Aptos" w:hAnsi="Aptos"/>
+        </w:rPr>
+        <w:t xml:space="preserve"> / in the counsel of the wicked.” In Sim</w:t>
+      </w:r>
+      <w:r>
+        <w:rPr>
+          <w:rFonts w:ascii="Aptos" w:hAnsi="Aptos"/>
+        </w:rPr>
+        <w:t>ḥ</w:t>
+      </w:r>
+      <w:r>
+        <w:rPr>
+          <w:rFonts w:ascii="Aptos" w:hAnsi="Aptos"/>
+        </w:rPr>
+        <w:t>at Torah hakafot (Sephardi), a petition reads: “</w:t>
+      </w:r>
+      <w:r>
+        <w:rPr>
+          <w:rFonts w:ascii="Aptos" w:hAnsi="Aptos"/>
+        </w:rPr>
+        <w:t>וּתְזַכֵּנוּ</w:t>
+      </w:r>
+      <w:r>
+        <w:rPr>
+          <w:rFonts w:ascii="Aptos" w:hAnsi="Aptos"/>
+        </w:rPr>
+        <w:t xml:space="preserve"> </w:t>
+      </w:r>
+      <w:r>
+        <w:rPr>
+          <w:rFonts w:ascii="Aptos" w:hAnsi="Aptos"/>
+        </w:rPr>
+        <w:t>שֶׁלֹּא</w:t>
+      </w:r>
+      <w:r>
+        <w:rPr>
+          <w:rFonts w:ascii="Aptos" w:hAnsi="Aptos"/>
+        </w:rPr>
+        <w:t xml:space="preserve"> </w:t>
+      </w:r>
+      <w:r>
+        <w:rPr>
+          <w:rFonts w:ascii="Aptos" w:hAnsi="Aptos"/>
+        </w:rPr>
+        <w:t>נֵלֵךְ</w:t>
+      </w:r>
+      <w:r>
+        <w:rPr>
+          <w:rFonts w:ascii="Aptos" w:hAnsi="Aptos"/>
+        </w:rPr>
+        <w:t xml:space="preserve"> </w:t>
+      </w:r>
+      <w:r>
+        <w:rPr>
+          <w:rFonts w:ascii="Aptos" w:hAnsi="Aptos"/>
+        </w:rPr>
+        <w:t>בַּעֲצַת</w:t>
+      </w:r>
+      <w:r>
+        <w:rPr>
+          <w:rFonts w:ascii="Aptos" w:hAnsi="Aptos"/>
+        </w:rPr>
+        <w:t xml:space="preserve"> </w:t>
+      </w:r>
+      <w:r>
+        <w:rPr>
+          <w:rFonts w:ascii="Aptos" w:hAnsi="Aptos"/>
+        </w:rPr>
+        <w:t>רְשָׁעִים</w:t>
+      </w:r>
+      <w:r>
+        <w:rPr>
+          <w:rFonts w:ascii="Aptos" w:hAnsi="Aptos"/>
+        </w:rPr>
+        <w:t>,” making Psalm 1’s negative template an ethical guardrail during the Torah’s festive circuit.</w:t>
       </w:r>
     </w:p>
     <w:p>
       <w:pPr>
-        <w:pStyle w:val="SummaryText"/>
-      </w:pPr>
-      <w:r>
-        <w:rPr>
-          <w:b/>
-        </w:rPr>
-        <w:t>Traditional Commentaries Reviewed</w:t>
-      </w:r>
-      <w:r>
-        <w:t>: 39 (Ibn Ezra (5); Malbim (5); Meiri (6); Metzudat David (6); Radak (6); Rashi (6); Torah Temimah (5))</w:t>
+        <w:pStyle w:val="ListBullet"/>
+      </w:pPr>
+      <w:r>
+        <w:rPr>
+          <w:rFonts w:ascii="Aptos" w:hAnsi="Aptos"/>
+        </w:rPr>
+        <w:t>Psalm 1:3a — “</w:t>
+      </w:r>
+      <w:r>
+        <w:rPr>
+          <w:rFonts w:ascii="Aptos" w:hAnsi="Aptos"/>
+        </w:rPr>
+        <w:t>כְּעֵץ</w:t>
+      </w:r>
+      <w:r>
+        <w:rPr>
+          <w:rFonts w:ascii="Aptos" w:hAnsi="Aptos"/>
+        </w:rPr>
+        <w:t xml:space="preserve"> </w:t>
+      </w:r>
+      <w:r>
+        <w:rPr>
+          <w:rFonts w:ascii="Aptos" w:hAnsi="Aptos"/>
+        </w:rPr>
+        <w:t>שָׁתוּל</w:t>
+      </w:r>
+      <w:r>
+        <w:rPr>
+          <w:rFonts w:ascii="Aptos" w:hAnsi="Aptos"/>
+        </w:rPr>
+        <w:t xml:space="preserve"> </w:t>
+      </w:r>
+      <w:r>
+        <w:rPr>
+          <w:rFonts w:ascii="Aptos" w:hAnsi="Aptos"/>
+        </w:rPr>
+        <w:t>עַל־פַּלְגֵי־מָיִם</w:t>
+      </w:r>
+      <w:r>
+        <w:rPr>
+          <w:rFonts w:ascii="Aptos" w:hAnsi="Aptos"/>
+        </w:rPr>
+        <w:t xml:space="preserve"> / like a tree transplanted by streams of water.” In Tefillat Geshem (Shemini Atzeret), the piyyut recalls the patriarchs and prays for rain: “</w:t>
+      </w:r>
+      <w:r>
+        <w:rPr>
+          <w:rFonts w:ascii="Aptos" w:hAnsi="Aptos"/>
+        </w:rPr>
+        <w:t>בֵּרַכְתּוֹ</w:t>
+      </w:r>
+      <w:r>
+        <w:rPr>
+          <w:rFonts w:ascii="Aptos" w:hAnsi="Aptos"/>
+        </w:rPr>
+        <w:t xml:space="preserve"> </w:t>
+      </w:r>
+      <w:r>
+        <w:rPr>
+          <w:rFonts w:ascii="Aptos" w:hAnsi="Aptos"/>
+        </w:rPr>
+        <w:t>כְּעֵץ</w:t>
+      </w:r>
+      <w:r>
+        <w:rPr>
+          <w:rFonts w:ascii="Aptos" w:hAnsi="Aptos"/>
+        </w:rPr>
+        <w:t xml:space="preserve"> </w:t>
+      </w:r>
+      <w:r>
+        <w:rPr>
+          <w:rFonts w:ascii="Aptos" w:hAnsi="Aptos"/>
+        </w:rPr>
+        <w:t>שָׁתוּל</w:t>
+      </w:r>
+      <w:r>
+        <w:rPr>
+          <w:rFonts w:ascii="Aptos" w:hAnsi="Aptos"/>
+        </w:rPr>
+        <w:t xml:space="preserve"> </w:t>
+      </w:r>
+      <w:r>
+        <w:rPr>
+          <w:rFonts w:ascii="Aptos" w:hAnsi="Aptos"/>
+        </w:rPr>
+        <w:t>עַל</w:t>
+      </w:r>
+      <w:r>
+        <w:rPr>
+          <w:rFonts w:ascii="Aptos" w:hAnsi="Aptos"/>
+        </w:rPr>
+        <w:t xml:space="preserve"> </w:t>
+      </w:r>
+      <w:r>
+        <w:rPr>
+          <w:rFonts w:ascii="Aptos" w:hAnsi="Aptos"/>
+        </w:rPr>
+        <w:t>פַּלְגֵי</w:t>
+      </w:r>
+      <w:r>
+        <w:rPr>
+          <w:rFonts w:ascii="Aptos" w:hAnsi="Aptos"/>
+        </w:rPr>
+        <w:t xml:space="preserve"> </w:t>
+      </w:r>
+      <w:r>
+        <w:rPr>
+          <w:rFonts w:ascii="Aptos" w:hAnsi="Aptos"/>
+        </w:rPr>
+        <w:t>מַיִם</w:t>
+      </w:r>
+      <w:r>
+        <w:rPr>
+          <w:rFonts w:ascii="Aptos" w:hAnsi="Aptos"/>
+        </w:rPr>
+        <w:t>,” yoking Psalm 1’s irrigation image to Israel’s agricultural dependence and divine provision.</w:t>
       </w:r>
     </w:p>
     <w:p>
       <w:pPr>
-        <w:pStyle w:val="SummaryText"/>
-      </w:pPr>
-      <w:r>
-        <w:rPr>
-          <w:b/>
-        </w:rPr>
-        <w:t>Concordance Entries Reviewed</w:t>
-      </w:r>
-      <w:r>
-        <w:t>: 31</w:t>
+        <w:pStyle w:val="ListBullet"/>
+      </w:pPr>
+      <w:r>
+        <w:rPr>
+          <w:rFonts w:ascii="Aptos" w:hAnsi="Aptos"/>
+        </w:rPr>
+        <w:t>Psalm 1:1c — “</w:t>
+      </w:r>
+      <w:r>
+        <w:rPr>
+          <w:rFonts w:ascii="Aptos" w:hAnsi="Aptos"/>
+        </w:rPr>
+        <w:t>וּבְמוֹשַׁב</w:t>
+      </w:r>
+      <w:r>
+        <w:rPr>
+          <w:rFonts w:ascii="Aptos" w:hAnsi="Aptos"/>
+        </w:rPr>
+        <w:t xml:space="preserve"> </w:t>
+      </w:r>
+      <w:r>
+        <w:rPr>
+          <w:rFonts w:ascii="Aptos" w:hAnsi="Aptos"/>
+        </w:rPr>
+        <w:t>לֵצִים</w:t>
+      </w:r>
+      <w:r>
+        <w:rPr>
+          <w:rFonts w:ascii="Aptos" w:hAnsi="Aptos"/>
+        </w:rPr>
+        <w:t xml:space="preserve"> </w:t>
+      </w:r>
+      <w:r>
+        <w:rPr>
+          <w:rFonts w:ascii="Aptos" w:hAnsi="Aptos"/>
+        </w:rPr>
+        <w:t>לֹא</w:t>
+      </w:r>
+      <w:r>
+        <w:rPr>
+          <w:rFonts w:ascii="Aptos" w:hAnsi="Aptos"/>
+        </w:rPr>
+        <w:t xml:space="preserve"> </w:t>
+      </w:r>
+      <w:r>
+        <w:rPr>
+          <w:rFonts w:ascii="Aptos" w:hAnsi="Aptos"/>
+        </w:rPr>
+        <w:t>יָשָׁב</w:t>
+      </w:r>
+      <w:r>
+        <w:rPr>
+          <w:rFonts w:ascii="Aptos" w:hAnsi="Aptos"/>
+        </w:rPr>
+        <w:t xml:space="preserve"> / in the seat of scoffers he did not sit.” In the Pirkei Avot study rubric (as printed in many siddurim), gatherings without words of Torah are labeled “</w:t>
+      </w:r>
+      <w:r>
+        <w:rPr>
+          <w:rFonts w:ascii="Aptos" w:hAnsi="Aptos"/>
+        </w:rPr>
+        <w:t>מוֹשַׁב</w:t>
+      </w:r>
+      <w:r>
+        <w:rPr>
+          <w:rFonts w:ascii="Aptos" w:hAnsi="Aptos"/>
+        </w:rPr>
+        <w:t xml:space="preserve"> </w:t>
+      </w:r>
+      <w:r>
+        <w:rPr>
+          <w:rFonts w:ascii="Aptos" w:hAnsi="Aptos"/>
+        </w:rPr>
+        <w:t>לֵצִים</w:t>
+      </w:r>
+      <w:r>
+        <w:rPr>
+          <w:rFonts w:ascii="Aptos" w:hAnsi="Aptos"/>
+        </w:rPr>
+        <w:t xml:space="preserve">… </w:t>
+      </w:r>
+      <w:r>
+        <w:rPr>
+          <w:rFonts w:ascii="Aptos" w:hAnsi="Aptos"/>
+        </w:rPr>
+        <w:t>שֶׁנֶּאֱמַר</w:t>
+      </w:r>
+      <w:r>
+        <w:rPr>
+          <w:rFonts w:ascii="Aptos" w:hAnsi="Aptos"/>
+        </w:rPr>
+        <w:t xml:space="preserve">: </w:t>
+      </w:r>
+      <w:r>
+        <w:rPr>
+          <w:rFonts w:ascii="Aptos" w:hAnsi="Aptos"/>
+        </w:rPr>
+        <w:t>וּבְמוֹשַׁב</w:t>
+      </w:r>
+      <w:r>
+        <w:rPr>
+          <w:rFonts w:ascii="Aptos" w:hAnsi="Aptos"/>
+        </w:rPr>
+        <w:t xml:space="preserve"> </w:t>
+      </w:r>
+      <w:r>
+        <w:rPr>
+          <w:rFonts w:ascii="Aptos" w:hAnsi="Aptos"/>
+        </w:rPr>
+        <w:t>לֵצִים</w:t>
+      </w:r>
+      <w:r>
+        <w:rPr>
+          <w:rFonts w:ascii="Aptos" w:hAnsi="Aptos"/>
+        </w:rPr>
+        <w:t xml:space="preserve"> </w:t>
+      </w:r>
+      <w:r>
+        <w:rPr>
+          <w:rFonts w:ascii="Aptos" w:hAnsi="Aptos"/>
+        </w:rPr>
+        <w:t>לֹא</w:t>
+      </w:r>
+      <w:r>
+        <w:rPr>
+          <w:rFonts w:ascii="Aptos" w:hAnsi="Aptos"/>
+        </w:rPr>
+        <w:t xml:space="preserve"> </w:t>
+      </w:r>
+      <w:r>
+        <w:rPr>
+          <w:rFonts w:ascii="Aptos" w:hAnsi="Aptos"/>
+        </w:rPr>
+        <w:t>יָשָׁב</w:t>
+      </w:r>
+      <w:r>
+        <w:rPr>
+          <w:rFonts w:ascii="Aptos" w:hAnsi="Aptos"/>
+        </w:rPr>
+        <w:t>,” while Torah-centered fellowship is said to host the Shekhinah. In some versions, Psalm 1:3 buttresses a teaching on moral steadfastness: “</w:t>
+      </w:r>
+      <w:r>
+        <w:rPr>
+          <w:rFonts w:ascii="Aptos" w:hAnsi="Aptos"/>
+        </w:rPr>
+        <w:t>כָּל</w:t>
+      </w:r>
+      <w:r>
+        <w:rPr>
+          <w:rFonts w:ascii="Aptos" w:hAnsi="Aptos"/>
+        </w:rPr>
+        <w:t xml:space="preserve"> </w:t>
+      </w:r>
+      <w:r>
+        <w:rPr>
+          <w:rFonts w:ascii="Aptos" w:hAnsi="Aptos"/>
+        </w:rPr>
+        <w:t>הָרוּחוֹת</w:t>
+      </w:r>
+      <w:r>
+        <w:rPr>
+          <w:rFonts w:ascii="Aptos" w:hAnsi="Aptos"/>
+        </w:rPr>
+        <w:t xml:space="preserve">… </w:t>
+      </w:r>
+      <w:r>
+        <w:rPr>
+          <w:rFonts w:ascii="Aptos" w:hAnsi="Aptos"/>
+        </w:rPr>
+        <w:t>אֵין</w:t>
+      </w:r>
+      <w:r>
+        <w:rPr>
+          <w:rFonts w:ascii="Aptos" w:hAnsi="Aptos"/>
+        </w:rPr>
+        <w:t xml:space="preserve"> </w:t>
+      </w:r>
+      <w:r>
+        <w:rPr>
+          <w:rFonts w:ascii="Aptos" w:hAnsi="Aptos"/>
+        </w:rPr>
+        <w:t>מְזִיזִין</w:t>
+      </w:r>
+      <w:r>
+        <w:rPr>
+          <w:rFonts w:ascii="Aptos" w:hAnsi="Aptos"/>
+        </w:rPr>
+        <w:t xml:space="preserve"> </w:t>
+      </w:r>
+      <w:r>
+        <w:rPr>
+          <w:rFonts w:ascii="Aptos" w:hAnsi="Aptos"/>
+        </w:rPr>
+        <w:t>אוֹתוֹ</w:t>
+      </w:r>
+      <w:r>
+        <w:rPr>
+          <w:rFonts w:ascii="Aptos" w:hAnsi="Aptos"/>
+        </w:rPr>
+        <w:t xml:space="preserve">… </w:t>
+      </w:r>
+      <w:r>
+        <w:rPr>
+          <w:rFonts w:ascii="Aptos" w:hAnsi="Aptos"/>
+        </w:rPr>
+        <w:t>שֶׁנֶּאֱמַר</w:t>
+      </w:r>
+      <w:r>
+        <w:rPr>
+          <w:rFonts w:ascii="Aptos" w:hAnsi="Aptos"/>
+        </w:rPr>
+        <w:t xml:space="preserve">: </w:t>
+      </w:r>
+      <w:r>
+        <w:rPr>
+          <w:rFonts w:ascii="Aptos" w:hAnsi="Aptos"/>
+        </w:rPr>
+        <w:t>וְהָיָה</w:t>
+      </w:r>
+      <w:r>
+        <w:rPr>
+          <w:rFonts w:ascii="Aptos" w:hAnsi="Aptos"/>
+        </w:rPr>
+        <w:t xml:space="preserve"> </w:t>
+      </w:r>
+      <w:r>
+        <w:rPr>
+          <w:rFonts w:ascii="Aptos" w:hAnsi="Aptos"/>
+        </w:rPr>
+        <w:t>כְּעֵץ</w:t>
+      </w:r>
+      <w:r>
+        <w:rPr>
+          <w:rFonts w:ascii="Aptos" w:hAnsi="Aptos"/>
+        </w:rPr>
+        <w:t xml:space="preserve"> </w:t>
+      </w:r>
+      <w:r>
+        <w:rPr>
+          <w:rFonts w:ascii="Aptos" w:hAnsi="Aptos"/>
+        </w:rPr>
+        <w:t>שָׁתוּל</w:t>
+      </w:r>
+      <w:r>
+        <w:rPr>
+          <w:rFonts w:ascii="Aptos" w:hAnsi="Aptos"/>
+        </w:rPr>
+        <w:t>…”</w:t>
       </w:r>
     </w:p>
     <w:p>
       <w:pPr>
-        <w:pStyle w:val="SummaryText"/>
-      </w:pPr>
-      <w:r>
-        <w:rPr>
-          <w:b/>
-        </w:rPr>
-        <w:t>Figurative Language Instances Reviewed</w:t>
-      </w:r>
-      <w:r>
-        <w:t>: 380</w:t>
+        <w:pStyle w:val="BodySans"/>
+      </w:pPr>
+      <w:r>
+        <w:t>Liturgical use confirms how Jewish tradition has read the psalm: as a rule for life (“Do not walk… stand… sit”), a pedagogy of desire (Torah murmured “day and night”), and a blessing prayed over the community’s seasons.</w:t>
       </w:r>
     </w:p>
     <w:p>
       <w:pPr>
-        <w:pStyle w:val="SummaryText"/>
-      </w:pPr>
-      <w:r>
-        <w:rPr>
-          <w:b/>
-        </w:rPr>
-        <w:t>Master Editor Prompt Size</w:t>
-      </w:r>
-      <w:r>
-        <w:t>: 150,441 characters</w:t>
+        <w:pStyle w:val="Heading2"/>
+      </w:pPr>
+      <w:r>
+        <w:t>Verse-by-Verse Commentary</w:t>
       </w:r>
     </w:p>
     <w:p>
@@ -2045,79 +1262,1387 @@
         <w:pStyle w:val="Heading3"/>
       </w:pPr>
       <w:r>
-        <w:t>Models Used</w:t>
+        <w:t>Verse 1</w:t>
       </w:r>
     </w:p>
     <w:p>
       <w:pPr>
-        <w:pStyle w:val="SummaryText"/>
-      </w:pPr>
-      <w:r>
-        <w:rPr>
-          <w:b/>
-        </w:rPr>
-        <w:t>Structural Analysis (Macro)</w:t>
-      </w:r>
-      <w:r>
-        <w:t>: claude-sonnet-4-20250514</w:t>
+        <w:pStyle w:val="BodySans"/>
+        <w:jc w:val="right"/>
+      </w:pPr>
+      <w:r>
+        <w:rPr>
+          <w:rFonts w:cs="Aptos"/>
+          <w:szCs w:val="24"/>
+          <w:rtl/>
+        </w:rPr>
+        <w:t>אַ֥שְֽׁרֵי־הָאִ֗ישׁ אֲשֶׁ֤ר ׀ לֹ֥א הָלַךְ֮ בַּעֲצַ֢ת רְשָׁ֫עִ֥ים וּבְדֶ֣רֶךְ חַ֭טָּאִים לֹ֥א עָמָ֑ד וּבְמוֹשַׁ֥ב לֵ֝צִ֗ים לֹ֣א יָשָֽׁב׃</w:t>
       </w:r>
     </w:p>
     <w:p>
       <w:pPr>
-        <w:pStyle w:val="SummaryText"/>
-      </w:pPr>
-      <w:r>
-        <w:rPr>
-          <w:b/>
-        </w:rPr>
-        <w:t>Verse Discovery (Micro)</w:t>
-      </w:r>
-      <w:r>
-        <w:t>: claude-sonnet-4-20250514</w:t>
+        <w:pStyle w:val="BodySans"/>
+      </w:pPr>
+      <w:r>
+        <w:lastRenderedPageBreak/>
+        <w:t xml:space="preserve">The psalm begins with a beatitude formula, </w:t>
+      </w:r>
+      <w:r>
+        <w:t>אַשְׁרֵי</w:t>
+      </w:r>
+      <w:r>
+        <w:t xml:space="preserve"> </w:t>
+      </w:r>
+      <w:r>
+        <w:t>הָאִישׁ</w:t>
+      </w:r>
+      <w:r>
+        <w:t xml:space="preserve">—literally “the felicities of the man.” Radak already noted the plural: happiness here is composite and durable, not a momentary windfall. The verse proceeds by anaphora (threefold </w:t>
+      </w:r>
+      <w:r>
+        <w:t>לֹא</w:t>
+      </w:r>
+      <w:r>
+        <w:t>, “not”) and by a “staircase” of posture-verbs that suggest deepening entanglement: “has not walked … nor stood … nor sat.” The three social locations likewise intensify: “counsel of the wicked … path of sinners … seat of scoffers.”</w:t>
       </w:r>
     </w:p>
     <w:p>
       <w:pPr>
-        <w:pStyle w:val="SummaryText"/>
-      </w:pPr>
-      <w:r>
-        <w:rPr>
-          <w:b/>
-        </w:rPr>
-        <w:t>Commentary Synthesis</w:t>
-      </w:r>
-      <w:r>
-        <w:t>: claude-sonnet-4-20250514</w:t>
+        <w:pStyle w:val="BodySans"/>
+      </w:pPr>
+      <w:r>
+        <w:t xml:space="preserve">Each phrase deserves a moment. “Walking,” “standing,” and “sitting” are common Hebrew metaphors for a way of life, a stance, an identification. “Walk in God’s ways” (Deut 8:6; 10:12) names a whole moral manner; conversely, “to walk after” idols (Deut 4:3) means allegiance. To “stand” is to pause and consider—or to be established; its legal sense will return in v. 5. To “sit” signals settled belonging: </w:t>
+      </w:r>
+      <w:r>
+        <w:t>מוֹשָׁב</w:t>
+      </w:r>
+      <w:r>
+        <w:t xml:space="preserve"> (moshav) is “seat/assembly,” the company one keeps (cf. Ps 107:32). Thus, the poem gives us a miniature narrative of moral capture: what begins as a flirtation with bad advice becomes a stance in a compromised path and ends as a chair with one’s name on it.</w:t>
       </w:r>
     </w:p>
     <w:p>
       <w:pPr>
-        <w:pStyle w:val="SummaryText"/>
-      </w:pPr>
-      <w:r>
-        <w:rPr>
-          <w:b/>
-        </w:rPr>
-        <w:t>Editorial Review</w:t>
-      </w:r>
-      <w:r>
-        <w:t>: gpt-5</w:t>
+        <w:pStyle w:val="BodySans"/>
+      </w:pPr>
+      <w:r>
+        <w:t xml:space="preserve">The three groups also move from broad to corrosive. </w:t>
+      </w:r>
+      <w:r>
+        <w:t>רְשָׁעִים</w:t>
+      </w:r>
+      <w:r>
+        <w:t xml:space="preserve"> (wicked) are those whose life is out of joint with justice; </w:t>
+      </w:r>
+      <w:r>
+        <w:t>חַטָּאִים</w:t>
+      </w:r>
+      <w:r>
+        <w:t xml:space="preserve"> (sinners) commit the deed; </w:t>
+      </w:r>
+      <w:r>
+        <w:t>לֵצִים</w:t>
+      </w:r>
+      <w:r>
+        <w:t xml:space="preserve"> (scoffers) undermine by mockery. Rabbinic tradition intuited that final stage: scorn hollows out the moral world by turning seriousness into a joke. The Septuagint’s choice—“καθέδραν λοιμ</w:t>
+      </w:r>
+      <w:r>
+        <w:t>ῶ</w:t>
+      </w:r>
+      <w:r>
+        <w:t>ν” (seat of pestilent men)—casts scorn as socially contagious.</w:t>
       </w:r>
     </w:p>
     <w:p>
       <w:pPr>
-        <w:pStyle w:val="Heading3"/>
-      </w:pPr>
-      <w:r>
-        <w:t>Date Produced</w:t>
+        <w:pStyle w:val="BodySans"/>
+      </w:pPr>
+      <w:r>
+        <w:t>The craft is audible. Read aloud, the initial negatives—</w:t>
+      </w:r>
+      <w:r>
+        <w:t>לֹא</w:t>
+      </w:r>
+      <w:r>
+        <w:t xml:space="preserve"> … </w:t>
+      </w:r>
+      <w:r>
+        <w:t>לֹא</w:t>
+      </w:r>
+      <w:r>
+        <w:t xml:space="preserve"> … </w:t>
+      </w:r>
+      <w:r>
+        <w:t>לֹא</w:t>
+      </w:r>
+      <w:r>
+        <w:t>—form a rhythm of refusal (anaphora: repeated openings). The triad of prepositions sharpens the progression: “in counsel … in the way … in the seat.” The form of the verse enacts the content: this is how compromise accretes.</w:t>
       </w:r>
     </w:p>
     <w:p>
       <w:pPr>
+        <w:pStyle w:val="BodySans"/>
+      </w:pPr>
+      <w:r>
+        <w:t>Finally, note how terms introduced here will be answered later. “Counsel” (</w:t>
+      </w:r>
+      <w:r>
+        <w:rPr>
+          <w:rFonts w:cs="Aptos"/>
+          <w:szCs w:val="24"/>
+          <w:rtl/>
+        </w:rPr>
+        <w:t>עֵצָה</w:t>
+      </w:r>
+      <w:r>
+        <w:t>) returns in the LXX’s rendering of v. 5 (“βουλ</w:t>
+      </w:r>
+      <w:r>
+        <w:t>ῇ</w:t>
+      </w:r>
+      <w:r>
+        <w:t xml:space="preserve"> δικαίων,” the counsel of the righteous), and “standing” will flip from a posture one avoids (v. 1) to a posture the wicked cannot sustain “in the judgment” (v. 5). The lines interlock with a craftsman’s economy.</w:t>
+      </w:r>
+    </w:p>
+    <w:p>
+      <w:pPr>
+        <w:pStyle w:val="BodySans"/>
+      </w:pPr>
+      <w:r>
+        <w:t>Hebrew and English evidence:</w:t>
+      </w:r>
+    </w:p>
+    <w:p>
+      <w:pPr>
+        <w:pStyle w:val="ListBullet"/>
+      </w:pPr>
+      <w:r>
+        <w:rPr>
+          <w:rFonts w:ascii="Aptos" w:hAnsi="Aptos"/>
+        </w:rPr>
+        <w:t>“</w:t>
+      </w:r>
+      <w:r>
+        <w:rPr>
+          <w:rFonts w:ascii="Aptos" w:hAnsi="Aptos"/>
+        </w:rPr>
+        <w:t>בַּעֲצַת</w:t>
+      </w:r>
+      <w:r>
+        <w:rPr>
+          <w:rFonts w:ascii="Aptos" w:hAnsi="Aptos"/>
+        </w:rPr>
+        <w:t xml:space="preserve"> </w:t>
+      </w:r>
+      <w:r>
+        <w:rPr>
+          <w:rFonts w:ascii="Aptos" w:hAnsi="Aptos"/>
+        </w:rPr>
+        <w:t>רְשָׁעִים</w:t>
+      </w:r>
+      <w:r>
+        <w:rPr>
+          <w:rFonts w:ascii="Aptos" w:hAnsi="Aptos"/>
+        </w:rPr>
+        <w:t xml:space="preserve">… </w:t>
+      </w:r>
+      <w:r>
+        <w:rPr>
+          <w:rFonts w:ascii="Aptos" w:hAnsi="Aptos"/>
+        </w:rPr>
+        <w:t>וּבְדֶרֶךְ</w:t>
+      </w:r>
+      <w:r>
+        <w:rPr>
+          <w:rFonts w:ascii="Aptos" w:hAnsi="Aptos"/>
+        </w:rPr>
+        <w:t xml:space="preserve"> </w:t>
+      </w:r>
+      <w:r>
+        <w:rPr>
+          <w:rFonts w:ascii="Aptos" w:hAnsi="Aptos"/>
+        </w:rPr>
+        <w:t>חַטָּאִים</w:t>
+      </w:r>
+      <w:r>
+        <w:rPr>
+          <w:rFonts w:ascii="Aptos" w:hAnsi="Aptos"/>
+        </w:rPr>
+        <w:t xml:space="preserve">… </w:t>
+      </w:r>
+      <w:r>
+        <w:rPr>
+          <w:rFonts w:ascii="Aptos" w:hAnsi="Aptos"/>
+        </w:rPr>
+        <w:t>וּבְמוֹשַׁב</w:t>
+      </w:r>
+      <w:r>
+        <w:rPr>
+          <w:rFonts w:ascii="Aptos" w:hAnsi="Aptos"/>
+        </w:rPr>
+        <w:t xml:space="preserve"> </w:t>
+      </w:r>
+      <w:r>
+        <w:rPr>
+          <w:rFonts w:ascii="Aptos" w:hAnsi="Aptos"/>
+        </w:rPr>
+        <w:t>לֵצִים</w:t>
+      </w:r>
+      <w:r>
+        <w:rPr>
+          <w:rFonts w:ascii="Aptos" w:hAnsi="Aptos"/>
+        </w:rPr>
+        <w:t>” — the triple “in” that maps counsel, way, seat.</w:t>
+      </w:r>
+    </w:p>
+    <w:p>
+      <w:pPr>
+        <w:pStyle w:val="ListBullet"/>
+      </w:pPr>
+      <w:r>
+        <w:rPr>
+          <w:rFonts w:ascii="Aptos" w:hAnsi="Aptos"/>
+        </w:rPr>
+        <w:t>Deut 8:6: “</w:t>
+      </w:r>
+      <w:r>
+        <w:rPr>
+          <w:rFonts w:ascii="Aptos" w:hAnsi="Aptos"/>
+        </w:rPr>
+        <w:t>לָלֶכֶת</w:t>
+      </w:r>
+      <w:r>
+        <w:rPr>
+          <w:rFonts w:ascii="Aptos" w:hAnsi="Aptos"/>
+        </w:rPr>
+        <w:t xml:space="preserve"> </w:t>
+      </w:r>
+      <w:r>
+        <w:rPr>
+          <w:rFonts w:ascii="Aptos" w:hAnsi="Aptos"/>
+        </w:rPr>
+        <w:t>בְּדְרָכָיו</w:t>
+      </w:r>
+      <w:r>
+        <w:rPr>
+          <w:rFonts w:ascii="Aptos" w:hAnsi="Aptos"/>
+        </w:rPr>
+        <w:t xml:space="preserve"> / to walk in His ways.”</w:t>
+      </w:r>
+    </w:p>
+    <w:p>
+      <w:pPr>
+        <w:pStyle w:val="BodySans"/>
+      </w:pPr>
+      <w:r>
+        <w:t>Technical terms:</w:t>
+      </w:r>
+    </w:p>
+    <w:p>
+      <w:pPr>
+        <w:pStyle w:val="ListBullet"/>
+      </w:pPr>
+      <w:r>
+        <w:rPr>
+          <w:rFonts w:ascii="Aptos" w:hAnsi="Aptos"/>
+        </w:rPr>
+        <w:t>Anaphora: repetition of a word at the head of successive cola (singular: colon, one poetic line within a pair).</w:t>
+      </w:r>
+    </w:p>
+    <w:p>
+      <w:pPr>
+        <w:pStyle w:val="ListBullet"/>
+      </w:pPr>
+      <w:r>
+        <w:rPr>
+          <w:rFonts w:ascii="Aptos" w:hAnsi="Aptos"/>
+        </w:rPr>
+        <w:lastRenderedPageBreak/>
+        <w:t>Staircase parallelism: repetition + addition that builds a sequence.</w:t>
+      </w:r>
+    </w:p>
+    <w:p>
+      <w:pPr>
+        <w:pStyle w:val="Heading3"/>
+      </w:pPr>
+      <w:r>
+        <w:t>Verse 2</w:t>
+      </w:r>
+    </w:p>
+    <w:p>
+      <w:pPr>
+        <w:pStyle w:val="BodySans"/>
+        <w:jc w:val="right"/>
+      </w:pPr>
+      <w:r>
+        <w:rPr>
+          <w:rFonts w:cs="Aptos"/>
+          <w:szCs w:val="24"/>
+          <w:rtl/>
+        </w:rPr>
+        <w:t>כִּ֤י אִ֥ם־בְּתוֹרַ֥ת ה׳ חֶ֫פְצ֥וֹ וּֽבְתוֹרָת֥וֹ יֶהְגֶּ֗ה יוֹמָ֥ם וָלָֽיְלָה׃</w:t>
+      </w:r>
+    </w:p>
+    <w:p>
+      <w:pPr>
+        <w:pStyle w:val="BodySans"/>
+      </w:pPr>
+      <w:r>
+        <w:t>The hinge is the adversative “</w:t>
+      </w:r>
+      <w:r>
+        <w:t>כִּי</w:t>
+      </w:r>
+      <w:r>
+        <w:t xml:space="preserve"> </w:t>
+      </w:r>
+      <w:r>
+        <w:t>אִם</w:t>
+      </w:r>
+      <w:r>
+        <w:t>” (“but rather”). Against the three refusals stands a single delight: “</w:t>
+      </w:r>
+      <w:r>
+        <w:t>בְּתוֹרַת</w:t>
+      </w:r>
+      <w:r>
+        <w:t xml:space="preserve"> </w:t>
+      </w:r>
+      <w:r>
+        <w:t>ה׳</w:t>
+      </w:r>
+      <w:r>
+        <w:t xml:space="preserve"> </w:t>
+      </w:r>
+      <w:r>
+        <w:t>חֶפְצוֹ</w:t>
+      </w:r>
+      <w:r>
+        <w:t xml:space="preserve"> / in the Torah of YHWH is his desire.” </w:t>
+      </w:r>
+      <w:r>
+        <w:t>חֵפֶץ</w:t>
+      </w:r>
+      <w:r>
+        <w:t xml:space="preserve"> is not dutiful assent; it is want. Elsewhere it names a lover’s longing or God’s pleasure (Hos 6:6; Isa 62:4). The righteous person is not a stoic; the psalm dares to claim that desire itself can be trained.</w:t>
+      </w:r>
+    </w:p>
+    <w:p>
+      <w:pPr>
+        <w:pStyle w:val="BodySans"/>
+      </w:pPr>
+      <w:r>
+        <w:t xml:space="preserve">“And in his Torah he meditates day and night.” The verb </w:t>
+      </w:r>
+      <w:r>
+        <w:t>הָגָה</w:t>
+      </w:r>
+      <w:r>
+        <w:t xml:space="preserve"> means to murmur, mutter—audible, embodied reading. The Septuagint’s μελετήσει (“he will study/meditate”) captures deliberate practice. The merism “day and night” means “continually,” but here it also answers the seasonality of v. 3’s fruit—time-bound human action undergirded by a timeless rhythm of recitation.</w:t>
+      </w:r>
+    </w:p>
+    <w:p>
+      <w:pPr>
+        <w:pStyle w:val="BodySans"/>
+      </w:pPr>
+      <w:r>
+        <w:t>A famous rabbinic gloss (Avodah Zarah 19a) catches the syntax’s suggestive turn: “At first it is called ‘the Torah of YHWH’; after he has labored in it, it is called ‘his Torah.’” That is not privatization but internalization. The line moves from source (divine instruction) to habitus (Torah resident in the self).</w:t>
+      </w:r>
+    </w:p>
+    <w:p>
+      <w:pPr>
+        <w:pStyle w:val="BodySans"/>
+      </w:pPr>
+      <w:r>
+        <w:t>Two concordances sharpen the point. First, Joshua 1:8: “This book of the Torah shall not depart from your mouth, and you shall meditate (</w:t>
+      </w:r>
+      <w:r>
+        <w:rPr>
+          <w:rFonts w:cs="Aptos"/>
+          <w:szCs w:val="24"/>
+          <w:rtl/>
+        </w:rPr>
+        <w:t>וְהָגִיתָ</w:t>
+      </w:r>
+      <w:r>
+        <w:t>) in it day and night… for then you will prosper (</w:t>
+      </w:r>
+      <w:r>
+        <w:rPr>
+          <w:rFonts w:cs="Aptos"/>
+          <w:szCs w:val="24"/>
+          <w:rtl/>
+        </w:rPr>
+        <w:t>תַצְלִיחַ</w:t>
+      </w:r>
+      <w:r>
+        <w:t xml:space="preserve">).” Psalm 1 borrows both practice and promise, and will repeat </w:t>
+      </w:r>
+      <w:r>
+        <w:t>צלח</w:t>
+      </w:r>
+      <w:r>
+        <w:t xml:space="preserve"> (“prosper,” v. 3). Second, the poem’s choice of colon structure—the second colon completes the first—is a textbook instance of parallelism that moves thought forward (“A is so, and what’s more, B”). Affection (delight) begets action (meditation), which begets formation (the tree to come).</w:t>
+      </w:r>
+    </w:p>
+    <w:p>
+      <w:pPr>
+        <w:pStyle w:val="BodySans"/>
+      </w:pPr>
+      <w:r>
+        <w:t>Tradition has embedded these lines in liturgy precisely to push practice. The Pirkei Avot rubric in many siddurim contrasts “a seat of scoffers” with fellowship in Torah; the point is not merely abstinence from mockery but a replacement of wasted speech with murmured wisdom.</w:t>
+      </w:r>
+    </w:p>
+    <w:p>
+      <w:pPr>
+        <w:pStyle w:val="BodySans"/>
+      </w:pPr>
+      <w:r>
+        <w:t>Technical terms:</w:t>
+      </w:r>
+    </w:p>
+    <w:p>
+      <w:pPr>
+        <w:pStyle w:val="ListBullet"/>
+      </w:pPr>
+      <w:r>
+        <w:rPr>
+          <w:rFonts w:ascii="Aptos" w:hAnsi="Aptos"/>
+        </w:rPr>
+        <w:t>Merism: “day and night” = all the time.</w:t>
+      </w:r>
+    </w:p>
+    <w:p>
+      <w:pPr>
+        <w:pStyle w:val="ListBullet"/>
+      </w:pPr>
+      <w:r>
+        <w:rPr>
+          <w:rFonts w:ascii="Aptos" w:hAnsi="Aptos"/>
+        </w:rPr>
+        <w:t>Parallelism: the second colon completes the first (synthetic/climactic).</w:t>
+      </w:r>
+    </w:p>
+    <w:p>
+      <w:pPr>
+        <w:pStyle w:val="Heading3"/>
+      </w:pPr>
+      <w:r>
+        <w:t>Verse 3</w:t>
+      </w:r>
+    </w:p>
+    <w:p>
+      <w:pPr>
+        <w:pStyle w:val="BodySans"/>
+        <w:jc w:val="right"/>
+      </w:pPr>
+      <w:r>
+        <w:rPr>
+          <w:rFonts w:cs="Aptos"/>
+          <w:szCs w:val="24"/>
+          <w:rtl/>
+        </w:rPr>
+        <w:t>וְֽהָיָ֗ה כְּעֵץ֮ שָׁת֢וּל עַֽל־פַּלְגֵ֫י־מָ֥יִם אֲשֶׁ֤ר פִּרְי֨וֹ ׀ יִתֵּ֬ן בְּעִתּ֗וֹ וְעָלֵ֥הוּ לֹֽא־יִבּ֑וֹל וְכֹ֖ל אֲשֶׁר־יַעֲשֶׂ֣ה יַצְלִֽיחַ׃</w:t>
+      </w:r>
+    </w:p>
+    <w:p>
+      <w:pPr>
+        <w:pStyle w:val="BodySans"/>
+      </w:pPr>
+      <w:r>
+        <w:lastRenderedPageBreak/>
+        <w:t xml:space="preserve">“Like a tree </w:t>
+      </w:r>
+      <w:r>
+        <w:t>שָׁתוּל</w:t>
+      </w:r>
+      <w:r>
+        <w:t xml:space="preserve"> (transplanted) by </w:t>
+      </w:r>
+      <w:r>
+        <w:t>פַלְגֵי־מָיִם</w:t>
+      </w:r>
+      <w:r>
+        <w:t xml:space="preserve"> (channels of water).” The precision matters. </w:t>
+      </w:r>
+      <w:r>
+        <w:t>שָׁתוּל</w:t>
+      </w:r>
+      <w:r>
+        <w:t>, not simply “planted” (</w:t>
+      </w:r>
+      <w:r>
+        <w:rPr>
+          <w:rFonts w:cs="Aptos"/>
+          <w:szCs w:val="24"/>
+          <w:rtl/>
+        </w:rPr>
+        <w:t>נָטַע</w:t>
+      </w:r>
+      <w:r>
+        <w:t xml:space="preserve">), suggests deliberate relocation. </w:t>
+      </w:r>
+      <w:r>
+        <w:t>פַלְגֵי</w:t>
+      </w:r>
+      <w:r>
+        <w:t xml:space="preserve"> are divided runs—irrigation—rather than a single stream. The image is cultivation more than scenery: Torah practice has moved this life to a place where sustenance flows.</w:t>
+      </w:r>
+    </w:p>
+    <w:p>
+      <w:pPr>
+        <w:pStyle w:val="BodySans"/>
+      </w:pPr>
+      <w:r>
+        <w:t>Three promises follow: “which yields its fruit in season,” “whose leaf does not wither,” and the generalization, “all he does prospers.” The timing (“in its season”) rebukes fantasies of constant harvest; the unfading foliage claims resilience even between harvests. The psalm uses a relatively rare verb for withering (</w:t>
+      </w:r>
+      <w:r>
+        <w:t>נָבֵל</w:t>
+      </w:r>
+      <w:r>
+        <w:t>, cf. Isa 40:7–8), heightening the sense of durability.</w:t>
+      </w:r>
+    </w:p>
+    <w:p>
+      <w:pPr>
+        <w:pStyle w:val="BodySans"/>
+      </w:pPr>
+      <w:r>
+        <w:t>Biblical echoes help us hear the registers. Jeremiah 17:8 offers a cousin image: “like a tree planted by water… it does not fear when heat comes.” Psalm 92:13–15 pictures the righteous as trees “planted in the house of YHWH.” Psalm 1 stays strictly agrarian, even technical, as if to insist that moral life is agronomy: irrigation, transplanting, patiently waiting for proper yield. The Greek likewise emphasizes λογισμ</w:t>
+      </w:r>
+      <w:r>
+        <w:t>ὸ</w:t>
+      </w:r>
+      <w:r>
+        <w:t>ς and habit (μελετήσει) rather than ecstasy.</w:t>
+      </w:r>
+    </w:p>
+    <w:p>
+      <w:pPr>
+        <w:pStyle w:val="BodySans"/>
+      </w:pPr>
+      <w:r>
+        <w:t xml:space="preserve">The verb </w:t>
+      </w:r>
+      <w:r>
+        <w:t>צָלַח</w:t>
+      </w:r>
+      <w:r>
+        <w:t xml:space="preserve"> (“prosper”) links back to Joshua 1:8: meditation leads to prosperity; not a blank check, but the thriving of a well-placed life. That link guards against a flattened retribution theology. Psalm 1’s “prospering” is horticultural, not casino: a fruiting-in-season, a not-wilting-out-of-season, underwritten by steady water.</w:t>
+      </w:r>
+    </w:p>
+    <w:p>
+      <w:pPr>
+        <w:pStyle w:val="BodySans"/>
+      </w:pPr>
+      <w:r>
+        <w:t>Rabbinic tradition loved this verse. Rashi’s wry aside—“even the leaves, the lesser parts, are useful; the conversations of scholars require study”—treats “leaf” as an allegory for the seemingly marginal byproducts of Torah life. In festival liturgy (Rosh Hashanah Kiddush; Tefillat Geshem), the verse becomes petition: “Bless us like a tree planted by streams of water,” transposing personal formation into communal hope for rain and a good year.</w:t>
+      </w:r>
+    </w:p>
+    <w:p>
+      <w:pPr>
+        <w:pStyle w:val="BodySans"/>
+      </w:pPr>
+      <w:r>
+        <w:t>Parallels:</w:t>
+      </w:r>
+    </w:p>
+    <w:p>
+      <w:pPr>
+        <w:pStyle w:val="ListBullet"/>
+      </w:pPr>
+      <w:r>
+        <w:rPr>
+          <w:rFonts w:ascii="Aptos" w:hAnsi="Aptos"/>
+        </w:rPr>
+        <w:t>Jer 17:8; Ps 92:13–15 (planting imagery).</w:t>
+      </w:r>
+    </w:p>
+    <w:p>
+      <w:pPr>
+        <w:pStyle w:val="ListBullet"/>
+      </w:pPr>
+      <w:r>
+        <w:rPr>
+          <w:rFonts w:ascii="Aptos" w:hAnsi="Aptos"/>
+        </w:rPr>
+        <w:t>Josh 1:8 (</w:t>
+      </w:r>
+      <w:r>
+        <w:rPr>
+          <w:rFonts w:ascii="Aptos" w:hAnsi="Aptos"/>
+        </w:rPr>
+        <w:t>הגה</w:t>
+      </w:r>
+      <w:r>
+        <w:rPr>
+          <w:rFonts w:ascii="Aptos" w:hAnsi="Aptos"/>
+        </w:rPr>
+        <w:t xml:space="preserve"> + </w:t>
+      </w:r>
+      <w:r>
+        <w:rPr>
+          <w:rFonts w:ascii="Aptos" w:hAnsi="Aptos"/>
+        </w:rPr>
+        <w:t>צלח</w:t>
+      </w:r>
+      <w:r>
+        <w:rPr>
+          <w:rFonts w:ascii="Aptos" w:hAnsi="Aptos"/>
+        </w:rPr>
+        <w:t>).</w:t>
+      </w:r>
+    </w:p>
+    <w:p>
+      <w:pPr>
+        <w:pStyle w:val="ListBullet"/>
+      </w:pPr>
+      <w:r>
+        <w:rPr>
+          <w:rFonts w:ascii="Aptos" w:hAnsi="Aptos"/>
+        </w:rPr>
+        <w:t>The f</w:t>
+      </w:r>
+      <w:r>
+        <w:rPr>
+          <w:rFonts w:ascii="Aptos" w:hAnsi="Aptos"/>
+        </w:rPr>
+        <w:t>igurative database’s pattern—“transplanted/irrigated” as divine cultivation—fits Psalm 1 precisely: flourishing is achieved through placement and practice.</w:t>
+      </w:r>
+    </w:p>
+    <w:p>
+      <w:pPr>
+        <w:pStyle w:val="Heading3"/>
+      </w:pPr>
+      <w:r>
+        <w:t>Verse 4</w:t>
+      </w:r>
+    </w:p>
+    <w:p>
+      <w:pPr>
+        <w:pStyle w:val="BodySans"/>
+        <w:jc w:val="right"/>
+      </w:pPr>
+      <w:r>
+        <w:rPr>
+          <w:rFonts w:cs="Aptos"/>
+          <w:szCs w:val="24"/>
+          <w:rtl/>
+        </w:rPr>
+        <w:t>לֹא־כֵ֥ן הָרְשָׁעִ֑ים כִּ֥י אִם־כַּ֝מֹּ֗ץ אֲֽשֶׁר־תִּדְּפֶ֥נּוּ רֽוּחַ׃</w:t>
+      </w:r>
+    </w:p>
+    <w:p>
+      <w:pPr>
+        <w:pStyle w:val="BodySans"/>
+      </w:pPr>
+      <w:r>
+        <w:t>“Not so the wicked.” The negation is the pivot; what follows is intentionally meager. “Like chaff that the wind drives away.” Chaff (</w:t>
+      </w:r>
+      <w:r>
+        <w:rPr>
+          <w:rFonts w:cs="Aptos"/>
+          <w:szCs w:val="24"/>
+          <w:rtl/>
+        </w:rPr>
+        <w:t>מֹץ</w:t>
+      </w:r>
+      <w:r>
+        <w:t xml:space="preserve">) is agricultural waste—the light husks threshed </w:t>
+      </w:r>
+      <w:r>
+        <w:lastRenderedPageBreak/>
+        <w:t>from grain. The image is proverbial in judgment texts (Ps 35:5; Job 21:18; Isa 17:13); its force lies not in novelty but in fitness: chaff is what you do not describe. The tree merited three clauses; the wicked get eight words.</w:t>
+      </w:r>
+    </w:p>
+    <w:p>
+      <w:pPr>
+        <w:pStyle w:val="BodySans"/>
+      </w:pPr>
+      <w:r>
+        <w:t xml:space="preserve">The Hebrew verb </w:t>
+      </w:r>
+      <w:r>
+        <w:t>תִּדְּפֶנּוּ</w:t>
+      </w:r>
+      <w:r>
+        <w:t xml:space="preserve"> (“drives it away”) suggests forceful scattering, the violence of winnowing winds on a threshing floor. Whether one hears </w:t>
+      </w:r>
+      <w:r>
+        <w:t>רוּחַ</w:t>
+      </w:r>
+      <w:r>
+        <w:t xml:space="preserve"> as “wind” or hints of “Spirit,” the effect is the same: the object is too insubstantial to remain. Ibn Ezra’s neat contrast makes the point vivid: the righteous are like grain that “stands”; the wicked like straw “before the wind.”</w:t>
+      </w:r>
+    </w:p>
+    <w:p>
+      <w:pPr>
+        <w:pStyle w:val="BodySans"/>
+      </w:pPr>
+      <w:r>
+        <w:t>Here, brevity is rhetoric. By withholding elaboration, the poet refuses the wicked the dignity of detailed portraiture. Their end is not a complex fate but a dispersal, a non-legacy. The “economy of attention” is moral instruction: attend to roots and channels; do not attend to chaff.</w:t>
+      </w:r>
+    </w:p>
+    <w:p>
+      <w:pPr>
+        <w:pStyle w:val="BodySans"/>
+      </w:pPr>
+      <w:r>
+        <w:t>Liturgical and rabbinic reception turned this into a pedagogy. Avodah Zarah 19b uses v. 4 to warn teachers and learners whose studies fail to bear timely fruit: without the discipline of “in its season” (v. 3), Torah engagement can degenerate into something that blows away. The point is not scolding but craft: sowing, watering, and timing are part of wisdom.</w:t>
+      </w:r>
+    </w:p>
+    <w:p>
+      <w:pPr>
+        <w:pStyle w:val="BodySans"/>
+      </w:pPr>
+      <w:r>
+        <w:t>Parallels and usage pattern:</w:t>
+      </w:r>
+    </w:p>
+    <w:p>
+      <w:pPr>
+        <w:pStyle w:val="ListBullet"/>
+      </w:pPr>
+      <w:r>
+        <w:rPr>
+          <w:rFonts w:ascii="Aptos" w:hAnsi="Aptos"/>
+        </w:rPr>
+        <w:t>Ps 35:5; Job 21:18; Isa 17:13: chaff in contexts of divine judgment and the ephemerality of the wicked. Psalm 1’s distinctive stamp is the stark asymmetry with v. 3: lush cultivation versus weightless refuse.</w:t>
+      </w:r>
+    </w:p>
+    <w:p>
+      <w:pPr>
+        <w:pStyle w:val="Heading3"/>
+      </w:pPr>
+      <w:r>
+        <w:t>Verse 5</w:t>
+      </w:r>
+    </w:p>
+    <w:p>
+      <w:pPr>
+        <w:pStyle w:val="BodySans"/>
+        <w:jc w:val="right"/>
+      </w:pPr>
+      <w:r>
+        <w:rPr>
+          <w:rFonts w:cs="Aptos"/>
+          <w:szCs w:val="24"/>
+          <w:rtl/>
+        </w:rPr>
+        <w:t>עַל־כֵּ֤ן ׀ לֹא־יָקֻ֣מוּ רְ֭שָׁעִים בַּמִּשְׁפָּ֑ט וְ֝חַטָּאִ֗ים בַּעֲדַ֥ת צַדִּיקִֽים׃</w:t>
+      </w:r>
+    </w:p>
+    <w:p>
+      <w:pPr>
+        <w:pStyle w:val="BodySans"/>
+      </w:pPr>
+      <w:r>
+        <w:t>“Therefore the wicked will not stand in the judgment, nor sinners in the assembly of the righteous.” The “therefore” draws an inference from the threshing floor to the courthouse. To “stand in the judgment” (</w:t>
+      </w:r>
+      <w:r>
+        <w:rPr>
+          <w:rFonts w:cs="Aptos"/>
+          <w:szCs w:val="24"/>
+          <w:rtl/>
+        </w:rPr>
+        <w:t>לֹא־יָקֻמוּ בַּמִּשְׁפָּט</w:t>
+      </w:r>
+      <w:r>
+        <w:t>) is to be upheld, to endure scrutiny. The idiom is legal: compare Deut 19:15’s “</w:t>
+      </w:r>
+      <w:r>
+        <w:t>יָקוּם</w:t>
+      </w:r>
+      <w:r>
+        <w:t xml:space="preserve"> </w:t>
+      </w:r>
+      <w:r>
+        <w:t>דָּבָר</w:t>
+      </w:r>
+      <w:r>
+        <w:t xml:space="preserve"> / a matter shall stand,” meaning “be established.” Psalm 1 plays an elegant internal counterpoint: the blessed person did not “stand” (</w:t>
+      </w:r>
+      <w:r>
+        <w:rPr>
+          <w:rFonts w:cs="Aptos"/>
+          <w:szCs w:val="24"/>
+          <w:rtl/>
+        </w:rPr>
+        <w:t>לֹא עָמָד</w:t>
+      </w:r>
+      <w:r>
+        <w:t>) in the sinners’ path (v. 1); the wicked cannot “stand” in court.</w:t>
+      </w:r>
+    </w:p>
+    <w:p>
+      <w:pPr>
+        <w:pStyle w:val="BodySans"/>
+      </w:pPr>
+      <w:r>
+        <w:t>The second colon shifts from forensic scene to social belonging: “nor sinners in the assembly (</w:t>
+      </w:r>
+      <w:r>
+        <w:rPr>
+          <w:rFonts w:cs="Aptos"/>
+          <w:szCs w:val="24"/>
+          <w:rtl/>
+        </w:rPr>
+        <w:t>עֵדָה</w:t>
+      </w:r>
+      <w:r>
+        <w:t xml:space="preserve">) of the righteous.” </w:t>
+      </w:r>
+      <w:r>
+        <w:t>עֵדָה</w:t>
+      </w:r>
+      <w:r>
+        <w:t xml:space="preserve"> is the Pentateuch’s technical term for Israel’s gathered community; here it functions as an eschatological membership test. The Septuagint’s nuance, “</w:t>
+      </w:r>
+      <w:r>
+        <w:t>ἐ</w:t>
+      </w:r>
+      <w:r>
+        <w:t>ν βουλ</w:t>
+      </w:r>
+      <w:r>
+        <w:t>ῇ</w:t>
+      </w:r>
+      <w:r>
+        <w:t xml:space="preserve"> δικαίων / in the counsel of the righteous,” sends an echo back to v. 1’s “counsel of the wicked,” closing an inclusio (envelope): what counsel shaped your life determines the counsel you join.</w:t>
+      </w:r>
+    </w:p>
+    <w:p>
+      <w:pPr>
+        <w:pStyle w:val="BodySans"/>
+      </w:pPr>
+      <w:r>
+        <w:lastRenderedPageBreak/>
+        <w:t>Rabbinic exegesis teased out this line’s severity and its limits (Sanhedrin 107b): do the utterly wicked “stand” in any judgment? Opinions differ; the midrashic debate itself shows that Psalm 1’s crisp antitheses provoked careful qualification without being blunted. The line remains a moral grammar rather than a disposal policy: wrong company dissolves one’s capacity to “stand” when examined; right company forms an “assembly” that holds.</w:t>
+      </w:r>
+    </w:p>
+    <w:p>
+      <w:pPr>
+        <w:pStyle w:val="BodySans"/>
+      </w:pPr>
+      <w:r>
+        <w:t>Liturgically, the verse’s “judgment” reverberates on Yom Kippur night, when communities place Psalm 1 at the doorway of the fast. The placement is interpretive: the psalm’s legal images are not abstract—they are the community’s immediate concern.</w:t>
+      </w:r>
+    </w:p>
+    <w:p>
+      <w:pPr>
+        <w:pStyle w:val="BodySans"/>
+      </w:pPr>
+      <w:r>
+        <w:t>Technical note:</w:t>
+      </w:r>
+    </w:p>
+    <w:p>
+      <w:pPr>
+        <w:pStyle w:val="ListBullet"/>
+      </w:pPr>
+      <w:r>
+        <w:rPr>
+          <w:rFonts w:ascii="Aptos" w:hAnsi="Aptos"/>
+        </w:rPr>
+        <w:t>Inclusio: v. 1’s “counsel/path/seat” is answered by v. 5’s “judgment/assembly,” with the LXX’s “counsel of the righteous” completing the frame.</w:t>
+      </w:r>
+    </w:p>
+    <w:p>
+      <w:pPr>
+        <w:pStyle w:val="Heading3"/>
+      </w:pPr>
+      <w:r>
+        <w:t>Verse 6</w:t>
+      </w:r>
+    </w:p>
+    <w:p>
+      <w:pPr>
+        <w:pStyle w:val="BodySans"/>
+        <w:jc w:val="right"/>
+      </w:pPr>
+      <w:r>
+        <w:rPr>
+          <w:rFonts w:cs="Aptos"/>
+          <w:szCs w:val="24"/>
+          <w:rtl/>
+        </w:rPr>
+        <w:t>כִּֽי־יוֹדֵ֣עַ ה׳ דֶּ֣רֶךְ צַדִּיקִ֑ים וְדֶ֖רֶךְ רְשָׁעִ֣ים תֹּאבֵֽד׃ {פ}</w:t>
+      </w:r>
+    </w:p>
+    <w:p>
+      <w:pPr>
+        <w:pStyle w:val="BodySans"/>
+      </w:pPr>
+      <w:r>
+        <w:t>“For YHWH knows the way of the righteous, but the way of the wicked shall perish.” The poem’s foundation is this asymmetry of agency. “Knows” (</w:t>
+      </w:r>
+      <w:r>
+        <w:rPr>
+          <w:rFonts w:cs="Aptos"/>
+          <w:szCs w:val="24"/>
+          <w:rtl/>
+        </w:rPr>
+        <w:t>יודע</w:t>
+      </w:r>
+      <w:r>
+        <w:t>) in Hebrew is not mere information but recognition, care, elective attention: “I have known (</w:t>
+      </w:r>
+      <w:r>
+        <w:rPr>
+          <w:rFonts w:cs="Aptos"/>
+          <w:szCs w:val="24"/>
+          <w:rtl/>
+        </w:rPr>
+        <w:t>יְדַעְתִּיו</w:t>
+      </w:r>
+      <w:r>
+        <w:t>) Abraham” (Gen 18:19); “You only have I known (</w:t>
+      </w:r>
+      <w:r>
+        <w:rPr>
+          <w:rFonts w:cs="Aptos"/>
+          <w:szCs w:val="24"/>
+          <w:rtl/>
+        </w:rPr>
+        <w:t>יָדַעְתִּי</w:t>
+      </w:r>
+      <w:r>
+        <w:t>) of all the families of the earth” (Amos 3:2). God’s knowing sustains a way; it does not make the righteous immune to trouble, but it does mean their path is under the gaze that confers reality. Conversely, the wicked way “perishes” (</w:t>
+      </w:r>
+      <w:r>
+        <w:rPr>
+          <w:rFonts w:cs="Aptos"/>
+          <w:szCs w:val="24"/>
+          <w:rtl/>
+        </w:rPr>
+        <w:t>תֹּאבֵד</w:t>
+      </w:r>
+      <w:r>
+        <w:t>) without a subject; it disintegrates. Evil is not so much hunted down as left to implode.</w:t>
+      </w:r>
+    </w:p>
+    <w:p>
+      <w:pPr>
+        <w:pStyle w:val="BodySans"/>
+      </w:pPr>
+      <w:r>
+        <w:t>The noun “way” (</w:t>
+      </w:r>
+      <w:r>
+        <w:rPr>
+          <w:rFonts w:cs="Aptos"/>
+          <w:szCs w:val="24"/>
+          <w:rtl/>
+        </w:rPr>
+        <w:t>דֶּרֶךְ</w:t>
+      </w:r>
+      <w:r>
+        <w:t>) closes an inclusio with v. 1’s “path of sinners.” The poem has been about paths all along, not isolated deeds: advice taken, companions chosen, rhythms practiced, channels cut. The end of a way is in the way. That is the psalm’s large claim.</w:t>
+      </w:r>
+    </w:p>
+    <w:p>
+      <w:pPr>
+        <w:pStyle w:val="BodySans"/>
+      </w:pPr>
+      <w:r>
+        <w:t>The LXX is faithful here: “</w:t>
+      </w:r>
+      <w:r>
+        <w:t>ὅ</w:t>
+      </w:r>
+      <w:r>
+        <w:t xml:space="preserve">τι γινώσκει Κύριος </w:t>
+      </w:r>
+      <w:r>
+        <w:t>ὁ</w:t>
+      </w:r>
+      <w:r>
+        <w:t>δ</w:t>
+      </w:r>
+      <w:r>
+        <w:t>ὸ</w:t>
+      </w:r>
+      <w:r>
+        <w:t>ν δικαίων, κα</w:t>
+      </w:r>
+      <w:r>
+        <w:t>ὶ</w:t>
+      </w:r>
+      <w:r>
+        <w:t xml:space="preserve"> </w:t>
+      </w:r>
+      <w:r>
+        <w:t>ὁ</w:t>
+      </w:r>
+      <w:r>
+        <w:t>δ</w:t>
+      </w:r>
+      <w:r>
+        <w:t>ὸ</w:t>
+      </w:r>
+      <w:r>
+        <w:t xml:space="preserve">ς </w:t>
+      </w:r>
+      <w:r>
+        <w:t>ἀ</w:t>
+      </w:r>
+      <w:r>
+        <w:t>σεβ</w:t>
+      </w:r>
+      <w:r>
+        <w:t>ῶ</w:t>
+      </w:r>
+      <w:r>
+        <w:t xml:space="preserve">ν </w:t>
+      </w:r>
+      <w:r>
+        <w:t>ἀ</w:t>
+      </w:r>
+      <w:r>
+        <w:t>πολε</w:t>
+      </w:r>
+      <w:r>
+        <w:t>ῖ</w:t>
+      </w:r>
+      <w:r>
+        <w:t>ται.” “Knows” (γινώσκει) and “perishes” (</w:t>
+      </w:r>
+      <w:r>
+        <w:t>ἀ</w:t>
+      </w:r>
+      <w:r>
+        <w:t>πολε</w:t>
+      </w:r>
+      <w:r>
+        <w:t>ῖ</w:t>
+      </w:r>
+      <w:r>
+        <w:t>ται) preserve the asymmetry. The last word—“perishes”—lands like a quiet gavel.</w:t>
+      </w:r>
+    </w:p>
+    <w:p>
+      <w:pPr>
+        <w:pStyle w:val="BodySans"/>
+      </w:pPr>
+      <w:r>
+        <w:t>A final observation completes the poem’s artistry. The psalm moves from what one refuses (v. 1) to what one loves (v. 2), from inner practice to outer image (v. 3), from negative contrast (v. 4) to public consequence (v. 5), and ends with God’s verdict (v. 6). The structure is catechetical. But it is also compassionate: it invites the reader to adopt habits (murmured Torah “day and night”) that, over time, transplant a life to a place where fruit is more likely to come “in season.” That is not naïveté; it i</w:t>
+      </w:r>
+      <w:r>
+        <w:t>s moral agronomy.</w:t>
+      </w:r>
+    </w:p>
+    <w:p>
+      <w:pPr>
+        <w:pStyle w:val="BodySans"/>
+      </w:pPr>
+      <w:r>
+        <w:lastRenderedPageBreak/>
+        <w:t>Parallels:</w:t>
+      </w:r>
+    </w:p>
+    <w:p>
+      <w:pPr>
+        <w:pStyle w:val="ListBullet"/>
+      </w:pPr>
+      <w:r>
+        <w:rPr>
+          <w:rFonts w:ascii="Aptos" w:hAnsi="Aptos"/>
+        </w:rPr>
+        <w:t>Gen 18:19; Amos 3:2 (divine “knowing” as covenantal regard).</w:t>
+      </w:r>
+    </w:p>
+    <w:p>
+      <w:pPr>
+        <w:pStyle w:val="ListBullet"/>
+      </w:pPr>
+      <w:r>
+        <w:rPr>
+          <w:rFonts w:ascii="Aptos" w:hAnsi="Aptos"/>
+        </w:rPr>
+        <w:t>The psalm’s own inclusio (</w:t>
+      </w:r>
+      <w:r>
+        <w:rPr>
+          <w:rFonts w:ascii="Aptos" w:hAnsi="Aptos"/>
+        </w:rPr>
+        <w:t>דֶּרֶךְ</w:t>
+      </w:r>
+      <w:r>
+        <w:rPr>
+          <w:rFonts w:ascii="Aptos" w:hAnsi="Aptos"/>
+        </w:rPr>
+        <w:t xml:space="preserve"> at beginning and end) frames the whole as a lesson in path-making.</w:t>
+      </w:r>
+    </w:p>
+    <w:p>
+      <w:pPr>
+        <w:pStyle w:val="BodySans"/>
+      </w:pPr>
+      <w:r>
+        <w:t>Definitions reviewed:</w:t>
+      </w:r>
+    </w:p>
+    <w:p>
+      <w:pPr>
+        <w:pStyle w:val="ListBullet"/>
+      </w:pPr>
+      <w:r>
+        <w:rPr>
+          <w:rFonts w:ascii="Aptos" w:hAnsi="Aptos"/>
+        </w:rPr>
+        <w:t>Inclusio: bracketing a unit with repeated terms (“way/path”).</w:t>
+      </w:r>
+    </w:p>
+    <w:p>
+      <w:pPr>
+        <w:pStyle w:val="ListBullet"/>
+      </w:pPr>
+      <w:r>
+        <w:rPr>
+          <w:rFonts w:ascii="Aptos" w:hAnsi="Aptos"/>
+        </w:rPr>
+        <w:t xml:space="preserve">Asymmetry of agency: God actively “knows” the righteous </w:t>
+      </w:r>
+      <w:r>
+        <w:rPr>
+          <w:rFonts w:ascii="Aptos" w:hAnsi="Aptos"/>
+        </w:rPr>
+        <w:t>way; the wicked way passively “perishes.” This sharpens the poem’s theology without slipping into mechanistic retribution.</w:t>
+      </w:r>
+    </w:p>
+    <w:p>
+      <w:pPr>
+        <w:pStyle w:val="BodySans"/>
+      </w:pPr>
+      <w:r>
+        <w:t>In the end, Psalm 1 is less naïve promise than invitation: build your days around the murmured text; let yourself be transplanted; attend to the channels. The rest of the Psalter will test and deepen that counsel. The first psalm plants it.</w:t>
+      </w:r>
+    </w:p>
+    <w:p>
+      <w:r>
+        <w:br w:type="page"/>
+      </w:r>
+    </w:p>
+    <w:p>
+      <w:pPr>
+        <w:pStyle w:val="Heading2"/>
+      </w:pPr>
+      <w:r>
+        <w:lastRenderedPageBreak/>
+        <w:t>Methodological &amp; Bibliographical Summary</w:t>
+      </w:r>
+    </w:p>
+    <w:p>
+      <w:pPr>
+        <w:pStyle w:val="Heading3"/>
+      </w:pPr>
+      <w:r>
+        <w:t>Research &amp; Data Inputs</w:t>
+      </w:r>
+    </w:p>
+    <w:p>
+      <w:pPr>
         <w:pStyle w:val="SummaryText"/>
       </w:pPr>
       <w:r>
-        <w:t>October 24, 2025</w:t>
+        <w:rPr>
+          <w:b/>
+        </w:rPr>
+        <w:t>Psalm Verses Analyzed</w:t>
+      </w:r>
+      <w:r>
+        <w:t>: 6</w:t>
+      </w:r>
+    </w:p>
+    <w:p>
+      <w:pPr>
+        <w:pStyle w:val="SummaryText"/>
+      </w:pPr>
+      <w:r>
+        <w:rPr>
+          <w:b/>
+        </w:rPr>
+        <w:t>LXX (Septuagint) Texts Reviewed</w:t>
+      </w:r>
+      <w:r>
+        <w:t>: 6</w:t>
+      </w:r>
+    </w:p>
+    <w:p>
+      <w:pPr>
+        <w:pStyle w:val="SummaryText"/>
+      </w:pPr>
+      <w:r>
+        <w:rPr>
+          <w:b/>
+        </w:rPr>
+        <w:t>Phonetic Transcriptions Generated</w:t>
+      </w:r>
+      <w:r>
+        <w:t>: 6</w:t>
+      </w:r>
+    </w:p>
+    <w:p>
+      <w:pPr>
+        <w:pStyle w:val="SummaryText"/>
+      </w:pPr>
+      <w:r>
+        <w:rPr>
+          <w:b/>
+        </w:rPr>
+        <w:t>Ugaritic Parallels Reviewed</w:t>
+      </w:r>
+      <w:r>
+        <w:t>: 0</w:t>
+      </w:r>
+    </w:p>
+    <w:p>
+      <w:pPr>
+        <w:pStyle w:val="SummaryText"/>
+      </w:pPr>
+      <w:r>
+        <w:rPr>
+          <w:b/>
+        </w:rPr>
+        <w:t>Lexicon Entries (BDB/Klein) Reviewed</w:t>
+      </w:r>
+      <w:r>
+        <w:t>: 44</w:t>
+      </w:r>
+    </w:p>
+    <w:p>
+      <w:pPr>
+        <w:pStyle w:val="SummaryText"/>
+      </w:pPr>
+      <w:r>
+        <w:rPr>
+          <w:b/>
+        </w:rPr>
+        <w:t>Traditional Commentaries Reviewed</w:t>
+      </w:r>
+      <w:r>
+        <w:t>: 39 (Ibn Ezra (5); Malbim (5); Meiri (6); Metzudat David (6); Radak (6); Rashi (6); Torah Temimah (5))</w:t>
+      </w:r>
+    </w:p>
+    <w:p>
+      <w:pPr>
+        <w:pStyle w:val="SummaryText"/>
+      </w:pPr>
+      <w:r>
+        <w:rPr>
+          <w:b/>
+        </w:rPr>
+        <w:t>Concordance Entries Reviewed</w:t>
+      </w:r>
+      <w:r>
+        <w:t>: 31</w:t>
+      </w:r>
+    </w:p>
+    <w:p>
+      <w:pPr>
+        <w:pStyle w:val="SummaryText"/>
+      </w:pPr>
+      <w:r>
+        <w:rPr>
+          <w:b/>
+        </w:rPr>
+        <w:t>Figurative Language Instances Reviewed</w:t>
+      </w:r>
+      <w:r>
+        <w:t>: 212</w:t>
+      </w:r>
+    </w:p>
+    <w:p>
+      <w:pPr>
+        <w:pStyle w:val="SummaryText"/>
+      </w:pPr>
+      <w:r>
+        <w:rPr>
+          <w:b/>
+        </w:rPr>
+        <w:t>Master Editor Prompt Size</w:t>
+      </w:r>
+      <w:r>
+        <w:t>: 212,513 characters</w:t>
+      </w:r>
+    </w:p>
+    <w:p>
+      <w:pPr>
+        <w:pStyle w:val="Heading3"/>
+      </w:pPr>
+      <w:r>
+        <w:t>Models Used</w:t>
+      </w:r>
+    </w:p>
+    <w:p>
+      <w:pPr>
+        <w:pStyle w:val="SummaryText"/>
+      </w:pPr>
+      <w:r>
+        <w:rPr>
+          <w:b/>
+        </w:rPr>
+        <w:t>Structural Analysis (Macro)</w:t>
+      </w:r>
+      <w:r>
+        <w:t>: claude-sonnet-4-20250514</w:t>
+      </w:r>
+    </w:p>
+    <w:p>
+      <w:pPr>
+        <w:pStyle w:val="SummaryText"/>
+      </w:pPr>
+      <w:r>
+        <w:rPr>
+          <w:b/>
+        </w:rPr>
+        <w:t>Verse Discovery (Micro)</w:t>
+      </w:r>
+      <w:r>
+        <w:t>: claude-sonnet-4-20250514</w:t>
+      </w:r>
+    </w:p>
+    <w:p>
+      <w:pPr>
+        <w:pStyle w:val="SummaryText"/>
+      </w:pPr>
+      <w:r>
+        <w:rPr>
+          <w:b/>
+        </w:rPr>
+        <w:t>Commentary Synthesis</w:t>
+      </w:r>
+      <w:r>
+        <w:t>: claude-sonnet-4-20250514</w:t>
+      </w:r>
+    </w:p>
+    <w:p>
+      <w:pPr>
+        <w:pStyle w:val="SummaryText"/>
+      </w:pPr>
+      <w:r>
+        <w:rPr>
+          <w:b/>
+        </w:rPr>
+        <w:t>Editorial Review</w:t>
+      </w:r>
+      <w:r>
+        <w:t>: gpt-5</w:t>
+      </w:r>
+    </w:p>
+    <w:p>
+      <w:pPr>
+        <w:pStyle w:val="Heading3"/>
+      </w:pPr>
+      <w:r>
+        <w:t>Date Produced</w:t>
+      </w:r>
+    </w:p>
+    <w:p>
+      <w:pPr>
+        <w:pStyle w:val="SummaryText"/>
+      </w:pPr>
+      <w:r>
+        <w:t>November 02, 2025</w:t>
       </w:r>
     </w:p>
     <w:sectPr>
@@ -2383,31 +2908,31 @@
       </w:rPr>
     </w:lvl>
   </w:abstractNum>
-  <w:num w:numId="1" w16cid:durableId="2112430054">
+  <w:num w:numId="1" w16cid:durableId="1653949036">
     <w:abstractNumId w:val="8"/>
   </w:num>
-  <w:num w:numId="2" w16cid:durableId="1092119151">
+  <w:num w:numId="2" w16cid:durableId="1548637830">
     <w:abstractNumId w:val="6"/>
   </w:num>
-  <w:num w:numId="3" w16cid:durableId="130949308">
+  <w:num w:numId="3" w16cid:durableId="1164587393">
     <w:abstractNumId w:val="5"/>
   </w:num>
-  <w:num w:numId="4" w16cid:durableId="1313561058">
+  <w:num w:numId="4" w16cid:durableId="334495787">
     <w:abstractNumId w:val="4"/>
   </w:num>
-  <w:num w:numId="5" w16cid:durableId="641882298">
+  <w:num w:numId="5" w16cid:durableId="2126608499">
     <w:abstractNumId w:val="7"/>
   </w:num>
-  <w:num w:numId="6" w16cid:durableId="587424414">
+  <w:num w:numId="6" w16cid:durableId="45373600">
     <w:abstractNumId w:val="3"/>
   </w:num>
-  <w:num w:numId="7" w16cid:durableId="154565549">
+  <w:num w:numId="7" w16cid:durableId="1996178067">
     <w:abstractNumId w:val="2"/>
   </w:num>
-  <w:num w:numId="8" w16cid:durableId="125582916">
+  <w:num w:numId="8" w16cid:durableId="1991015586">
     <w:abstractNumId w:val="1"/>
   </w:num>
-  <w:num w:numId="9" w16cid:durableId="1494760465">
+  <w:num w:numId="9" w16cid:durableId="1380011603">
     <w:abstractNumId w:val="0"/>
   </w:num>
 </w:numbering>

</xml_diff>